<commit_message>
continue on question 3 on word document
</commit_message>
<xml_diff>
--- a/AT2 POR-Task-5 Assessment.docx
+++ b/AT2 POR-Task-5 Assessment.docx
@@ -762,17 +762,8 @@
                 <w:rFonts w:cstheme="minorHAnsi"/>
                 <w:color w:val="000000"/>
               </w:rPr>
-              <w:t xml:space="preserve"> with </w:t>
-            </w:r>
-            <w:proofErr w:type="spellStart"/>
-            <w:r>
-              <w:rPr>
-                <w:rFonts w:cstheme="minorHAnsi"/>
-                <w:color w:val="000000"/>
-              </w:rPr>
-              <w:t>SenseHat</w:t>
-            </w:r>
-            <w:proofErr w:type="spellEnd"/>
+              <w:t xml:space="preserve"> with SenseHat</w:t>
+            </w:r>
             <w:r>
               <w:rPr>
                 <w:rFonts w:cstheme="minorHAnsi"/>
@@ -1542,7 +1533,6 @@
               </w:rPr>
               <w:t xml:space="preserve">Install the package </w:t>
             </w:r>
-            <w:proofErr w:type="spellStart"/>
             <w:r>
               <w:rPr>
                 <w:rStyle w:val="Emphasis"/>
@@ -1554,7 +1544,6 @@
               </w:rPr>
               <w:t>fastapi-authz</w:t>
             </w:r>
-            <w:proofErr w:type="spellEnd"/>
             <w:r>
               <w:rPr>
                 <w:rStyle w:val="Emphasis"/>
@@ -1573,7 +1562,6 @@
               </w:rPr>
               <w:t xml:space="preserve">Install the package </w:t>
             </w:r>
-            <w:proofErr w:type="spellStart"/>
             <w:r>
               <w:rPr>
                 <w:rStyle w:val="Emphasis"/>
@@ -1584,7 +1572,6 @@
               </w:rPr>
               <w:t>uvicorn</w:t>
             </w:r>
-            <w:proofErr w:type="spellEnd"/>
             <w:r>
               <w:rPr>
                 <w:rStyle w:val="Emphasis"/>
@@ -1605,7 +1592,6 @@
               </w:rPr>
               <w:t xml:space="preserve">Create a new folder called </w:t>
             </w:r>
-            <w:proofErr w:type="spellStart"/>
             <w:r>
               <w:rPr>
                 <w:rStyle w:val="Emphasis"/>
@@ -1617,7 +1603,6 @@
               </w:rPr>
               <w:t>api</w:t>
             </w:r>
-            <w:proofErr w:type="spellEnd"/>
             <w:r>
               <w:rPr>
                 <w:rStyle w:val="Emphasis"/>
@@ -1796,7 +1781,6 @@
               </w:rPr>
               <w:t xml:space="preserve">Open a terminal in PyCharm and run the following command from within the </w:t>
             </w:r>
-            <w:proofErr w:type="spellStart"/>
             <w:r>
               <w:rPr>
                 <w:rStyle w:val="Emphasis"/>
@@ -1805,18 +1789,7 @@
                 <w:i w:val="0"/>
                 <w:iCs w:val="0"/>
               </w:rPr>
-              <w:t>api</w:t>
-            </w:r>
-            <w:proofErr w:type="spellEnd"/>
-            <w:r>
-              <w:rPr>
-                <w:rStyle w:val="Emphasis"/>
-                <w:rFonts w:ascii="Consolas" w:hAnsi="Consolas" w:cs="Consolas"/>
-                <w:b/>
-                <w:i w:val="0"/>
-                <w:iCs w:val="0"/>
-              </w:rPr>
-              <w:t>/</w:t>
+              <w:t>api/</w:t>
             </w:r>
             <w:r>
               <w:rPr>
@@ -1961,6 +1934,9 @@
               <w:cnfStyle w:val="000000100000" w:firstRow="0" w:lastRow="0" w:firstColumn="0" w:lastColumn="0" w:oddVBand="0" w:evenVBand="0" w:oddHBand="1" w:evenHBand="0" w:firstRowFirstColumn="0" w:firstRowLastColumn="0" w:lastRowFirstColumn="0" w:lastRowLastColumn="0"/>
             </w:pPr>
             <w:r>
+              <w:rPr>
+                <w:noProof/>
+              </w:rPr>
               <w:drawing>
                 <wp:inline distT="0" distB="0" distL="0" distR="0" wp14:anchorId="293DF05C" wp14:editId="090BF7FB">
                   <wp:extent cx="5568882" cy="4805917"/>
@@ -2008,6 +1984,9 @@
               <w:cnfStyle w:val="000000100000" w:firstRow="0" w:lastRow="0" w:firstColumn="0" w:lastColumn="0" w:oddVBand="0" w:evenVBand="0" w:oddHBand="1" w:evenHBand="0" w:firstRowFirstColumn="0" w:firstRowLastColumn="0" w:lastRowFirstColumn="0" w:lastRowLastColumn="0"/>
             </w:pPr>
             <w:r>
+              <w:rPr>
+                <w:noProof/>
+              </w:rPr>
               <w:lastRenderedPageBreak/>
               <w:drawing>
                 <wp:inline distT="0" distB="0" distL="0" distR="0" wp14:anchorId="5A0CE235" wp14:editId="3F97837B">
@@ -2120,39 +2099,54 @@
             <w:r>
               <w:t xml:space="preserve">To enable PBAC (more precisely, Role-based Access Control, or RBAC – this is a subset of PBAC), we will first create two files in the </w:t>
             </w:r>
-            <w:proofErr w:type="spellStart"/>
             <w:r>
               <w:rPr>
                 <w:rFonts w:ascii="Consolas" w:hAnsi="Consolas" w:cs="Consolas"/>
                 <w:b/>
                 <w:color w:val="C00000"/>
               </w:rPr>
-              <w:t>api</w:t>
-            </w:r>
-            <w:proofErr w:type="spellEnd"/>
+              <w:t>api/</w:t>
+            </w:r>
+            <w:r>
+              <w:t xml:space="preserve"> folder: </w:t>
+            </w:r>
             <w:r>
               <w:rPr>
                 <w:rFonts w:ascii="Consolas" w:hAnsi="Consolas" w:cs="Consolas"/>
                 <w:b/>
                 <w:color w:val="C00000"/>
               </w:rPr>
-              <w:t>/</w:t>
-            </w:r>
-            <w:r>
-              <w:t xml:space="preserve"> folder: </w:t>
-            </w:r>
-            <w:proofErr w:type="spellStart"/>
+              <w:t>rbac_model.conf</w:t>
+            </w:r>
+            <w:r>
+              <w:t xml:space="preserve"> and </w:t>
+            </w:r>
             <w:r>
               <w:rPr>
                 <w:rFonts w:ascii="Consolas" w:hAnsi="Consolas" w:cs="Consolas"/>
                 <w:b/>
                 <w:color w:val="C00000"/>
               </w:rPr>
-              <w:t>rbac_model.conf</w:t>
-            </w:r>
-            <w:proofErr w:type="spellEnd"/>
-            <w:r>
-              <w:t xml:space="preserve"> and </w:t>
+              <w:t>rbac_policy.csv</w:t>
+            </w:r>
+            <w:r>
+              <w:t xml:space="preserve">. </w:t>
+            </w:r>
+          </w:p>
+          <w:p>
+            <w:pPr>
+              <w:cnfStyle w:val="000000000000" w:firstRow="0" w:lastRow="0" w:firstColumn="0" w:lastColumn="0" w:oddVBand="0" w:evenVBand="0" w:oddHBand="0" w:evenHBand="0" w:firstRowFirstColumn="0" w:firstRowLastColumn="0" w:lastRowFirstColumn="0" w:lastRowLastColumn="0"/>
+            </w:pPr>
+            <w:r>
+              <w:t>Add the following lines to the files:</w:t>
+            </w:r>
+          </w:p>
+          <w:p>
+            <w:pPr>
+              <w:cnfStyle w:val="000000000000" w:firstRow="0" w:lastRow="0" w:firstColumn="0" w:lastColumn="0" w:oddVBand="0" w:evenVBand="0" w:oddHBand="0" w:evenHBand="0" w:firstRowFirstColumn="0" w:firstRowLastColumn="0" w:lastRowFirstColumn="0" w:lastRowLastColumn="0"/>
+            </w:pPr>
+            <w:r>
+              <w:t>[</w:t>
             </w:r>
             <w:r>
               <w:rPr>
@@ -2160,37 +2154,8 @@
                 <w:b/>
                 <w:color w:val="C00000"/>
               </w:rPr>
-              <w:t>rbac_policy.csv</w:t>
-            </w:r>
-            <w:r>
-              <w:t xml:space="preserve">. </w:t>
-            </w:r>
-          </w:p>
-          <w:p>
-            <w:pPr>
-              <w:cnfStyle w:val="000000000000" w:firstRow="0" w:lastRow="0" w:firstColumn="0" w:lastColumn="0" w:oddVBand="0" w:evenVBand="0" w:oddHBand="0" w:evenHBand="0" w:firstRowFirstColumn="0" w:firstRowLastColumn="0" w:lastRowFirstColumn="0" w:lastRowLastColumn="0"/>
-            </w:pPr>
-            <w:r>
-              <w:t>Add the following lines to the files:</w:t>
-            </w:r>
-          </w:p>
-          <w:p>
-            <w:pPr>
-              <w:cnfStyle w:val="000000000000" w:firstRow="0" w:lastRow="0" w:firstColumn="0" w:lastColumn="0" w:oddVBand="0" w:evenVBand="0" w:oddHBand="0" w:evenHBand="0" w:firstRowFirstColumn="0" w:firstRowLastColumn="0" w:lastRowFirstColumn="0" w:lastRowLastColumn="0"/>
-            </w:pPr>
-            <w:r>
-              <w:t>[</w:t>
-            </w:r>
-            <w:proofErr w:type="spellStart"/>
-            <w:r>
-              <w:rPr>
-                <w:rFonts w:ascii="Consolas" w:hAnsi="Consolas" w:cs="Consolas"/>
-                <w:b/>
-                <w:color w:val="C00000"/>
-              </w:rPr>
               <w:t>rbac_model.conf</w:t>
             </w:r>
-            <w:proofErr w:type="spellEnd"/>
             <w:r>
               <w:t>]</w:t>
             </w:r>
@@ -2729,7 +2694,6 @@
               </w:rPr>
               <w:t xml:space="preserve">Monitor the output of the </w:t>
             </w:r>
-            <w:proofErr w:type="spellStart"/>
             <w:r>
               <w:rPr>
                 <w:rStyle w:val="Emphasis"/>
@@ -2740,7 +2704,6 @@
               </w:rPr>
               <w:t>uvicorn</w:t>
             </w:r>
-            <w:proofErr w:type="spellEnd"/>
             <w:r>
               <w:rPr>
                 <w:rStyle w:val="Emphasis"/>
@@ -2864,21 +2827,7 @@
               <w:rPr>
                 <w:rStyle w:val="Emphasis"/>
               </w:rPr>
-              <w:t xml:space="preserve">How </w:t>
-            </w:r>
-            <w:proofErr w:type="gramStart"/>
-            <w:r>
-              <w:rPr>
-                <w:rStyle w:val="Emphasis"/>
-              </w:rPr>
-              <w:t>do</w:t>
-            </w:r>
-            <w:proofErr w:type="gramEnd"/>
-            <w:r>
-              <w:rPr>
-                <w:rStyle w:val="Emphasis"/>
-              </w:rPr>
-              <w:t xml:space="preserve"> “sub”, “obj” and “act” relate to the various fields in the policy file?</w:t>
+              <w:t>How do “sub”, “obj” and “act” relate to the various fields in the policy file?</w:t>
             </w:r>
           </w:p>
           <w:p>
@@ -2954,15 +2903,7 @@
             </w:r>
             <w:r>
               <w:br/>
-              <w:t xml:space="preserve">[3 – </w:t>
-            </w:r>
-            <w:proofErr w:type="gramStart"/>
-            <w:r>
-              <w:t>10  sentences</w:t>
-            </w:r>
-            <w:proofErr w:type="gramEnd"/>
-            <w:r>
-              <w:t>]</w:t>
+              <w:t>[3 – 10  sentences]</w:t>
             </w:r>
           </w:p>
           <w:p>
@@ -2970,7 +2911,7 @@
               <w:cnfStyle w:val="000000100000" w:firstRow="0" w:lastRow="0" w:firstColumn="0" w:lastColumn="0" w:oddVBand="0" w:evenVBand="0" w:oddHBand="1" w:evenHBand="0" w:firstRowFirstColumn="0" w:firstRowLastColumn="0" w:lastRowFirstColumn="0" w:lastRowLastColumn="0"/>
             </w:pPr>
             <w:r>
-              <w:t>…</w:t>
+              <w:t xml:space="preserve">The sub, obj and act represent the subject, object and action. Subject refers to the accessing entity, the object refers to accessed resource, and the action refers to the access method. These terms are commonly used for access control and authorisation systems. </w:t>
             </w:r>
           </w:p>
           <w:p>
@@ -2978,7 +2919,29 @@
               <w:cnfStyle w:val="000000100000" w:firstRow="0" w:lastRow="0" w:firstColumn="0" w:lastColumn="0" w:oddVBand="0" w:evenVBand="0" w:oddHBand="1" w:evenHBand="0" w:firstRowFirstColumn="0" w:firstRowLastColumn="0" w:lastRowFirstColumn="0" w:lastRowLastColumn="0"/>
             </w:pPr>
             <w:r>
-              <w:t>…</w:t>
+              <w:t xml:space="preserve">Subject is someone/something that is attempting to perform an action on an object. This can be </w:t>
+            </w:r>
+            <w:r>
+              <w:t>a</w:t>
+            </w:r>
+            <w:r>
+              <w:t xml:space="preserve"> user, a system process or any entity capable of taking actions within the system. </w:t>
+            </w:r>
+          </w:p>
+          <w:p>
+            <w:pPr>
+              <w:cnfStyle w:val="000000100000" w:firstRow="0" w:lastRow="0" w:firstColumn="0" w:lastColumn="0" w:oddVBand="0" w:evenVBand="0" w:oddHBand="1" w:evenHBand="0" w:firstRowFirstColumn="0" w:firstRowLastColumn="0" w:lastRowFirstColumn="0" w:lastRowLastColumn="0"/>
+            </w:pPr>
+            <w:r>
+              <w:t>Object is the resource or entity upon which the action is being performed. It can be a database record, API endpoint or any other asset within the system that is related to access control.</w:t>
+            </w:r>
+          </w:p>
+          <w:p>
+            <w:pPr>
+              <w:cnfStyle w:val="000000100000" w:firstRow="0" w:lastRow="0" w:firstColumn="0" w:lastColumn="0" w:oddVBand="0" w:evenVBand="0" w:oddHBand="1" w:evenHBand="0" w:firstRowFirstColumn="0" w:firstRowLastColumn="0" w:lastRowFirstColumn="0" w:lastRowLastColumn="0"/>
+            </w:pPr>
+            <w:r>
+              <w:t>Action is the operation that the subject intends to perform on the object. This can be writing, deleting or any other operation.</w:t>
             </w:r>
           </w:p>
           <w:p>
@@ -3172,7 +3135,6 @@
               </w:rPr>
               <w:t xml:space="preserve">. It should reside in the </w:t>
             </w:r>
-            <w:proofErr w:type="spellStart"/>
             <w:r>
               <w:rPr>
                 <w:rStyle w:val="Emphasis"/>
@@ -3181,18 +3143,7 @@
                 <w:i w:val="0"/>
                 <w:iCs w:val="0"/>
               </w:rPr>
-              <w:t>api</w:t>
-            </w:r>
-            <w:proofErr w:type="spellEnd"/>
-            <w:r>
-              <w:rPr>
-                <w:rStyle w:val="Emphasis"/>
-                <w:rFonts w:ascii="Consolas" w:hAnsi="Consolas" w:cs="Consolas"/>
-                <w:b/>
-                <w:i w:val="0"/>
-                <w:iCs w:val="0"/>
-              </w:rPr>
-              <w:t>/</w:t>
+              <w:t>api/</w:t>
             </w:r>
             <w:r>
               <w:rPr>
@@ -3609,15 +3560,7 @@
             </w:r>
             <w:r>
               <w:br/>
-              <w:t xml:space="preserve">[3 – </w:t>
-            </w:r>
-            <w:proofErr w:type="gramStart"/>
-            <w:r>
-              <w:t>10  sentences</w:t>
-            </w:r>
-            <w:proofErr w:type="gramEnd"/>
-            <w:r>
-              <w:t>]</w:t>
+              <w:t>[3 – 10  sentences]</w:t>
             </w:r>
           </w:p>
           <w:p>
@@ -3708,15 +3651,7 @@
               <w:cnfStyle w:val="000000000000" w:firstRow="0" w:lastRow="0" w:firstColumn="0" w:lastColumn="0" w:oddVBand="0" w:evenVBand="0" w:oddHBand="0" w:evenHBand="0" w:firstRowFirstColumn="0" w:firstRowLastColumn="0" w:lastRowFirstColumn="0" w:lastRowLastColumn="0"/>
             </w:pPr>
             <w:r>
-              <w:t xml:space="preserve">For the access control to work properly, we need to add the appropriate middleware to the </w:t>
-            </w:r>
-            <w:proofErr w:type="spellStart"/>
-            <w:r>
-              <w:t>api</w:t>
-            </w:r>
-            <w:proofErr w:type="spellEnd"/>
-            <w:r>
-              <w:t xml:space="preserve">. </w:t>
+              <w:t xml:space="preserve">For the access control to work properly, we need to add the appropriate middleware to the api. </w:t>
             </w:r>
           </w:p>
           <w:p>
@@ -4314,10 +4249,14 @@
                 <w:i w:val="0"/>
                 <w:iCs w:val="0"/>
               </w:rPr>
-              <w:t>/</w:t>
-            </w:r>
-            <w:proofErr w:type="spellStart"/>
-            <w:proofErr w:type="gramStart"/>
+              <w:t>/openapi.json</w:t>
+            </w:r>
+            <w:r>
+              <w:rPr>
+                <w:rStyle w:val="Emphasis"/>
+              </w:rPr>
+              <w:t xml:space="preserve">, restart the </w:t>
+            </w:r>
             <w:r>
               <w:rPr>
                 <w:rStyle w:val="Emphasis"/>
@@ -4326,28 +4265,8 @@
                 <w:i w:val="0"/>
                 <w:iCs w:val="0"/>
               </w:rPr>
-              <w:t>openapi.json</w:t>
-            </w:r>
-            <w:proofErr w:type="spellEnd"/>
-            <w:proofErr w:type="gramEnd"/>
-            <w:r>
-              <w:rPr>
-                <w:rStyle w:val="Emphasis"/>
-              </w:rPr>
-              <w:t xml:space="preserve">, restart the </w:t>
-            </w:r>
-            <w:proofErr w:type="spellStart"/>
-            <w:r>
-              <w:rPr>
-                <w:rStyle w:val="Emphasis"/>
-                <w:rFonts w:ascii="Consolas" w:hAnsi="Consolas" w:cs="Consolas"/>
-                <w:b/>
-                <w:i w:val="0"/>
-                <w:iCs w:val="0"/>
-              </w:rPr>
               <w:t>uvicorn</w:t>
             </w:r>
-            <w:proofErr w:type="spellEnd"/>
             <w:r>
               <w:rPr>
                 <w:rStyle w:val="Emphasis"/>
@@ -4556,15 +4475,7 @@
               <w:cnfStyle w:val="000000100000" w:firstRow="0" w:lastRow="0" w:firstColumn="0" w:lastColumn="0" w:oddVBand="0" w:evenVBand="0" w:oddHBand="1" w:evenHBand="0" w:firstRowFirstColumn="0" w:firstRowLastColumn="0" w:lastRowFirstColumn="0" w:lastRowLastColumn="0"/>
             </w:pPr>
             <w:r>
-              <w:t xml:space="preserve">Describe in your own words why you got the result shown in the screenshot above. [1 – </w:t>
-            </w:r>
-            <w:proofErr w:type="gramStart"/>
-            <w:r>
-              <w:t>5  sentences</w:t>
-            </w:r>
-            <w:proofErr w:type="gramEnd"/>
-            <w:r>
-              <w:t>]</w:t>
+              <w:t>Describe in your own words why you got the result shown in the screenshot above. [1 – 5  sentences]</w:t>
             </w:r>
           </w:p>
           <w:p>
@@ -4597,7 +4508,6 @@
             <w:r>
               <w:t xml:space="preserve">Screenshot after the policy updates and </w:t>
             </w:r>
-            <w:proofErr w:type="spellStart"/>
             <w:r>
               <w:rPr>
                 <w:b/>
@@ -4605,7 +4515,6 @@
               </w:rPr>
               <w:t>uvicorn</w:t>
             </w:r>
-            <w:proofErr w:type="spellEnd"/>
             <w:r>
               <w:t xml:space="preserve"> restart</w:t>
             </w:r>
@@ -4638,23 +4547,7 @@
               <w:cnfStyle w:val="000000100000" w:firstRow="0" w:lastRow="0" w:firstColumn="0" w:lastColumn="0" w:oddVBand="0" w:evenVBand="0" w:oddHBand="1" w:evenHBand="0" w:firstRowFirstColumn="0" w:firstRowLastColumn="0" w:lastRowFirstColumn="0" w:lastRowLastColumn="0"/>
             </w:pPr>
             <w:r>
-              <w:t xml:space="preserve">Describe in your own words why you got the result shown in the post policy update and </w:t>
-            </w:r>
-            <w:proofErr w:type="spellStart"/>
-            <w:r>
-              <w:t>uvicorn</w:t>
-            </w:r>
-            <w:proofErr w:type="spellEnd"/>
-            <w:r>
-              <w:t xml:space="preserve"> restart screenshot above. [1 – </w:t>
-            </w:r>
-            <w:proofErr w:type="gramStart"/>
-            <w:r>
-              <w:t>5  sentences</w:t>
-            </w:r>
-            <w:proofErr w:type="gramEnd"/>
-            <w:r>
-              <w:t>]</w:t>
+              <w:t>Describe in your own words why you got the result shown in the post policy update and uvicorn restart screenshot above. [1 – 5  sentences]</w:t>
             </w:r>
           </w:p>
           <w:p>
@@ -4712,16 +4605,11 @@
             <w:r>
               <w:t xml:space="preserve"> – </w:t>
             </w:r>
-            <w:proofErr w:type="gramStart"/>
             <w:r>
               <w:t>5</w:t>
             </w:r>
             <w:r>
-              <w:t xml:space="preserve">  sentences</w:t>
-            </w:r>
-            <w:proofErr w:type="gramEnd"/>
-            <w:r>
-              <w:t>]</w:t>
+              <w:t xml:space="preserve">  sentences]</w:t>
             </w:r>
           </w:p>
           <w:p>
@@ -4983,7 +4871,6 @@
               </w:rPr>
               <w:t xml:space="preserve">Restart the </w:t>
             </w:r>
-            <w:proofErr w:type="spellStart"/>
             <w:r>
               <w:rPr>
                 <w:rStyle w:val="Emphasis"/>
@@ -4994,7 +4881,6 @@
               </w:rPr>
               <w:t>uvicorn</w:t>
             </w:r>
-            <w:proofErr w:type="spellEnd"/>
             <w:r>
               <w:rPr>
                 <w:rStyle w:val="Emphasis"/>
@@ -5230,15 +5116,7 @@
               <w:cnfStyle w:val="000000100000" w:firstRow="0" w:lastRow="0" w:firstColumn="0" w:lastColumn="0" w:oddVBand="0" w:evenVBand="0" w:oddHBand="1" w:evenHBand="0" w:firstRowFirstColumn="0" w:firstRowLastColumn="0" w:lastRowFirstColumn="0" w:lastRowLastColumn="0"/>
             </w:pPr>
             <w:r>
-              <w:t xml:space="preserve">After updating the policy file, and restarting </w:t>
-            </w:r>
-            <w:proofErr w:type="spellStart"/>
-            <w:r>
-              <w:t>uvicorn</w:t>
-            </w:r>
-            <w:proofErr w:type="spellEnd"/>
-            <w:r>
-              <w:t xml:space="preserve"> server, what is the result of the same curl command?</w:t>
+              <w:t>After updating the policy file, and restarting uvicorn server, what is the result of the same curl command?</w:t>
             </w:r>
           </w:p>
           <w:p>
@@ -5300,15 +5178,7 @@
               <w:t xml:space="preserve">Explain why </w:t>
             </w:r>
             <w:r>
-              <w:t xml:space="preserve">you see this </w:t>
-            </w:r>
-            <w:proofErr w:type="gramStart"/>
-            <w:r>
-              <w:t>output on</w:t>
-            </w:r>
-            <w:proofErr w:type="gramEnd"/>
-            <w:r>
-              <w:t xml:space="preserve"> screen</w:t>
+              <w:t>you see this output on screen</w:t>
             </w:r>
             <w:r>
               <w:t>. [1-5 sentences]</w:t>
@@ -6087,7 +5957,6 @@
                       <w:iCs w:val="0"/>
                     </w:rPr>
                   </w:pPr>
-                  <w:proofErr w:type="spellStart"/>
                   <w:r>
                     <w:rPr>
                       <w:rStyle w:val="Emphasis"/>
@@ -6098,7 +5967,6 @@
                     </w:rPr>
                     <w:t>alice</w:t>
                   </w:r>
-                  <w:proofErr w:type="spellEnd"/>
                 </w:p>
               </w:tc>
               <w:tc>
@@ -6173,7 +6041,6 @@
                       <w:iCs w:val="0"/>
                     </w:rPr>
                   </w:pPr>
-                  <w:proofErr w:type="spellStart"/>
                   <w:r>
                     <w:rPr>
                       <w:rStyle w:val="Emphasis"/>
@@ -6184,7 +6051,6 @@
                     </w:rPr>
                     <w:t>alice</w:t>
                   </w:r>
-                  <w:proofErr w:type="spellEnd"/>
                 </w:p>
               </w:tc>
               <w:tc>
@@ -7145,35 +7011,7 @@
         <w:rPr>
           <w:rFonts w:asciiTheme="minorHAnsi" w:hAnsiTheme="minorHAnsi" w:cstheme="minorHAnsi"/>
         </w:rPr>
-        <w:t>“</w:t>
-      </w:r>
-      <w:proofErr w:type="spellStart"/>
-      <w:r>
-        <w:rPr>
-          <w:rFonts w:asciiTheme="minorHAnsi" w:hAnsiTheme="minorHAnsi" w:cstheme="minorHAnsi"/>
-        </w:rPr>
-        <w:t>Casbin</w:t>
-      </w:r>
-      <w:proofErr w:type="spellEnd"/>
-      <w:r>
-        <w:rPr>
-          <w:rFonts w:asciiTheme="minorHAnsi" w:hAnsiTheme="minorHAnsi" w:cstheme="minorHAnsi"/>
-        </w:rPr>
-        <w:t>/</w:t>
-      </w:r>
-      <w:proofErr w:type="spellStart"/>
-      <w:r>
-        <w:rPr>
-          <w:rFonts w:asciiTheme="minorHAnsi" w:hAnsiTheme="minorHAnsi" w:cstheme="minorHAnsi"/>
-        </w:rPr>
-        <w:t>Pycasbin</w:t>
-      </w:r>
-      <w:proofErr w:type="spellEnd"/>
-      <w:r>
-        <w:rPr>
-          <w:rFonts w:asciiTheme="minorHAnsi" w:hAnsiTheme="minorHAnsi" w:cstheme="minorHAnsi"/>
-        </w:rPr>
-        <w:t xml:space="preserve">.” </w:t>
+        <w:t xml:space="preserve">“Casbin/Pycasbin.” </w:t>
       </w:r>
       <w:r>
         <w:rPr>
@@ -7187,35 +7025,7 @@
         <w:rPr>
           <w:rFonts w:asciiTheme="minorHAnsi" w:hAnsiTheme="minorHAnsi" w:cstheme="minorHAnsi"/>
         </w:rPr>
-        <w:t>, 27 Mar. 2024, github.com/</w:t>
-      </w:r>
-      <w:proofErr w:type="spellStart"/>
-      <w:r>
-        <w:rPr>
-          <w:rFonts w:asciiTheme="minorHAnsi" w:hAnsiTheme="minorHAnsi" w:cstheme="minorHAnsi"/>
-        </w:rPr>
-        <w:t>casbin</w:t>
-      </w:r>
-      <w:proofErr w:type="spellEnd"/>
-      <w:r>
-        <w:rPr>
-          <w:rFonts w:asciiTheme="minorHAnsi" w:hAnsiTheme="minorHAnsi" w:cstheme="minorHAnsi"/>
-        </w:rPr>
-        <w:t>/</w:t>
-      </w:r>
-      <w:proofErr w:type="spellStart"/>
-      <w:r>
-        <w:rPr>
-          <w:rFonts w:asciiTheme="minorHAnsi" w:hAnsiTheme="minorHAnsi" w:cstheme="minorHAnsi"/>
-        </w:rPr>
-        <w:t>pycasbin</w:t>
-      </w:r>
-      <w:proofErr w:type="spellEnd"/>
-      <w:r>
-        <w:rPr>
-          <w:rFonts w:asciiTheme="minorHAnsi" w:hAnsiTheme="minorHAnsi" w:cstheme="minorHAnsi"/>
-        </w:rPr>
-        <w:t>. Accessed 27 Mar. 2024.</w:t>
+        <w:t>, 27 Mar. 2024, github.com/casbin/pycasbin. Accessed 27 Mar. 2024.</w:t>
       </w:r>
     </w:p>
     <w:p>
@@ -7240,18 +7050,8 @@
           <w:i/>
           <w:iCs/>
         </w:rPr>
-        <w:t xml:space="preserve">How to Implement Role-Based Access Control RBAC in Python: A Comprehensive Guide - </w:t>
+        <w:t>How to Implement Role-Based Access Control RBAC in Python: A Comprehensive Guide - Quickread</w:t>
       </w:r>
-      <w:proofErr w:type="spellStart"/>
-      <w:r>
-        <w:rPr>
-          <w:rFonts w:asciiTheme="minorHAnsi" w:hAnsiTheme="minorHAnsi" w:cstheme="minorHAnsi"/>
-          <w:i/>
-          <w:iCs/>
-        </w:rPr>
-        <w:t>Quickread</w:t>
-      </w:r>
-      <w:proofErr w:type="spellEnd"/>
       <w:r>
         <w:rPr>
           <w:rFonts w:asciiTheme="minorHAnsi" w:hAnsiTheme="minorHAnsi" w:cstheme="minorHAnsi"/>
@@ -7719,7 +7519,7 @@
               <w:sz w:val="16"/>
               <w:szCs w:val="16"/>
             </w:rPr>
-            <w:t>2024-04-03 13:45</w:t>
+            <w:t>2024-04-17 14:32</w:t>
           </w:r>
           <w:r>
             <w:rPr>
@@ -15019,10 +14819,66 @@
 </file>
 
 <file path=customXml/item2.xml><?xml version="1.0" encoding="utf-8"?>
-<b:Sources xmlns:b="http://schemas.openxmlformats.org/officeDocument/2006/bibliography" xmlns="http://schemas.openxmlformats.org/officeDocument/2006/bibliography" SelectedStyle="\APA.XSL" StyleName="APA"/>
+<?mso-contentType ?>
+<FormTemplates xmlns="http://schemas.microsoft.com/sharepoint/v3/contenttype/forms">
+  <Display>DocumentLibraryForm</Display>
+  <Edit>DocumentLibraryForm</Edit>
+  <New>DocumentLibraryForm</New>
+</FormTemplates>
 </file>
 
 <file path=customXml/item3.xml><?xml version="1.0" encoding="utf-8"?>
+<p:properties xmlns:p="http://schemas.microsoft.com/office/2006/metadata/properties" xmlns:xsi="http://www.w3.org/2001/XMLSchema-instance" xmlns:pc="http://schemas.microsoft.com/office/infopath/2007/PartnerControls">
+  <documentManagement>
+    <FolderType xmlns="833ce3ab-d172-455c-9989-f10facae9784" xsi:nil="true"/>
+    <Students xmlns="833ce3ab-d172-455c-9989-f10facae9784">
+      <UserInfo>
+        <DisplayName/>
+        <AccountId xsi:nil="true"/>
+        <AccountType/>
+      </UserInfo>
+    </Students>
+    <TeamsChannelId xmlns="833ce3ab-d172-455c-9989-f10facae9784" xsi:nil="true"/>
+    <Student_Groups xmlns="833ce3ab-d172-455c-9989-f10facae9784">
+      <UserInfo>
+        <DisplayName/>
+        <AccountId xsi:nil="true"/>
+        <AccountType/>
+      </UserInfo>
+    </Student_Groups>
+    <Math_Settings xmlns="833ce3ab-d172-455c-9989-f10facae9784" xsi:nil="true"/>
+    <Is_Collaboration_Space_Locked xmlns="833ce3ab-d172-455c-9989-f10facae9784" xsi:nil="true"/>
+    <AppVersion xmlns="833ce3ab-d172-455c-9989-f10facae9784" xsi:nil="true"/>
+    <Owner xmlns="833ce3ab-d172-455c-9989-f10facae9784">
+      <UserInfo>
+        <DisplayName/>
+        <AccountId xsi:nil="true"/>
+        <AccountType/>
+      </UserInfo>
+    </Owner>
+    <Has_Teacher_Only_SectionGroup xmlns="833ce3ab-d172-455c-9989-f10facae9784" xsi:nil="true"/>
+    <NotebookType xmlns="833ce3ab-d172-455c-9989-f10facae9784" xsi:nil="true"/>
+    <Teachers xmlns="833ce3ab-d172-455c-9989-f10facae9784">
+      <UserInfo>
+        <DisplayName/>
+        <AccountId xsi:nil="true"/>
+        <AccountType/>
+      </UserInfo>
+    </Teachers>
+    <Templates xmlns="833ce3ab-d172-455c-9989-f10facae9784" xsi:nil="true"/>
+    <DefaultSectionNames xmlns="833ce3ab-d172-455c-9989-f10facae9784" xsi:nil="true"/>
+    <CultureName xmlns="833ce3ab-d172-455c-9989-f10facae9784" xsi:nil="true"/>
+    <Distribution_Groups xmlns="833ce3ab-d172-455c-9989-f10facae9784" xsi:nil="true"/>
+    <Self_Registration_Enabled xmlns="833ce3ab-d172-455c-9989-f10facae9784" xsi:nil="true"/>
+    <LMS_Mappings xmlns="833ce3ab-d172-455c-9989-f10facae9784" xsi:nil="true"/>
+    <Invited_Teachers xmlns="833ce3ab-d172-455c-9989-f10facae9784" xsi:nil="true"/>
+    <Invited_Students xmlns="833ce3ab-d172-455c-9989-f10facae9784" xsi:nil="true"/>
+    <IsNotebookLocked xmlns="833ce3ab-d172-455c-9989-f10facae9784" xsi:nil="true"/>
+  </documentManagement>
+</p:properties>
+</file>
+
+<file path=customXml/item4.xml><?xml version="1.0" encoding="utf-8"?>
 <ct:contentTypeSchema xmlns:ct="http://schemas.microsoft.com/office/2006/metadata/contentType" xmlns:ma="http://schemas.microsoft.com/office/2006/metadata/properties/metaAttributes" ct:_="" ma:_="" ma:contentTypeName="Document" ma:contentTypeID="0x010100D482CBA738D00D4AAC9330883AE1DA78" ma:contentTypeVersion="33" ma:contentTypeDescription="Create a new document." ma:contentTypeScope="" ma:versionID="8e47dcab4e34a32242880baf61f0a73d">
   <xsd:schema xmlns:xsd="http://www.w3.org/2001/XMLSchema" xmlns:xs="http://www.w3.org/2001/XMLSchema" xmlns:p="http://schemas.microsoft.com/office/2006/metadata/properties" xmlns:ns3="3936cbe9-feea-4685-b03c-7f8d09c550f1" xmlns:ns4="833ce3ab-d172-455c-9989-f10facae9784" targetNamespace="http://schemas.microsoft.com/office/2006/metadata/properties" ma:root="true" ma:fieldsID="174389be43a91ce68753c33b6ac99b4e" ns3:_="" ns4:_="">
     <xsd:import namespace="3936cbe9-feea-4685-b03c-7f8d09c550f1"/>
@@ -15433,64 +15289,8 @@
 </ct:contentTypeSchema>
 </file>
 
-<file path=customXml/item4.xml><?xml version="1.0" encoding="utf-8"?>
-<p:properties xmlns:p="http://schemas.microsoft.com/office/2006/metadata/properties" xmlns:xsi="http://www.w3.org/2001/XMLSchema-instance" xmlns:pc="http://schemas.microsoft.com/office/infopath/2007/PartnerControls">
-  <documentManagement>
-    <FolderType xmlns="833ce3ab-d172-455c-9989-f10facae9784" xsi:nil="true"/>
-    <Students xmlns="833ce3ab-d172-455c-9989-f10facae9784">
-      <UserInfo>
-        <DisplayName/>
-        <AccountId xsi:nil="true"/>
-        <AccountType/>
-      </UserInfo>
-    </Students>
-    <TeamsChannelId xmlns="833ce3ab-d172-455c-9989-f10facae9784" xsi:nil="true"/>
-    <Student_Groups xmlns="833ce3ab-d172-455c-9989-f10facae9784">
-      <UserInfo>
-        <DisplayName/>
-        <AccountId xsi:nil="true"/>
-        <AccountType/>
-      </UserInfo>
-    </Student_Groups>
-    <Math_Settings xmlns="833ce3ab-d172-455c-9989-f10facae9784" xsi:nil="true"/>
-    <Is_Collaboration_Space_Locked xmlns="833ce3ab-d172-455c-9989-f10facae9784" xsi:nil="true"/>
-    <AppVersion xmlns="833ce3ab-d172-455c-9989-f10facae9784" xsi:nil="true"/>
-    <Owner xmlns="833ce3ab-d172-455c-9989-f10facae9784">
-      <UserInfo>
-        <DisplayName/>
-        <AccountId xsi:nil="true"/>
-        <AccountType/>
-      </UserInfo>
-    </Owner>
-    <Has_Teacher_Only_SectionGroup xmlns="833ce3ab-d172-455c-9989-f10facae9784" xsi:nil="true"/>
-    <NotebookType xmlns="833ce3ab-d172-455c-9989-f10facae9784" xsi:nil="true"/>
-    <Teachers xmlns="833ce3ab-d172-455c-9989-f10facae9784">
-      <UserInfo>
-        <DisplayName/>
-        <AccountId xsi:nil="true"/>
-        <AccountType/>
-      </UserInfo>
-    </Teachers>
-    <Templates xmlns="833ce3ab-d172-455c-9989-f10facae9784" xsi:nil="true"/>
-    <DefaultSectionNames xmlns="833ce3ab-d172-455c-9989-f10facae9784" xsi:nil="true"/>
-    <CultureName xmlns="833ce3ab-d172-455c-9989-f10facae9784" xsi:nil="true"/>
-    <Distribution_Groups xmlns="833ce3ab-d172-455c-9989-f10facae9784" xsi:nil="true"/>
-    <Self_Registration_Enabled xmlns="833ce3ab-d172-455c-9989-f10facae9784" xsi:nil="true"/>
-    <LMS_Mappings xmlns="833ce3ab-d172-455c-9989-f10facae9784" xsi:nil="true"/>
-    <Invited_Teachers xmlns="833ce3ab-d172-455c-9989-f10facae9784" xsi:nil="true"/>
-    <Invited_Students xmlns="833ce3ab-d172-455c-9989-f10facae9784" xsi:nil="true"/>
-    <IsNotebookLocked xmlns="833ce3ab-d172-455c-9989-f10facae9784" xsi:nil="true"/>
-  </documentManagement>
-</p:properties>
-</file>
-
 <file path=customXml/item5.xml><?xml version="1.0" encoding="utf-8"?>
-<?mso-contentType ?>
-<FormTemplates xmlns="http://schemas.microsoft.com/sharepoint/v3/contenttype/forms">
-  <Display>DocumentLibraryForm</Display>
-  <Edit>DocumentLibraryForm</Edit>
-  <New>DocumentLibraryForm</New>
-</FormTemplates>
+<b:Sources xmlns:b="http://schemas.openxmlformats.org/officeDocument/2006/bibliography" xmlns="http://schemas.openxmlformats.org/officeDocument/2006/bibliography" SelectedStyle="\APA.XSL" StyleName="APA"/>
 </file>
 
 <file path=customXml/itemProps1.xml><?xml version="1.0" encoding="utf-8"?>
@@ -15502,14 +15302,24 @@
 </file>
 
 <file path=customXml/itemProps2.xml><?xml version="1.0" encoding="utf-8"?>
-<ds:datastoreItem xmlns:ds="http://schemas.openxmlformats.org/officeDocument/2006/customXml" ds:itemID="{AEB8602F-F59E-4BE7-8019-D40782C0FCB3}">
+<ds:datastoreItem xmlns:ds="http://schemas.openxmlformats.org/officeDocument/2006/customXml" ds:itemID="{96001339-1F25-4BDD-94F9-AA3400008571}">
   <ds:schemaRefs>
-    <ds:schemaRef ds:uri="http://schemas.openxmlformats.org/officeDocument/2006/bibliography"/>
+    <ds:schemaRef ds:uri="http://schemas.microsoft.com/sharepoint/v3/contenttype/forms"/>
   </ds:schemaRefs>
 </ds:datastoreItem>
 </file>
 
 <file path=customXml/itemProps3.xml><?xml version="1.0" encoding="utf-8"?>
+<ds:datastoreItem xmlns:ds="http://schemas.openxmlformats.org/officeDocument/2006/customXml" ds:itemID="{A16F99D5-FAF9-47B7-BB2E-CAC1EF9F3B71}">
+  <ds:schemaRefs>
+    <ds:schemaRef ds:uri="http://schemas.microsoft.com/office/2006/metadata/properties"/>
+    <ds:schemaRef ds:uri="http://schemas.microsoft.com/office/infopath/2007/PartnerControls"/>
+    <ds:schemaRef ds:uri="833ce3ab-d172-455c-9989-f10facae9784"/>
+  </ds:schemaRefs>
+</ds:datastoreItem>
+</file>
+
+<file path=customXml/itemProps4.xml><?xml version="1.0" encoding="utf-8"?>
 <ds:datastoreItem xmlns:ds="http://schemas.openxmlformats.org/officeDocument/2006/customXml" ds:itemID="{C3B379D3-68ED-4924-9080-2CFFEEB38B90}">
   <ds:schemaRefs>
     <ds:schemaRef ds:uri="http://schemas.microsoft.com/office/2006/metadata/contentType"/>
@@ -15528,20 +15338,10 @@
 </ds:datastoreItem>
 </file>
 
-<file path=customXml/itemProps4.xml><?xml version="1.0" encoding="utf-8"?>
-<ds:datastoreItem xmlns:ds="http://schemas.openxmlformats.org/officeDocument/2006/customXml" ds:itemID="{A16F99D5-FAF9-47B7-BB2E-CAC1EF9F3B71}">
+<file path=customXml/itemProps5.xml><?xml version="1.0" encoding="utf-8"?>
+<ds:datastoreItem xmlns:ds="http://schemas.openxmlformats.org/officeDocument/2006/customXml" ds:itemID="{AEB8602F-F59E-4BE7-8019-D40782C0FCB3}">
   <ds:schemaRefs>
-    <ds:schemaRef ds:uri="http://schemas.microsoft.com/office/2006/metadata/properties"/>
-    <ds:schemaRef ds:uri="http://schemas.microsoft.com/office/infopath/2007/PartnerControls"/>
-    <ds:schemaRef ds:uri="833ce3ab-d172-455c-9989-f10facae9784"/>
-  </ds:schemaRefs>
-</ds:datastoreItem>
-</file>
-
-<file path=customXml/itemProps5.xml><?xml version="1.0" encoding="utf-8"?>
-<ds:datastoreItem xmlns:ds="http://schemas.openxmlformats.org/officeDocument/2006/customXml" ds:itemID="{96001339-1F25-4BDD-94F9-AA3400008571}">
-  <ds:schemaRefs>
-    <ds:schemaRef ds:uri="http://schemas.microsoft.com/sharepoint/v3/contenttype/forms"/>
+    <ds:schemaRef ds:uri="http://schemas.openxmlformats.org/officeDocument/2006/bibliography"/>
   </ds:schemaRefs>
 </ds:datastoreItem>
 </file>
</xml_diff>

<commit_message>
continue on question 4 on word document.
</commit_message>
<xml_diff>
--- a/AT2 POR-Task-5 Assessment.docx
+++ b/AT2 POR-Task-5 Assessment.docx
@@ -1,6 +1,6 @@
 
 <file path=word/document.xml><?xml version="1.0" encoding="utf-8"?>
-<w:document xmlns:wpc="http://schemas.microsoft.com/office/word/2010/wordprocessingCanvas" xmlns:cx="http://schemas.microsoft.com/office/drawing/2014/chartex" xmlns:cx1="http://schemas.microsoft.com/office/drawing/2015/9/8/chartex" xmlns:cx2="http://schemas.microsoft.com/office/drawing/2015/10/21/chartex" xmlns:cx3="http://schemas.microsoft.com/office/drawing/2016/5/9/chartex" xmlns:cx4="http://schemas.microsoft.com/office/drawing/2016/5/10/chartex" xmlns:cx5="http://schemas.microsoft.com/office/drawing/2016/5/11/chartex" xmlns:cx6="http://schemas.microsoft.com/office/drawing/2016/5/12/chartex" xmlns:cx7="http://schemas.microsoft.com/office/drawing/2016/5/13/chartex" xmlns:cx8="http://schemas.microsoft.com/office/drawing/2016/5/14/chartex" xmlns:mc="http://schemas.openxmlformats.org/markup-compatibility/2006" xmlns:aink="http://schemas.microsoft.com/office/drawing/2016/ink" xmlns:am3d="http://schemas.microsoft.com/office/drawing/2017/model3d" xmlns:o="urn:schemas-microsoft-com:office:office" xmlns:r="http://schemas.openxmlformats.org/officeDocument/2006/relationships" xmlns:m="http://schemas.openxmlformats.org/officeDocument/2006/math" xmlns:v="urn:schemas-microsoft-com:vml" xmlns:wp14="http://schemas.microsoft.com/office/word/2010/wordprocessingDrawing" xmlns:wp="http://schemas.openxmlformats.org/drawingml/2006/wordprocessingDrawing" xmlns:w10="urn:schemas-microsoft-com:office:word" xmlns:w="http://schemas.openxmlformats.org/wordprocessingml/2006/main" xmlns:w14="http://schemas.microsoft.com/office/word/2010/wordml" xmlns:w15="http://schemas.microsoft.com/office/word/2012/wordml" xmlns:w16cex="http://schemas.microsoft.com/office/word/2018/wordml/cex" xmlns:w16cid="http://schemas.microsoft.com/office/word/2016/wordml/cid" xmlns:w16="http://schemas.microsoft.com/office/word/2018/wordml" xmlns:w16sdtdh="http://schemas.microsoft.com/office/word/2020/wordml/sdtdatahash" xmlns:w16se="http://schemas.microsoft.com/office/word/2015/wordml/symex" xmlns:wpg="http://schemas.microsoft.com/office/word/2010/wordprocessingGroup" xmlns:wpi="http://schemas.microsoft.com/office/word/2010/wordprocessingInk" xmlns:wne="http://schemas.microsoft.com/office/word/2006/wordml" xmlns:wps="http://schemas.microsoft.com/office/word/2010/wordprocessingShape" mc:Ignorable="w14 w15 w16se w16cid w16 w16cex w16sdtdh wp14">
+<w:document xmlns:wpc="http://schemas.microsoft.com/office/word/2010/wordprocessingCanvas" xmlns:cx="http://schemas.microsoft.com/office/drawing/2014/chartex" xmlns:cx1="http://schemas.microsoft.com/office/drawing/2015/9/8/chartex" xmlns:cx2="http://schemas.microsoft.com/office/drawing/2015/10/21/chartex" xmlns:cx3="http://schemas.microsoft.com/office/drawing/2016/5/9/chartex" xmlns:cx4="http://schemas.microsoft.com/office/drawing/2016/5/10/chartex" xmlns:cx5="http://schemas.microsoft.com/office/drawing/2016/5/11/chartex" xmlns:cx6="http://schemas.microsoft.com/office/drawing/2016/5/12/chartex" xmlns:cx7="http://schemas.microsoft.com/office/drawing/2016/5/13/chartex" xmlns:cx8="http://schemas.microsoft.com/office/drawing/2016/5/14/chartex" xmlns:mc="http://schemas.openxmlformats.org/markup-compatibility/2006" xmlns:aink="http://schemas.microsoft.com/office/drawing/2016/ink" xmlns:am3d="http://schemas.microsoft.com/office/drawing/2017/model3d" xmlns:o="urn:schemas-microsoft-com:office:office" xmlns:oel="http://schemas.microsoft.com/office/2019/extlst" xmlns:r="http://schemas.openxmlformats.org/officeDocument/2006/relationships" xmlns:m="http://schemas.openxmlformats.org/officeDocument/2006/math" xmlns:v="urn:schemas-microsoft-com:vml" xmlns:wp14="http://schemas.microsoft.com/office/word/2010/wordprocessingDrawing" xmlns:wp="http://schemas.openxmlformats.org/drawingml/2006/wordprocessingDrawing" xmlns:w10="urn:schemas-microsoft-com:office:word" xmlns:w="http://schemas.openxmlformats.org/wordprocessingml/2006/main" xmlns:w14="http://schemas.microsoft.com/office/word/2010/wordml" xmlns:w15="http://schemas.microsoft.com/office/word/2012/wordml" xmlns:w16cex="http://schemas.microsoft.com/office/word/2018/wordml/cex" xmlns:w16cid="http://schemas.microsoft.com/office/word/2016/wordml/cid" xmlns:w16="http://schemas.microsoft.com/office/word/2018/wordml" xmlns:w16du="http://schemas.microsoft.com/office/word/2023/wordml/word16du" xmlns:w16sdtdh="http://schemas.microsoft.com/office/word/2020/wordml/sdtdatahash" xmlns:w16se="http://schemas.microsoft.com/office/word/2015/wordml/symex" xmlns:wpg="http://schemas.microsoft.com/office/word/2010/wordprocessingGroup" xmlns:wpi="http://schemas.microsoft.com/office/word/2010/wordprocessingInk" xmlns:wne="http://schemas.microsoft.com/office/word/2006/wordml" xmlns:wps="http://schemas.microsoft.com/office/word/2010/wordprocessingShape" mc:Ignorable="w14 w15 w16se w16cid w16 w16cex w16sdtdh w16du wp14">
   <w:body>
     <w:tbl>
       <w:tblPr>
@@ -292,7 +292,6 @@
                   <w14:uncheckedState w14:val="2610" w14:font="MS Gothic"/>
                 </w14:checkbox>
               </w:sdtPr>
-              <w:sdtEndPr/>
               <w:sdtContent>
                 <w:r>
                   <w:rPr>
@@ -339,7 +338,6 @@
                   <w14:uncheckedState w14:val="2610" w14:font="MS Gothic"/>
                 </w14:checkbox>
               </w:sdtPr>
-              <w:sdtEndPr/>
               <w:sdtContent>
                 <w:r>
                   <w:rPr>
@@ -388,7 +386,6 @@
                   <w14:uncheckedState w14:val="2610" w14:font="MS Gothic"/>
                 </w14:checkbox>
               </w:sdtPr>
-              <w:sdtEndPr/>
               <w:sdtContent>
                 <w:r>
                   <w:rPr>
@@ -440,7 +437,6 @@
                   <w14:uncheckedState w14:val="2610" w14:font="MS Gothic"/>
                 </w14:checkbox>
               </w:sdtPr>
-              <w:sdtEndPr/>
               <w:sdtContent>
                 <w:r>
                   <w:rPr>
@@ -490,7 +486,6 @@
                   <w14:uncheckedState w14:val="2610" w14:font="MS Gothic"/>
                 </w14:checkbox>
               </w:sdtPr>
-              <w:sdtEndPr/>
               <w:sdtContent>
                 <w:r>
                   <w:rPr>
@@ -545,7 +540,6 @@
                   <w14:uncheckedState w14:val="2610" w14:font="MS Gothic"/>
                 </w14:checkbox>
               </w:sdtPr>
-              <w:sdtEndPr/>
               <w:sdtContent>
                 <w:r>
                   <w:rPr>
@@ -1110,7 +1104,6 @@
           <w:p>
             <w:pPr>
               <w:pStyle w:val="Heading2"/>
-              <w:outlineLvl w:val="1"/>
               <w:rPr>
                 <w:b/>
               </w:rPr>
@@ -1178,7 +1171,6 @@
           <w:p>
             <w:pPr>
               <w:pStyle w:val="Heading3"/>
-              <w:outlineLvl w:val="2"/>
               <w:cnfStyle w:val="000000100000" w:firstRow="0" w:lastRow="0" w:firstColumn="0" w:lastColumn="0" w:oddVBand="0" w:evenVBand="0" w:oddHBand="1" w:evenHBand="0" w:firstRowFirstColumn="0" w:firstRowLastColumn="0" w:lastRowFirstColumn="0" w:lastRowLastColumn="0"/>
             </w:pPr>
             <w:r>
@@ -1303,7 +1295,6 @@
           <w:p>
             <w:pPr>
               <w:pStyle w:val="Heading3"/>
-              <w:outlineLvl w:val="2"/>
               <w:cnfStyle w:val="000000000000" w:firstRow="0" w:lastRow="0" w:firstColumn="0" w:lastColumn="0" w:oddVBand="0" w:evenVBand="0" w:oddHBand="0" w:evenHBand="0" w:firstRowFirstColumn="0" w:firstRowLastColumn="0" w:lastRowFirstColumn="0" w:lastRowLastColumn="0"/>
             </w:pPr>
             <w:r>
@@ -1374,7 +1365,6 @@
           <w:p>
             <w:pPr>
               <w:pStyle w:val="Heading4"/>
-              <w:outlineLvl w:val="3"/>
               <w:cnfStyle w:val="000000100000" w:firstRow="0" w:lastRow="0" w:firstColumn="0" w:lastColumn="0" w:oddVBand="0" w:evenVBand="0" w:oddHBand="1" w:evenHBand="0" w:firstRowFirstColumn="0" w:firstRowLastColumn="0" w:lastRowFirstColumn="0" w:lastRowLastColumn="0"/>
             </w:pPr>
             <w:r>
@@ -1444,7 +1434,6 @@
           <w:p>
             <w:pPr>
               <w:pStyle w:val="Heading3"/>
-              <w:outlineLvl w:val="2"/>
               <w:cnfStyle w:val="000000000000" w:firstRow="0" w:lastRow="0" w:firstColumn="0" w:lastColumn="0" w:oddVBand="0" w:evenVBand="0" w:oddHBand="0" w:evenHBand="0" w:firstRowFirstColumn="0" w:firstRowLastColumn="0" w:lastRowFirstColumn="0" w:lastRowLastColumn="0"/>
             </w:pPr>
             <w:r>
@@ -1922,7 +1911,6 @@
           <w:p>
             <w:pPr>
               <w:pStyle w:val="Heading4"/>
-              <w:outlineLvl w:val="3"/>
               <w:cnfStyle w:val="000000100000" w:firstRow="0" w:lastRow="0" w:firstColumn="0" w:lastColumn="0" w:oddVBand="0" w:evenVBand="0" w:oddHBand="1" w:evenHBand="0" w:firstRowFirstColumn="0" w:firstRowLastColumn="0" w:lastRowFirstColumn="0" w:lastRowLastColumn="0"/>
             </w:pPr>
             <w:r>
@@ -2085,7 +2073,6 @@
           <w:p>
             <w:pPr>
               <w:pStyle w:val="Heading3"/>
-              <w:outlineLvl w:val="2"/>
               <w:cnfStyle w:val="000000000000" w:firstRow="0" w:lastRow="0" w:firstColumn="0" w:lastColumn="0" w:oddVBand="0" w:evenVBand="0" w:oddHBand="0" w:evenHBand="0" w:firstRowFirstColumn="0" w:firstRowLastColumn="0" w:lastRowFirstColumn="0" w:lastRowLastColumn="0"/>
             </w:pPr>
             <w:r>
@@ -2895,7 +2882,6 @@
           <w:p>
             <w:pPr>
               <w:pStyle w:val="Heading4"/>
-              <w:outlineLvl w:val="3"/>
               <w:cnfStyle w:val="000000100000" w:firstRow="0" w:lastRow="0" w:firstColumn="0" w:lastColumn="0" w:oddVBand="0" w:evenVBand="0" w:oddHBand="1" w:evenHBand="0" w:firstRowFirstColumn="0" w:firstRowLastColumn="0" w:lastRowFirstColumn="0" w:lastRowLastColumn="0"/>
             </w:pPr>
             <w:r>
@@ -2911,7 +2897,13 @@
               <w:cnfStyle w:val="000000100000" w:firstRow="0" w:lastRow="0" w:firstColumn="0" w:lastColumn="0" w:oddVBand="0" w:evenVBand="0" w:oddHBand="1" w:evenHBand="0" w:firstRowFirstColumn="0" w:firstRowLastColumn="0" w:lastRowFirstColumn="0" w:lastRowLastColumn="0"/>
             </w:pPr>
             <w:r>
-              <w:t xml:space="preserve">The sub, obj and act represent the subject, object and action. Subject refers to the accessing entity, the object refers to accessed resource, and the action refers to the access method. These terms are commonly used for access control and authorisation systems. </w:t>
+              <w:t xml:space="preserve">The sub, obj and act represent the subject, object and action. Subject refers to the accessing entity, the object refers to </w:t>
+            </w:r>
+            <w:r>
+              <w:t xml:space="preserve">the </w:t>
+            </w:r>
+            <w:r>
+              <w:t xml:space="preserve">accessed resource, and the action refers to the access method. These terms are commonly used for access control and authorisation systems. </w:t>
             </w:r>
           </w:p>
           <w:p>
@@ -2919,13 +2911,10 @@
               <w:cnfStyle w:val="000000100000" w:firstRow="0" w:lastRow="0" w:firstColumn="0" w:lastColumn="0" w:oddVBand="0" w:evenVBand="0" w:oddHBand="1" w:evenHBand="0" w:firstRowFirstColumn="0" w:firstRowLastColumn="0" w:lastRowFirstColumn="0" w:lastRowLastColumn="0"/>
             </w:pPr>
             <w:r>
-              <w:t xml:space="preserve">Subject is someone/something that is attempting to perform an action on an object. This can be </w:t>
-            </w:r>
-            <w:r>
-              <w:t>a</w:t>
-            </w:r>
-            <w:r>
-              <w:t xml:space="preserve"> user, a system process or any entity capable of taking actions within the system. </w:t>
+              <w:t>A subject is someone or something that is attempting to perform an action on an object. This can be a user, a system process,</w:t>
+            </w:r>
+            <w:r>
+              <w:t xml:space="preserve"> or any entity capable of taking actions within the system. </w:t>
             </w:r>
           </w:p>
           <w:p>
@@ -2933,7 +2922,10 @@
               <w:cnfStyle w:val="000000100000" w:firstRow="0" w:lastRow="0" w:firstColumn="0" w:lastColumn="0" w:oddVBand="0" w:evenVBand="0" w:oddHBand="1" w:evenHBand="0" w:firstRowFirstColumn="0" w:firstRowLastColumn="0" w:lastRowFirstColumn="0" w:lastRowLastColumn="0"/>
             </w:pPr>
             <w:r>
-              <w:t>Object is the resource or entity upon which the action is being performed. It can be a database record, API endpoint or any other asset within the system that is related to access control.</w:t>
+              <w:t>An object</w:t>
+            </w:r>
+            <w:r>
+              <w:t xml:space="preserve"> is the resource or entity upon which the action is being performed. It can be a database record, API endpoint or any other asset within the system that is related to access control.</w:t>
             </w:r>
           </w:p>
           <w:p>
@@ -2952,7 +2944,6 @@
           <w:p>
             <w:pPr>
               <w:pStyle w:val="Heading4"/>
-              <w:outlineLvl w:val="3"/>
               <w:cnfStyle w:val="000000100000" w:firstRow="0" w:lastRow="0" w:firstColumn="0" w:lastColumn="0" w:oddVBand="0" w:evenVBand="0" w:oddHBand="1" w:evenHBand="0" w:firstRowFirstColumn="0" w:firstRowLastColumn="0" w:lastRowFirstColumn="0" w:lastRowLastColumn="0"/>
             </w:pPr>
             <w:r>
@@ -2965,28 +2956,77 @@
           <w:p>
             <w:pPr>
               <w:cnfStyle w:val="000000100000" w:firstRow="0" w:lastRow="0" w:firstColumn="0" w:lastColumn="0" w:oddVBand="0" w:evenVBand="0" w:oddHBand="1" w:evenHBand="0" w:firstRowFirstColumn="0" w:firstRowLastColumn="0" w:lastRowFirstColumn="0" w:lastRowLastColumn="0"/>
-            </w:pPr>
-            <w:r>
-              <w:t>…</w:t>
+              <w:rPr>
+                <w:rFonts w:eastAsiaTheme="minorEastAsia" w:hint="eastAsia"/>
+                <w:lang w:eastAsia="ko-KR"/>
+              </w:rPr>
+            </w:pPr>
+            <w:r>
+              <w:rPr>
+                <w:rFonts w:eastAsiaTheme="minorEastAsia" w:hint="eastAsia"/>
+                <w:lang w:eastAsia="ko-KR"/>
+              </w:rPr>
+              <w:t>The first column</w:t>
+            </w:r>
+            <w:r>
+              <w:rPr>
+                <w:rFonts w:eastAsiaTheme="minorEastAsia"/>
+                <w:lang w:eastAsia="ko-KR"/>
+              </w:rPr>
+              <w:t>, ‘p’,</w:t>
+            </w:r>
+            <w:r>
+              <w:rPr>
+                <w:rFonts w:eastAsiaTheme="minorEastAsia" w:hint="eastAsia"/>
+                <w:lang w:eastAsia="ko-KR"/>
+              </w:rPr>
+              <w:t xml:space="preserve"> represents policy.</w:t>
             </w:r>
           </w:p>
           <w:p>
             <w:pPr>
               <w:cnfStyle w:val="000000100000" w:firstRow="0" w:lastRow="0" w:firstColumn="0" w:lastColumn="0" w:oddVBand="0" w:evenVBand="0" w:oddHBand="1" w:evenHBand="0" w:firstRowFirstColumn="0" w:firstRowLastColumn="0" w:lastRowFirstColumn="0" w:lastRowLastColumn="0"/>
-            </w:pPr>
-            <w:r>
-              <w:t>…</w:t>
+              <w:rPr>
+                <w:rFonts w:eastAsiaTheme="minorEastAsia"/>
+                <w:lang w:eastAsia="ko-KR"/>
+              </w:rPr>
+            </w:pPr>
+            <w:r>
+              <w:rPr>
+                <w:rFonts w:eastAsiaTheme="minorEastAsia" w:hint="eastAsia"/>
+                <w:lang w:eastAsia="ko-KR"/>
+              </w:rPr>
+              <w:t>Alice has access to GET and POST actions on resources under ds1 folder and specifically to perform POST on /ds1/res1.</w:t>
             </w:r>
           </w:p>
           <w:p>
             <w:pPr>
               <w:cnfStyle w:val="000000100000" w:firstRow="0" w:lastRow="0" w:firstColumn="0" w:lastColumn="0" w:oddVBand="0" w:evenVBand="0" w:oddHBand="1" w:evenHBand="0" w:firstRowFirstColumn="0" w:firstRowLastColumn="0" w:lastRowFirstColumn="0" w:lastRowLastColumn="0"/>
+              <w:rPr>
+                <w:rFonts w:eastAsiaTheme="minorEastAsia" w:hint="eastAsia"/>
+                <w:lang w:eastAsia="ko-KR"/>
+              </w:rPr>
+            </w:pPr>
+            <w:r>
+              <w:rPr>
+                <w:rFonts w:eastAsiaTheme="minorEastAsia" w:hint="eastAsia"/>
+                <w:lang w:eastAsia="ko-KR"/>
+              </w:rPr>
+              <w:t>Bob has access only to perform GET action on /ds2/res2.</w:t>
+            </w:r>
+          </w:p>
+          <w:p>
+            <w:pPr>
+              <w:cnfStyle w:val="000000100000" w:firstRow="0" w:lastRow="0" w:firstColumn="0" w:lastColumn="0" w:oddVBand="0" w:evenVBand="0" w:oddHBand="1" w:evenHBand="0" w:firstRowFirstColumn="0" w:firstRowLastColumn="0" w:lastRowFirstColumn="0" w:lastRowLastColumn="0"/>
+              <w:rPr>
+                <w:rFonts w:eastAsiaTheme="minorEastAsia" w:hint="eastAsia"/>
+                <w:lang w:eastAsia="ko-KR"/>
+              </w:rPr>
             </w:pPr>
           </w:p>
           <w:p>
             <w:pPr>
               <w:pStyle w:val="Heading4"/>
-              <w:outlineLvl w:val="3"/>
               <w:cnfStyle w:val="000000100000" w:firstRow="0" w:lastRow="0" w:firstColumn="0" w:lastColumn="0" w:oddVBand="0" w:evenVBand="0" w:oddHBand="1" w:evenHBand="0" w:firstRowFirstColumn="0" w:firstRowLastColumn="0" w:lastRowFirstColumn="0" w:lastRowLastColumn="0"/>
             </w:pPr>
             <w:r>
@@ -3000,23 +3040,243 @@
           <w:p>
             <w:pPr>
               <w:cnfStyle w:val="000000100000" w:firstRow="0" w:lastRow="0" w:firstColumn="0" w:lastColumn="0" w:oddVBand="0" w:evenVBand="0" w:oddHBand="1" w:evenHBand="0" w:firstRowFirstColumn="0" w:firstRowLastColumn="0" w:lastRowFirstColumn="0" w:lastRowLastColumn="0"/>
-            </w:pPr>
-            <w:r>
-              <w:t>…</w:t>
+              <w:rPr>
+                <w:rFonts w:eastAsiaTheme="minorEastAsia"/>
+                <w:lang w:eastAsia="ko-KR"/>
+              </w:rPr>
+            </w:pPr>
+            <w:r>
+              <w:rPr>
+                <w:rFonts w:eastAsiaTheme="minorEastAsia"/>
+                <w:lang w:eastAsia="ko-KR"/>
+              </w:rPr>
+              <w:t>A</w:t>
+            </w:r>
+            <w:r>
+              <w:rPr>
+                <w:rFonts w:eastAsiaTheme="minorEastAsia" w:hint="eastAsia"/>
+                <w:lang w:eastAsia="ko-KR"/>
+              </w:rPr>
+              <w:t xml:space="preserve">s </w:t>
+            </w:r>
+            <w:r>
+              <w:rPr>
+                <w:rFonts w:eastAsiaTheme="minorEastAsia"/>
+                <w:lang w:eastAsia="ko-KR"/>
+              </w:rPr>
+              <w:t>mentioned above, the subject refers to something attempting to perform an action, an</w:t>
+            </w:r>
+            <w:r>
+              <w:rPr>
+                <w:rFonts w:eastAsiaTheme="minorEastAsia" w:hint="eastAsia"/>
+                <w:lang w:eastAsia="ko-KR"/>
+              </w:rPr>
+              <w:t xml:space="preserve"> object is the entity upon which the action is being performed, and action is the operation the subject intends to perform on the object.</w:t>
             </w:r>
           </w:p>
           <w:p>
             <w:pPr>
               <w:cnfStyle w:val="000000100000" w:firstRow="0" w:lastRow="0" w:firstColumn="0" w:lastColumn="0" w:oddVBand="0" w:evenVBand="0" w:oddHBand="1" w:evenHBand="0" w:firstRowFirstColumn="0" w:firstRowLastColumn="0" w:lastRowFirstColumn="0" w:lastRowLastColumn="0"/>
-            </w:pPr>
-            <w:r>
-              <w:t>…</w:t>
+              <w:rPr>
+                <w:rFonts w:eastAsiaTheme="minorEastAsia"/>
+                <w:lang w:eastAsia="ko-KR"/>
+              </w:rPr>
+            </w:pPr>
+            <w:r>
+              <w:rPr>
+                <w:rFonts w:eastAsiaTheme="minorEastAsia" w:hint="eastAsia"/>
+                <w:lang w:eastAsia="ko-KR"/>
+              </w:rPr>
+              <w:t xml:space="preserve">The first column in </w:t>
+            </w:r>
+            <w:r>
+              <w:rPr>
+                <w:rFonts w:eastAsiaTheme="minorEastAsia"/>
+                <w:lang w:eastAsia="ko-KR"/>
+              </w:rPr>
+              <w:t xml:space="preserve">the </w:t>
+            </w:r>
+            <w:r>
+              <w:rPr>
+                <w:rFonts w:eastAsiaTheme="minorEastAsia" w:hint="eastAsia"/>
+                <w:lang w:eastAsia="ko-KR"/>
+              </w:rPr>
+              <w:t xml:space="preserve">policy file is p. p </w:t>
+            </w:r>
+            <w:r>
+              <w:rPr>
+                <w:rFonts w:eastAsiaTheme="minorEastAsia"/>
+                <w:lang w:eastAsia="ko-KR"/>
+              </w:rPr>
+              <w:t>refers</w:t>
+            </w:r>
+            <w:r>
+              <w:rPr>
+                <w:rFonts w:eastAsiaTheme="minorEastAsia" w:hint="eastAsia"/>
+                <w:lang w:eastAsia="ko-KR"/>
+              </w:rPr>
+              <w:t xml:space="preserve"> to policy, the type of operation.</w:t>
             </w:r>
           </w:p>
           <w:p>
             <w:pPr>
               <w:cnfStyle w:val="000000100000" w:firstRow="0" w:lastRow="0" w:firstColumn="0" w:lastColumn="0" w:oddVBand="0" w:evenVBand="0" w:oddHBand="1" w:evenHBand="0" w:firstRowFirstColumn="0" w:firstRowLastColumn="0" w:lastRowFirstColumn="0" w:lastRowLastColumn="0"/>
-            </w:pPr>
+              <w:rPr>
+                <w:rFonts w:eastAsiaTheme="minorEastAsia"/>
+                <w:lang w:eastAsia="ko-KR"/>
+              </w:rPr>
+            </w:pPr>
+            <w:r>
+              <w:rPr>
+                <w:rFonts w:eastAsiaTheme="minorEastAsia"/>
+                <w:lang w:eastAsia="ko-KR"/>
+              </w:rPr>
+              <w:t>T</w:t>
+            </w:r>
+            <w:r>
+              <w:rPr>
+                <w:rFonts w:eastAsiaTheme="minorEastAsia" w:hint="eastAsia"/>
+                <w:lang w:eastAsia="ko-KR"/>
+              </w:rPr>
+              <w:t xml:space="preserve">he second column is either </w:t>
+            </w:r>
+            <w:proofErr w:type="spellStart"/>
+            <w:r>
+              <w:rPr>
+                <w:rFonts w:eastAsiaTheme="minorEastAsia" w:hint="eastAsia"/>
+                <w:lang w:eastAsia="ko-KR"/>
+              </w:rPr>
+              <w:t>alice</w:t>
+            </w:r>
+            <w:proofErr w:type="spellEnd"/>
+            <w:r>
+              <w:rPr>
+                <w:rFonts w:eastAsiaTheme="minorEastAsia" w:hint="eastAsia"/>
+                <w:lang w:eastAsia="ko-KR"/>
+              </w:rPr>
+              <w:t xml:space="preserve"> or bob. It refers to the subject(sub).</w:t>
+            </w:r>
+          </w:p>
+          <w:p>
+            <w:pPr>
+              <w:cnfStyle w:val="000000100000" w:firstRow="0" w:lastRow="0" w:firstColumn="0" w:lastColumn="0" w:oddVBand="0" w:evenVBand="0" w:oddHBand="1" w:evenHBand="0" w:firstRowFirstColumn="0" w:firstRowLastColumn="0" w:lastRowFirstColumn="0" w:lastRowLastColumn="0"/>
+              <w:rPr>
+                <w:rFonts w:eastAsiaTheme="minorEastAsia"/>
+                <w:lang w:eastAsia="ko-KR"/>
+              </w:rPr>
+            </w:pPr>
+            <w:r>
+              <w:rPr>
+                <w:rFonts w:eastAsiaTheme="minorEastAsia"/>
+                <w:lang w:eastAsia="ko-KR"/>
+              </w:rPr>
+              <w:t>T</w:t>
+            </w:r>
+            <w:r>
+              <w:rPr>
+                <w:rFonts w:eastAsiaTheme="minorEastAsia" w:hint="eastAsia"/>
+                <w:lang w:eastAsia="ko-KR"/>
+              </w:rPr>
+              <w:t xml:space="preserve">he third column is the resource/object. </w:t>
+            </w:r>
+            <w:r>
+              <w:rPr>
+                <w:rFonts w:eastAsiaTheme="minorEastAsia"/>
+                <w:lang w:eastAsia="ko-KR"/>
+              </w:rPr>
+              <w:t>I</w:t>
+            </w:r>
+            <w:r>
+              <w:rPr>
+                <w:rFonts w:eastAsiaTheme="minorEastAsia" w:hint="eastAsia"/>
+                <w:lang w:eastAsia="ko-KR"/>
+              </w:rPr>
+              <w:t xml:space="preserve">t refers to </w:t>
+            </w:r>
+            <w:r>
+              <w:rPr>
+                <w:rFonts w:eastAsiaTheme="minorEastAsia"/>
+                <w:lang w:eastAsia="ko-KR"/>
+              </w:rPr>
+              <w:t>resources</w:t>
+            </w:r>
+            <w:r>
+              <w:rPr>
+                <w:rFonts w:eastAsiaTheme="minorEastAsia" w:hint="eastAsia"/>
+                <w:lang w:eastAsia="ko-KR"/>
+              </w:rPr>
+              <w:t xml:space="preserve"> here.</w:t>
+            </w:r>
+            <w:r>
+              <w:rPr>
+                <w:rFonts w:eastAsiaTheme="minorEastAsia"/>
+                <w:lang w:eastAsia="ko-KR"/>
+              </w:rPr>
+              <w:t xml:space="preserve"> </w:t>
+            </w:r>
+            <w:proofErr w:type="gramStart"/>
+            <w:r>
+              <w:rPr>
+                <w:rFonts w:eastAsiaTheme="minorEastAsia" w:hint="eastAsia"/>
+                <w:lang w:eastAsia="ko-KR"/>
+              </w:rPr>
+              <w:t>(</w:t>
+            </w:r>
+            <w:proofErr w:type="gramEnd"/>
+            <w:r>
+              <w:rPr>
+                <w:rFonts w:eastAsiaTheme="minorEastAsia" w:hint="eastAsia"/>
+                <w:lang w:eastAsia="ko-KR"/>
+              </w:rPr>
+              <w:t>obj).</w:t>
+            </w:r>
+          </w:p>
+          <w:p>
+            <w:pPr>
+              <w:cnfStyle w:val="000000100000" w:firstRow="0" w:lastRow="0" w:firstColumn="0" w:lastColumn="0" w:oddVBand="0" w:evenVBand="0" w:oddHBand="1" w:evenHBand="0" w:firstRowFirstColumn="0" w:firstRowLastColumn="0" w:lastRowFirstColumn="0" w:lastRowLastColumn="0"/>
+              <w:rPr>
+                <w:rFonts w:eastAsiaTheme="minorEastAsia" w:hint="eastAsia"/>
+                <w:lang w:eastAsia="ko-KR"/>
+              </w:rPr>
+            </w:pPr>
+            <w:r>
+              <w:rPr>
+                <w:rFonts w:eastAsiaTheme="minorEastAsia"/>
+                <w:lang w:eastAsia="ko-KR"/>
+              </w:rPr>
+              <w:lastRenderedPageBreak/>
+              <w:t>T</w:t>
+            </w:r>
+            <w:r>
+              <w:rPr>
+                <w:rFonts w:eastAsiaTheme="minorEastAsia" w:hint="eastAsia"/>
+                <w:lang w:eastAsia="ko-KR"/>
+              </w:rPr>
+              <w:t>he last column represents the action, such as GET</w:t>
+            </w:r>
+            <w:r>
+              <w:rPr>
+                <w:rFonts w:eastAsiaTheme="minorEastAsia" w:hint="eastAsia"/>
+                <w:lang w:eastAsia="ko-KR"/>
+              </w:rPr>
+              <w:t xml:space="preserve"> and </w:t>
+            </w:r>
+            <w:proofErr w:type="gramStart"/>
+            <w:r>
+              <w:rPr>
+                <w:rFonts w:eastAsiaTheme="minorEastAsia" w:hint="eastAsia"/>
+                <w:lang w:eastAsia="ko-KR"/>
+              </w:rPr>
+              <w:t>POST.(</w:t>
+            </w:r>
+            <w:proofErr w:type="gramEnd"/>
+            <w:r>
+              <w:rPr>
+                <w:rFonts w:eastAsiaTheme="minorEastAsia" w:hint="eastAsia"/>
+                <w:lang w:eastAsia="ko-KR"/>
+              </w:rPr>
+              <w:t>act)</w:t>
+            </w:r>
           </w:p>
         </w:tc>
       </w:tr>
@@ -3068,7 +3328,6 @@
           <w:p>
             <w:pPr>
               <w:pStyle w:val="Heading3"/>
-              <w:outlineLvl w:val="2"/>
               <w:cnfStyle w:val="000000000000" w:firstRow="0" w:lastRow="0" w:firstColumn="0" w:lastColumn="0" w:oddVBand="0" w:evenVBand="0" w:oddHBand="0" w:evenHBand="0" w:firstRowFirstColumn="0" w:firstRowLastColumn="0" w:lastRowFirstColumn="0" w:lastRowLastColumn="0"/>
             </w:pPr>
             <w:r>
@@ -3432,7 +3691,6 @@
           <w:p>
             <w:pPr>
               <w:pStyle w:val="Heading3"/>
-              <w:outlineLvl w:val="2"/>
               <w:cnfStyle w:val="000000000000" w:firstRow="0" w:lastRow="0" w:firstColumn="0" w:lastColumn="0" w:oddVBand="0" w:evenVBand="0" w:oddHBand="0" w:evenHBand="0" w:firstRowFirstColumn="0" w:firstRowLastColumn="0" w:lastRowFirstColumn="0" w:lastRowLastColumn="0"/>
               <w:rPr>
                 <w:rStyle w:val="Emphasis"/>
@@ -3549,7 +3807,6 @@
           <w:p>
             <w:pPr>
               <w:pStyle w:val="Heading4"/>
-              <w:outlineLvl w:val="3"/>
               <w:cnfStyle w:val="000000100000" w:firstRow="0" w:lastRow="0" w:firstColumn="0" w:lastColumn="0" w:oddVBand="0" w:evenVBand="0" w:oddHBand="1" w:evenHBand="0" w:firstRowFirstColumn="0" w:firstRowLastColumn="0" w:lastRowFirstColumn="0" w:lastRowLastColumn="0"/>
             </w:pPr>
             <w:r>
@@ -3639,7 +3896,6 @@
           <w:p>
             <w:pPr>
               <w:pStyle w:val="Heading3"/>
-              <w:outlineLvl w:val="2"/>
               <w:cnfStyle w:val="000000000000" w:firstRow="0" w:lastRow="0" w:firstColumn="0" w:lastColumn="0" w:oddVBand="0" w:evenVBand="0" w:oddHBand="0" w:evenHBand="0" w:firstRowFirstColumn="0" w:firstRowLastColumn="0" w:lastRowFirstColumn="0" w:lastRowLastColumn="0"/>
             </w:pPr>
             <w:r>
@@ -4340,7 +4596,6 @@
           <w:p>
             <w:pPr>
               <w:pStyle w:val="Heading3"/>
-              <w:outlineLvl w:val="2"/>
               <w:cnfStyle w:val="000000000000" w:firstRow="0" w:lastRow="0" w:firstColumn="0" w:lastColumn="0" w:oddVBand="0" w:evenVBand="0" w:oddHBand="0" w:evenHBand="0" w:firstRowFirstColumn="0" w:firstRowLastColumn="0" w:lastRowFirstColumn="0" w:lastRowLastColumn="0"/>
             </w:pPr>
           </w:p>
@@ -4417,14 +4672,12 @@
           <w:p>
             <w:pPr>
               <w:pStyle w:val="Heading4"/>
-              <w:outlineLvl w:val="3"/>
               <w:cnfStyle w:val="000000100000" w:firstRow="0" w:lastRow="0" w:firstColumn="0" w:lastColumn="0" w:oddVBand="0" w:evenVBand="0" w:oddHBand="1" w:evenHBand="0" w:firstRowFirstColumn="0" w:firstRowLastColumn="0" w:lastRowFirstColumn="0" w:lastRowLastColumn="0"/>
             </w:pPr>
           </w:p>
           <w:p>
             <w:pPr>
               <w:pStyle w:val="Heading4"/>
-              <w:outlineLvl w:val="3"/>
               <w:cnfStyle w:val="000000100000" w:firstRow="0" w:lastRow="0" w:firstColumn="0" w:lastColumn="0" w:oddVBand="0" w:evenVBand="0" w:oddHBand="1" w:evenHBand="0" w:firstRowFirstColumn="0" w:firstRowLastColumn="0" w:lastRowFirstColumn="0" w:lastRowLastColumn="0"/>
             </w:pPr>
             <w:r>
@@ -4471,7 +4724,6 @@
           <w:p>
             <w:pPr>
               <w:pStyle w:val="Heading4"/>
-              <w:outlineLvl w:val="3"/>
               <w:cnfStyle w:val="000000100000" w:firstRow="0" w:lastRow="0" w:firstColumn="0" w:lastColumn="0" w:oddVBand="0" w:evenVBand="0" w:oddHBand="1" w:evenHBand="0" w:firstRowFirstColumn="0" w:firstRowLastColumn="0" w:lastRowFirstColumn="0" w:lastRowLastColumn="0"/>
             </w:pPr>
             <w:r>
@@ -4502,7 +4754,6 @@
           <w:p>
             <w:pPr>
               <w:pStyle w:val="Heading4"/>
-              <w:outlineLvl w:val="3"/>
               <w:cnfStyle w:val="000000100000" w:firstRow="0" w:lastRow="0" w:firstColumn="0" w:lastColumn="0" w:oddVBand="0" w:evenVBand="0" w:oddHBand="1" w:evenHBand="0" w:firstRowFirstColumn="0" w:firstRowLastColumn="0" w:lastRowFirstColumn="0" w:lastRowLastColumn="0"/>
             </w:pPr>
             <w:r>
@@ -4543,7 +4794,6 @@
           <w:p>
             <w:pPr>
               <w:pStyle w:val="Heading4"/>
-              <w:outlineLvl w:val="3"/>
               <w:cnfStyle w:val="000000100000" w:firstRow="0" w:lastRow="0" w:firstColumn="0" w:lastColumn="0" w:oddVBand="0" w:evenVBand="0" w:oddHBand="1" w:evenHBand="0" w:firstRowFirstColumn="0" w:firstRowLastColumn="0" w:lastRowFirstColumn="0" w:lastRowLastColumn="0"/>
             </w:pPr>
             <w:r>
@@ -4574,7 +4824,6 @@
           <w:p>
             <w:pPr>
               <w:pStyle w:val="Heading4"/>
-              <w:outlineLvl w:val="3"/>
               <w:cnfStyle w:val="000000100000" w:firstRow="0" w:lastRow="0" w:firstColumn="0" w:lastColumn="0" w:oddVBand="0" w:evenVBand="0" w:oddHBand="1" w:evenHBand="0" w:firstRowFirstColumn="0" w:firstRowLastColumn="0" w:lastRowFirstColumn="0" w:lastRowLastColumn="0"/>
             </w:pPr>
             <w:r>
@@ -4687,7 +4936,6 @@
           <w:p>
             <w:pPr>
               <w:pStyle w:val="Heading3"/>
-              <w:outlineLvl w:val="2"/>
               <w:cnfStyle w:val="000000000000" w:firstRow="0" w:lastRow="0" w:firstColumn="0" w:lastColumn="0" w:oddVBand="0" w:evenVBand="0" w:oddHBand="0" w:evenHBand="0" w:firstRowFirstColumn="0" w:firstRowLastColumn="0" w:lastRowFirstColumn="0" w:lastRowLastColumn="0"/>
             </w:pPr>
             <w:r>
@@ -4915,7 +5163,6 @@
           <w:p>
             <w:pPr>
               <w:pStyle w:val="Heading3"/>
-              <w:outlineLvl w:val="2"/>
               <w:cnfStyle w:val="000000000000" w:firstRow="0" w:lastRow="0" w:firstColumn="0" w:lastColumn="0" w:oddVBand="0" w:evenVBand="0" w:oddHBand="0" w:evenHBand="0" w:firstRowFirstColumn="0" w:firstRowLastColumn="0" w:lastRowFirstColumn="0" w:lastRowLastColumn="0"/>
             </w:pPr>
           </w:p>
@@ -4979,7 +5226,6 @@
           <w:p>
             <w:pPr>
               <w:pStyle w:val="Heading4"/>
-              <w:outlineLvl w:val="3"/>
               <w:cnfStyle w:val="000000100000" w:firstRow="0" w:lastRow="0" w:firstColumn="0" w:lastColumn="0" w:oddVBand="0" w:evenVBand="0" w:oddHBand="1" w:evenHBand="0" w:firstRowFirstColumn="0" w:firstRowLastColumn="0" w:lastRowFirstColumn="0" w:lastRowLastColumn="0"/>
             </w:pPr>
             <w:r>
@@ -5044,7 +5290,6 @@
           <w:p>
             <w:pPr>
               <w:pStyle w:val="Heading4"/>
-              <w:outlineLvl w:val="3"/>
               <w:cnfStyle w:val="000000100000" w:firstRow="0" w:lastRow="0" w:firstColumn="0" w:lastColumn="0" w:oddVBand="0" w:evenVBand="0" w:oddHBand="1" w:evenHBand="0" w:firstRowFirstColumn="0" w:firstRowLastColumn="0" w:lastRowFirstColumn="0" w:lastRowLastColumn="0"/>
             </w:pPr>
             <w:r>
@@ -5075,7 +5320,6 @@
           <w:p>
             <w:pPr>
               <w:pStyle w:val="Heading4"/>
-              <w:outlineLvl w:val="3"/>
               <w:cnfStyle w:val="000000100000" w:firstRow="0" w:lastRow="0" w:firstColumn="0" w:lastColumn="0" w:oddVBand="0" w:evenVBand="0" w:oddHBand="1" w:evenHBand="0" w:firstRowFirstColumn="0" w:firstRowLastColumn="0" w:lastRowFirstColumn="0" w:lastRowLastColumn="0"/>
             </w:pPr>
             <w:r>
@@ -5112,7 +5356,6 @@
           <w:p>
             <w:pPr>
               <w:pStyle w:val="Heading4"/>
-              <w:outlineLvl w:val="3"/>
               <w:cnfStyle w:val="000000100000" w:firstRow="0" w:lastRow="0" w:firstColumn="0" w:lastColumn="0" w:oddVBand="0" w:evenVBand="0" w:oddHBand="1" w:evenHBand="0" w:firstRowFirstColumn="0" w:firstRowLastColumn="0" w:lastRowFirstColumn="0" w:lastRowLastColumn="0"/>
             </w:pPr>
             <w:r>
@@ -5171,7 +5414,6 @@
           <w:p>
             <w:pPr>
               <w:pStyle w:val="Heading4"/>
-              <w:outlineLvl w:val="3"/>
               <w:cnfStyle w:val="000000100000" w:firstRow="0" w:lastRow="0" w:firstColumn="0" w:lastColumn="0" w:oddVBand="0" w:evenVBand="0" w:oddHBand="1" w:evenHBand="0" w:firstRowFirstColumn="0" w:firstRowLastColumn="0" w:lastRowFirstColumn="0" w:lastRowLastColumn="0"/>
             </w:pPr>
             <w:r>
@@ -5259,7 +5501,6 @@
           <w:p>
             <w:pPr>
               <w:pStyle w:val="Heading3"/>
-              <w:outlineLvl w:val="2"/>
               <w:cnfStyle w:val="000000000000" w:firstRow="0" w:lastRow="0" w:firstColumn="0" w:lastColumn="0" w:oddVBand="0" w:evenVBand="0" w:oddHBand="0" w:evenHBand="0" w:firstRowFirstColumn="0" w:firstRowLastColumn="0" w:lastRowFirstColumn="0" w:lastRowLastColumn="0"/>
             </w:pPr>
             <w:r>
@@ -5539,7 +5780,6 @@
           <w:p>
             <w:pPr>
               <w:pStyle w:val="Heading3"/>
-              <w:outlineLvl w:val="2"/>
               <w:cnfStyle w:val="000000000000" w:firstRow="0" w:lastRow="0" w:firstColumn="0" w:lastColumn="0" w:oddVBand="0" w:evenVBand="0" w:oddHBand="0" w:evenHBand="0" w:firstRowFirstColumn="0" w:firstRowLastColumn="0" w:lastRowFirstColumn="0" w:lastRowLastColumn="0"/>
             </w:pPr>
           </w:p>
@@ -5603,7 +5843,6 @@
           <w:p>
             <w:pPr>
               <w:pStyle w:val="Heading4"/>
-              <w:outlineLvl w:val="3"/>
               <w:cnfStyle w:val="000000100000" w:firstRow="0" w:lastRow="0" w:firstColumn="0" w:lastColumn="0" w:oddVBand="0" w:evenVBand="0" w:oddHBand="1" w:evenHBand="0" w:firstRowFirstColumn="0" w:firstRowLastColumn="0" w:lastRowFirstColumn="0" w:lastRowLastColumn="0"/>
             </w:pPr>
             <w:r>
@@ -6289,7 +6528,6 @@
           <w:p>
             <w:pPr>
               <w:pStyle w:val="Heading3"/>
-              <w:outlineLvl w:val="2"/>
               <w:cnfStyle w:val="000000000000" w:firstRow="0" w:lastRow="0" w:firstColumn="0" w:lastColumn="0" w:oddVBand="0" w:evenVBand="0" w:oddHBand="0" w:evenHBand="0" w:firstRowFirstColumn="0" w:firstRowLastColumn="0" w:lastRowFirstColumn="0" w:lastRowLastColumn="0"/>
             </w:pPr>
             <w:r>
@@ -7211,7 +7449,7 @@
 </file>
 
 <file path=word/endnotes.xml><?xml version="1.0" encoding="utf-8"?>
-<w:endnotes xmlns:wpc="http://schemas.microsoft.com/office/word/2010/wordprocessingCanvas" xmlns:cx="http://schemas.microsoft.com/office/drawing/2014/chartex" xmlns:cx1="http://schemas.microsoft.com/office/drawing/2015/9/8/chartex" xmlns:cx2="http://schemas.microsoft.com/office/drawing/2015/10/21/chartex" xmlns:cx3="http://schemas.microsoft.com/office/drawing/2016/5/9/chartex" xmlns:cx4="http://schemas.microsoft.com/office/drawing/2016/5/10/chartex" xmlns:cx5="http://schemas.microsoft.com/office/drawing/2016/5/11/chartex" xmlns:cx6="http://schemas.microsoft.com/office/drawing/2016/5/12/chartex" xmlns:cx7="http://schemas.microsoft.com/office/drawing/2016/5/13/chartex" xmlns:cx8="http://schemas.microsoft.com/office/drawing/2016/5/14/chartex" xmlns:mc="http://schemas.openxmlformats.org/markup-compatibility/2006" xmlns:aink="http://schemas.microsoft.com/office/drawing/2016/ink" xmlns:am3d="http://schemas.microsoft.com/office/drawing/2017/model3d" xmlns:o="urn:schemas-microsoft-com:office:office" xmlns:r="http://schemas.openxmlformats.org/officeDocument/2006/relationships" xmlns:m="http://schemas.openxmlformats.org/officeDocument/2006/math" xmlns:v="urn:schemas-microsoft-com:vml" xmlns:wp14="http://schemas.microsoft.com/office/word/2010/wordprocessingDrawing" xmlns:wp="http://schemas.openxmlformats.org/drawingml/2006/wordprocessingDrawing" xmlns:w10="urn:schemas-microsoft-com:office:word" xmlns:w="http://schemas.openxmlformats.org/wordprocessingml/2006/main" xmlns:w14="http://schemas.microsoft.com/office/word/2010/wordml" xmlns:w15="http://schemas.microsoft.com/office/word/2012/wordml" xmlns:w16cex="http://schemas.microsoft.com/office/word/2018/wordml/cex" xmlns:w16cid="http://schemas.microsoft.com/office/word/2016/wordml/cid" xmlns:w16="http://schemas.microsoft.com/office/word/2018/wordml" xmlns:w16sdtdh="http://schemas.microsoft.com/office/word/2020/wordml/sdtdatahash" xmlns:w16se="http://schemas.microsoft.com/office/word/2015/wordml/symex" xmlns:wpg="http://schemas.microsoft.com/office/word/2010/wordprocessingGroup" xmlns:wpi="http://schemas.microsoft.com/office/word/2010/wordprocessingInk" xmlns:wne="http://schemas.microsoft.com/office/word/2006/wordml" xmlns:wps="http://schemas.microsoft.com/office/word/2010/wordprocessingShape" mc:Ignorable="w14 w15 w16se w16cid w16 w16cex w16sdtdh wp14">
+<w:endnotes xmlns:wpc="http://schemas.microsoft.com/office/word/2010/wordprocessingCanvas" xmlns:cx="http://schemas.microsoft.com/office/drawing/2014/chartex" xmlns:cx1="http://schemas.microsoft.com/office/drawing/2015/9/8/chartex" xmlns:cx2="http://schemas.microsoft.com/office/drawing/2015/10/21/chartex" xmlns:cx3="http://schemas.microsoft.com/office/drawing/2016/5/9/chartex" xmlns:cx4="http://schemas.microsoft.com/office/drawing/2016/5/10/chartex" xmlns:cx5="http://schemas.microsoft.com/office/drawing/2016/5/11/chartex" xmlns:cx6="http://schemas.microsoft.com/office/drawing/2016/5/12/chartex" xmlns:cx7="http://schemas.microsoft.com/office/drawing/2016/5/13/chartex" xmlns:cx8="http://schemas.microsoft.com/office/drawing/2016/5/14/chartex" xmlns:mc="http://schemas.openxmlformats.org/markup-compatibility/2006" xmlns:aink="http://schemas.microsoft.com/office/drawing/2016/ink" xmlns:am3d="http://schemas.microsoft.com/office/drawing/2017/model3d" xmlns:o="urn:schemas-microsoft-com:office:office" xmlns:oel="http://schemas.microsoft.com/office/2019/extlst" xmlns:r="http://schemas.openxmlformats.org/officeDocument/2006/relationships" xmlns:m="http://schemas.openxmlformats.org/officeDocument/2006/math" xmlns:v="urn:schemas-microsoft-com:vml" xmlns:wp14="http://schemas.microsoft.com/office/word/2010/wordprocessingDrawing" xmlns:wp="http://schemas.openxmlformats.org/drawingml/2006/wordprocessingDrawing" xmlns:w10="urn:schemas-microsoft-com:office:word" xmlns:w="http://schemas.openxmlformats.org/wordprocessingml/2006/main" xmlns:w14="http://schemas.microsoft.com/office/word/2010/wordml" xmlns:w15="http://schemas.microsoft.com/office/word/2012/wordml" xmlns:w16cex="http://schemas.microsoft.com/office/word/2018/wordml/cex" xmlns:w16cid="http://schemas.microsoft.com/office/word/2016/wordml/cid" xmlns:w16="http://schemas.microsoft.com/office/word/2018/wordml" xmlns:w16du="http://schemas.microsoft.com/office/word/2023/wordml/word16du" xmlns:w16sdtdh="http://schemas.microsoft.com/office/word/2020/wordml/sdtdatahash" xmlns:w16se="http://schemas.microsoft.com/office/word/2015/wordml/symex" xmlns:wpg="http://schemas.microsoft.com/office/word/2010/wordprocessingGroup" xmlns:wpi="http://schemas.microsoft.com/office/word/2010/wordprocessingInk" xmlns:wne="http://schemas.microsoft.com/office/word/2006/wordml" xmlns:wps="http://schemas.microsoft.com/office/word/2010/wordprocessingShape" mc:Ignorable="w14 w15 w16se w16cid w16 w16cex w16sdtdh w16du wp14">
   <w:endnote w:type="separator" w:id="-1">
     <w:p>
       <w:r>
@@ -7237,7 +7475,7 @@
 </file>
 
 <file path=word/footer1.xml><?xml version="1.0" encoding="utf-8"?>
-<w:ftr xmlns:wpc="http://schemas.microsoft.com/office/word/2010/wordprocessingCanvas" xmlns:cx="http://schemas.microsoft.com/office/drawing/2014/chartex" xmlns:cx1="http://schemas.microsoft.com/office/drawing/2015/9/8/chartex" xmlns:cx2="http://schemas.microsoft.com/office/drawing/2015/10/21/chartex" xmlns:cx3="http://schemas.microsoft.com/office/drawing/2016/5/9/chartex" xmlns:cx4="http://schemas.microsoft.com/office/drawing/2016/5/10/chartex" xmlns:cx5="http://schemas.microsoft.com/office/drawing/2016/5/11/chartex" xmlns:cx6="http://schemas.microsoft.com/office/drawing/2016/5/12/chartex" xmlns:cx7="http://schemas.microsoft.com/office/drawing/2016/5/13/chartex" xmlns:cx8="http://schemas.microsoft.com/office/drawing/2016/5/14/chartex" xmlns:mc="http://schemas.openxmlformats.org/markup-compatibility/2006" xmlns:aink="http://schemas.microsoft.com/office/drawing/2016/ink" xmlns:am3d="http://schemas.microsoft.com/office/drawing/2017/model3d" xmlns:o="urn:schemas-microsoft-com:office:office" xmlns:r="http://schemas.openxmlformats.org/officeDocument/2006/relationships" xmlns:m="http://schemas.openxmlformats.org/officeDocument/2006/math" xmlns:v="urn:schemas-microsoft-com:vml" xmlns:wp14="http://schemas.microsoft.com/office/word/2010/wordprocessingDrawing" xmlns:wp="http://schemas.openxmlformats.org/drawingml/2006/wordprocessingDrawing" xmlns:w10="urn:schemas-microsoft-com:office:word" xmlns:w="http://schemas.openxmlformats.org/wordprocessingml/2006/main" xmlns:w14="http://schemas.microsoft.com/office/word/2010/wordml" xmlns:w15="http://schemas.microsoft.com/office/word/2012/wordml" xmlns:w16cex="http://schemas.microsoft.com/office/word/2018/wordml/cex" xmlns:w16cid="http://schemas.microsoft.com/office/word/2016/wordml/cid" xmlns:w16="http://schemas.microsoft.com/office/word/2018/wordml" xmlns:w16sdtdh="http://schemas.microsoft.com/office/word/2020/wordml/sdtdatahash" xmlns:w16se="http://schemas.microsoft.com/office/word/2015/wordml/symex" xmlns:wpg="http://schemas.microsoft.com/office/word/2010/wordprocessingGroup" xmlns:wpi="http://schemas.microsoft.com/office/word/2010/wordprocessingInk" xmlns:wne="http://schemas.microsoft.com/office/word/2006/wordml" xmlns:wps="http://schemas.microsoft.com/office/word/2010/wordprocessingShape" mc:Ignorable="w14 w15 w16se w16cid w16 w16cex w16sdtdh wp14">
+<w:ftr xmlns:wpc="http://schemas.microsoft.com/office/word/2010/wordprocessingCanvas" xmlns:cx="http://schemas.microsoft.com/office/drawing/2014/chartex" xmlns:cx1="http://schemas.microsoft.com/office/drawing/2015/9/8/chartex" xmlns:cx2="http://schemas.microsoft.com/office/drawing/2015/10/21/chartex" xmlns:cx3="http://schemas.microsoft.com/office/drawing/2016/5/9/chartex" xmlns:cx4="http://schemas.microsoft.com/office/drawing/2016/5/10/chartex" xmlns:cx5="http://schemas.microsoft.com/office/drawing/2016/5/11/chartex" xmlns:cx6="http://schemas.microsoft.com/office/drawing/2016/5/12/chartex" xmlns:cx7="http://schemas.microsoft.com/office/drawing/2016/5/13/chartex" xmlns:cx8="http://schemas.microsoft.com/office/drawing/2016/5/14/chartex" xmlns:mc="http://schemas.openxmlformats.org/markup-compatibility/2006" xmlns:aink="http://schemas.microsoft.com/office/drawing/2016/ink" xmlns:am3d="http://schemas.microsoft.com/office/drawing/2017/model3d" xmlns:o="urn:schemas-microsoft-com:office:office" xmlns:oel="http://schemas.microsoft.com/office/2019/extlst" xmlns:r="http://schemas.openxmlformats.org/officeDocument/2006/relationships" xmlns:m="http://schemas.openxmlformats.org/officeDocument/2006/math" xmlns:v="urn:schemas-microsoft-com:vml" xmlns:wp14="http://schemas.microsoft.com/office/word/2010/wordprocessingDrawing" xmlns:wp="http://schemas.openxmlformats.org/drawingml/2006/wordprocessingDrawing" xmlns:w10="urn:schemas-microsoft-com:office:word" xmlns:w="http://schemas.openxmlformats.org/wordprocessingml/2006/main" xmlns:w14="http://schemas.microsoft.com/office/word/2010/wordml" xmlns:w15="http://schemas.microsoft.com/office/word/2012/wordml" xmlns:w16cex="http://schemas.microsoft.com/office/word/2018/wordml/cex" xmlns:w16cid="http://schemas.microsoft.com/office/word/2016/wordml/cid" xmlns:w16="http://schemas.microsoft.com/office/word/2018/wordml" xmlns:w16du="http://schemas.microsoft.com/office/word/2023/wordml/word16du" xmlns:w16sdtdh="http://schemas.microsoft.com/office/word/2020/wordml/sdtdatahash" xmlns:w16se="http://schemas.microsoft.com/office/word/2015/wordml/symex" xmlns:wpg="http://schemas.microsoft.com/office/word/2010/wordprocessingGroup" xmlns:wpi="http://schemas.microsoft.com/office/word/2010/wordprocessingInk" xmlns:wne="http://schemas.microsoft.com/office/word/2006/wordml" xmlns:wps="http://schemas.microsoft.com/office/word/2010/wordprocessingShape" mc:Ignorable="w14 w15 w16se w16cid w16 w16cex w16sdtdh w16du wp14">
   <w:tbl>
     <w:tblPr>
       <w:tblStyle w:val="TableGrid"/>
@@ -7519,7 +7757,7 @@
               <w:sz w:val="16"/>
               <w:szCs w:val="16"/>
             </w:rPr>
-            <w:t>2024-04-17 14:32</w:t>
+            <w:t>2024-04-17 15:34</w:t>
           </w:r>
           <w:r>
             <w:rPr>
@@ -7846,7 +8084,7 @@
 </file>
 
 <file path=word/footnotes.xml><?xml version="1.0" encoding="utf-8"?>
-<w:footnotes xmlns:wpc="http://schemas.microsoft.com/office/word/2010/wordprocessingCanvas" xmlns:cx="http://schemas.microsoft.com/office/drawing/2014/chartex" xmlns:cx1="http://schemas.microsoft.com/office/drawing/2015/9/8/chartex" xmlns:cx2="http://schemas.microsoft.com/office/drawing/2015/10/21/chartex" xmlns:cx3="http://schemas.microsoft.com/office/drawing/2016/5/9/chartex" xmlns:cx4="http://schemas.microsoft.com/office/drawing/2016/5/10/chartex" xmlns:cx5="http://schemas.microsoft.com/office/drawing/2016/5/11/chartex" xmlns:cx6="http://schemas.microsoft.com/office/drawing/2016/5/12/chartex" xmlns:cx7="http://schemas.microsoft.com/office/drawing/2016/5/13/chartex" xmlns:cx8="http://schemas.microsoft.com/office/drawing/2016/5/14/chartex" xmlns:mc="http://schemas.openxmlformats.org/markup-compatibility/2006" xmlns:aink="http://schemas.microsoft.com/office/drawing/2016/ink" xmlns:am3d="http://schemas.microsoft.com/office/drawing/2017/model3d" xmlns:o="urn:schemas-microsoft-com:office:office" xmlns:r="http://schemas.openxmlformats.org/officeDocument/2006/relationships" xmlns:m="http://schemas.openxmlformats.org/officeDocument/2006/math" xmlns:v="urn:schemas-microsoft-com:vml" xmlns:wp14="http://schemas.microsoft.com/office/word/2010/wordprocessingDrawing" xmlns:wp="http://schemas.openxmlformats.org/drawingml/2006/wordprocessingDrawing" xmlns:w10="urn:schemas-microsoft-com:office:word" xmlns:w="http://schemas.openxmlformats.org/wordprocessingml/2006/main" xmlns:w14="http://schemas.microsoft.com/office/word/2010/wordml" xmlns:w15="http://schemas.microsoft.com/office/word/2012/wordml" xmlns:w16cex="http://schemas.microsoft.com/office/word/2018/wordml/cex" xmlns:w16cid="http://schemas.microsoft.com/office/word/2016/wordml/cid" xmlns:w16="http://schemas.microsoft.com/office/word/2018/wordml" xmlns:w16sdtdh="http://schemas.microsoft.com/office/word/2020/wordml/sdtdatahash" xmlns:w16se="http://schemas.microsoft.com/office/word/2015/wordml/symex" xmlns:wpg="http://schemas.microsoft.com/office/word/2010/wordprocessingGroup" xmlns:wpi="http://schemas.microsoft.com/office/word/2010/wordprocessingInk" xmlns:wne="http://schemas.microsoft.com/office/word/2006/wordml" xmlns:wps="http://schemas.microsoft.com/office/word/2010/wordprocessingShape" mc:Ignorable="w14 w15 w16se w16cid w16 w16cex w16sdtdh wp14">
+<w:footnotes xmlns:wpc="http://schemas.microsoft.com/office/word/2010/wordprocessingCanvas" xmlns:cx="http://schemas.microsoft.com/office/drawing/2014/chartex" xmlns:cx1="http://schemas.microsoft.com/office/drawing/2015/9/8/chartex" xmlns:cx2="http://schemas.microsoft.com/office/drawing/2015/10/21/chartex" xmlns:cx3="http://schemas.microsoft.com/office/drawing/2016/5/9/chartex" xmlns:cx4="http://schemas.microsoft.com/office/drawing/2016/5/10/chartex" xmlns:cx5="http://schemas.microsoft.com/office/drawing/2016/5/11/chartex" xmlns:cx6="http://schemas.microsoft.com/office/drawing/2016/5/12/chartex" xmlns:cx7="http://schemas.microsoft.com/office/drawing/2016/5/13/chartex" xmlns:cx8="http://schemas.microsoft.com/office/drawing/2016/5/14/chartex" xmlns:mc="http://schemas.openxmlformats.org/markup-compatibility/2006" xmlns:aink="http://schemas.microsoft.com/office/drawing/2016/ink" xmlns:am3d="http://schemas.microsoft.com/office/drawing/2017/model3d" xmlns:o="urn:schemas-microsoft-com:office:office" xmlns:oel="http://schemas.microsoft.com/office/2019/extlst" xmlns:r="http://schemas.openxmlformats.org/officeDocument/2006/relationships" xmlns:m="http://schemas.openxmlformats.org/officeDocument/2006/math" xmlns:v="urn:schemas-microsoft-com:vml" xmlns:wp14="http://schemas.microsoft.com/office/word/2010/wordprocessingDrawing" xmlns:wp="http://schemas.openxmlformats.org/drawingml/2006/wordprocessingDrawing" xmlns:w10="urn:schemas-microsoft-com:office:word" xmlns:w="http://schemas.openxmlformats.org/wordprocessingml/2006/main" xmlns:w14="http://schemas.microsoft.com/office/word/2010/wordml" xmlns:w15="http://schemas.microsoft.com/office/word/2012/wordml" xmlns:w16cex="http://schemas.microsoft.com/office/word/2018/wordml/cex" xmlns:w16cid="http://schemas.microsoft.com/office/word/2016/wordml/cid" xmlns:w16="http://schemas.microsoft.com/office/word/2018/wordml" xmlns:w16du="http://schemas.microsoft.com/office/word/2023/wordml/word16du" xmlns:w16sdtdh="http://schemas.microsoft.com/office/word/2020/wordml/sdtdatahash" xmlns:w16se="http://schemas.microsoft.com/office/word/2015/wordml/symex" xmlns:wpg="http://schemas.microsoft.com/office/word/2010/wordprocessingGroup" xmlns:wpi="http://schemas.microsoft.com/office/word/2010/wordprocessingInk" xmlns:wne="http://schemas.microsoft.com/office/word/2006/wordml" xmlns:wps="http://schemas.microsoft.com/office/word/2010/wordprocessingShape" mc:Ignorable="w14 w15 w16se w16cid w16 w16cex w16sdtdh w16du wp14">
   <w:footnote w:type="separator" w:id="-1">
     <w:p>
       <w:r>
@@ -7872,7 +8110,7 @@
 </file>
 
 <file path=word/header1.xml><?xml version="1.0" encoding="utf-8"?>
-<w:hdr xmlns:wpc="http://schemas.microsoft.com/office/word/2010/wordprocessingCanvas" xmlns:cx="http://schemas.microsoft.com/office/drawing/2014/chartex" xmlns:cx1="http://schemas.microsoft.com/office/drawing/2015/9/8/chartex" xmlns:cx2="http://schemas.microsoft.com/office/drawing/2015/10/21/chartex" xmlns:cx3="http://schemas.microsoft.com/office/drawing/2016/5/9/chartex" xmlns:cx4="http://schemas.microsoft.com/office/drawing/2016/5/10/chartex" xmlns:cx5="http://schemas.microsoft.com/office/drawing/2016/5/11/chartex" xmlns:cx6="http://schemas.microsoft.com/office/drawing/2016/5/12/chartex" xmlns:cx7="http://schemas.microsoft.com/office/drawing/2016/5/13/chartex" xmlns:cx8="http://schemas.microsoft.com/office/drawing/2016/5/14/chartex" xmlns:mc="http://schemas.openxmlformats.org/markup-compatibility/2006" xmlns:aink="http://schemas.microsoft.com/office/drawing/2016/ink" xmlns:am3d="http://schemas.microsoft.com/office/drawing/2017/model3d" xmlns:o="urn:schemas-microsoft-com:office:office" xmlns:r="http://schemas.openxmlformats.org/officeDocument/2006/relationships" xmlns:m="http://schemas.openxmlformats.org/officeDocument/2006/math" xmlns:v="urn:schemas-microsoft-com:vml" xmlns:wp14="http://schemas.microsoft.com/office/word/2010/wordprocessingDrawing" xmlns:wp="http://schemas.openxmlformats.org/drawingml/2006/wordprocessingDrawing" xmlns:w10="urn:schemas-microsoft-com:office:word" xmlns:w="http://schemas.openxmlformats.org/wordprocessingml/2006/main" xmlns:w14="http://schemas.microsoft.com/office/word/2010/wordml" xmlns:w15="http://schemas.microsoft.com/office/word/2012/wordml" xmlns:w16cex="http://schemas.microsoft.com/office/word/2018/wordml/cex" xmlns:w16cid="http://schemas.microsoft.com/office/word/2016/wordml/cid" xmlns:w16="http://schemas.microsoft.com/office/word/2018/wordml" xmlns:w16sdtdh="http://schemas.microsoft.com/office/word/2020/wordml/sdtdatahash" xmlns:w16se="http://schemas.microsoft.com/office/word/2015/wordml/symex" xmlns:wpg="http://schemas.microsoft.com/office/word/2010/wordprocessingGroup" xmlns:wpi="http://schemas.microsoft.com/office/word/2010/wordprocessingInk" xmlns:wne="http://schemas.microsoft.com/office/word/2006/wordml" xmlns:wps="http://schemas.microsoft.com/office/word/2010/wordprocessingShape" mc:Ignorable="w14 w15 w16se w16cid w16 w16cex w16sdtdh wp14">
+<w:hdr xmlns:wpc="http://schemas.microsoft.com/office/word/2010/wordprocessingCanvas" xmlns:cx="http://schemas.microsoft.com/office/drawing/2014/chartex" xmlns:cx1="http://schemas.microsoft.com/office/drawing/2015/9/8/chartex" xmlns:cx2="http://schemas.microsoft.com/office/drawing/2015/10/21/chartex" xmlns:cx3="http://schemas.microsoft.com/office/drawing/2016/5/9/chartex" xmlns:cx4="http://schemas.microsoft.com/office/drawing/2016/5/10/chartex" xmlns:cx5="http://schemas.microsoft.com/office/drawing/2016/5/11/chartex" xmlns:cx6="http://schemas.microsoft.com/office/drawing/2016/5/12/chartex" xmlns:cx7="http://schemas.microsoft.com/office/drawing/2016/5/13/chartex" xmlns:cx8="http://schemas.microsoft.com/office/drawing/2016/5/14/chartex" xmlns:mc="http://schemas.openxmlformats.org/markup-compatibility/2006" xmlns:aink="http://schemas.microsoft.com/office/drawing/2016/ink" xmlns:am3d="http://schemas.microsoft.com/office/drawing/2017/model3d" xmlns:o="urn:schemas-microsoft-com:office:office" xmlns:oel="http://schemas.microsoft.com/office/2019/extlst" xmlns:r="http://schemas.openxmlformats.org/officeDocument/2006/relationships" xmlns:m="http://schemas.openxmlformats.org/officeDocument/2006/math" xmlns:v="urn:schemas-microsoft-com:vml" xmlns:wp14="http://schemas.microsoft.com/office/word/2010/wordprocessingDrawing" xmlns:wp="http://schemas.openxmlformats.org/drawingml/2006/wordprocessingDrawing" xmlns:w10="urn:schemas-microsoft-com:office:word" xmlns:w="http://schemas.openxmlformats.org/wordprocessingml/2006/main" xmlns:w14="http://schemas.microsoft.com/office/word/2010/wordml" xmlns:w15="http://schemas.microsoft.com/office/word/2012/wordml" xmlns:w16cex="http://schemas.microsoft.com/office/word/2018/wordml/cex" xmlns:w16cid="http://schemas.microsoft.com/office/word/2016/wordml/cid" xmlns:w16="http://schemas.microsoft.com/office/word/2018/wordml" xmlns:w16du="http://schemas.microsoft.com/office/word/2023/wordml/word16du" xmlns:w16sdtdh="http://schemas.microsoft.com/office/word/2020/wordml/sdtdatahash" xmlns:w16se="http://schemas.microsoft.com/office/word/2015/wordml/symex" xmlns:wpg="http://schemas.microsoft.com/office/word/2010/wordprocessingGroup" xmlns:wpi="http://schemas.microsoft.com/office/word/2010/wordprocessingInk" xmlns:wne="http://schemas.microsoft.com/office/word/2006/wordml" xmlns:wps="http://schemas.microsoft.com/office/word/2010/wordprocessingShape" mc:Ignorable="w14 w15 w16se w16cid w16 w16cex w16sdtdh w16du wp14">
   <w:tbl>
     <w:tblPr>
       <w:tblStyle w:val="TableGrid"/>
@@ -8183,7 +8421,7 @@
 </file>
 
 <file path=word/numbering.xml><?xml version="1.0" encoding="utf-8"?>
-<w:numbering xmlns:wpc="http://schemas.microsoft.com/office/word/2010/wordprocessingCanvas" xmlns:cx="http://schemas.microsoft.com/office/drawing/2014/chartex" xmlns:cx1="http://schemas.microsoft.com/office/drawing/2015/9/8/chartex" xmlns:cx2="http://schemas.microsoft.com/office/drawing/2015/10/21/chartex" xmlns:cx3="http://schemas.microsoft.com/office/drawing/2016/5/9/chartex" xmlns:cx4="http://schemas.microsoft.com/office/drawing/2016/5/10/chartex" xmlns:cx5="http://schemas.microsoft.com/office/drawing/2016/5/11/chartex" xmlns:cx6="http://schemas.microsoft.com/office/drawing/2016/5/12/chartex" xmlns:cx7="http://schemas.microsoft.com/office/drawing/2016/5/13/chartex" xmlns:cx8="http://schemas.microsoft.com/office/drawing/2016/5/14/chartex" xmlns:mc="http://schemas.openxmlformats.org/markup-compatibility/2006" xmlns:aink="http://schemas.microsoft.com/office/drawing/2016/ink" xmlns:am3d="http://schemas.microsoft.com/office/drawing/2017/model3d" xmlns:o="urn:schemas-microsoft-com:office:office" xmlns:r="http://schemas.openxmlformats.org/officeDocument/2006/relationships" xmlns:m="http://schemas.openxmlformats.org/officeDocument/2006/math" xmlns:v="urn:schemas-microsoft-com:vml" xmlns:wp14="http://schemas.microsoft.com/office/word/2010/wordprocessingDrawing" xmlns:wp="http://schemas.openxmlformats.org/drawingml/2006/wordprocessingDrawing" xmlns:w10="urn:schemas-microsoft-com:office:word" xmlns:w="http://schemas.openxmlformats.org/wordprocessingml/2006/main" xmlns:w14="http://schemas.microsoft.com/office/word/2010/wordml" xmlns:w15="http://schemas.microsoft.com/office/word/2012/wordml" xmlns:w16cex="http://schemas.microsoft.com/office/word/2018/wordml/cex" xmlns:w16cid="http://schemas.microsoft.com/office/word/2016/wordml/cid" xmlns:w16="http://schemas.microsoft.com/office/word/2018/wordml" xmlns:w16sdtdh="http://schemas.microsoft.com/office/word/2020/wordml/sdtdatahash" xmlns:w16se="http://schemas.microsoft.com/office/word/2015/wordml/symex" xmlns:wpg="http://schemas.microsoft.com/office/word/2010/wordprocessingGroup" xmlns:wpi="http://schemas.microsoft.com/office/word/2010/wordprocessingInk" xmlns:wne="http://schemas.microsoft.com/office/word/2006/wordml" xmlns:wps="http://schemas.microsoft.com/office/word/2010/wordprocessingShape" mc:Ignorable="w14 w15 w16se w16cid w16 w16cex w16sdtdh wp14">
+<w:numbering xmlns:wpc="http://schemas.microsoft.com/office/word/2010/wordprocessingCanvas" xmlns:cx="http://schemas.microsoft.com/office/drawing/2014/chartex" xmlns:cx1="http://schemas.microsoft.com/office/drawing/2015/9/8/chartex" xmlns:cx2="http://schemas.microsoft.com/office/drawing/2015/10/21/chartex" xmlns:cx3="http://schemas.microsoft.com/office/drawing/2016/5/9/chartex" xmlns:cx4="http://schemas.microsoft.com/office/drawing/2016/5/10/chartex" xmlns:cx5="http://schemas.microsoft.com/office/drawing/2016/5/11/chartex" xmlns:cx6="http://schemas.microsoft.com/office/drawing/2016/5/12/chartex" xmlns:cx7="http://schemas.microsoft.com/office/drawing/2016/5/13/chartex" xmlns:cx8="http://schemas.microsoft.com/office/drawing/2016/5/14/chartex" xmlns:mc="http://schemas.openxmlformats.org/markup-compatibility/2006" xmlns:aink="http://schemas.microsoft.com/office/drawing/2016/ink" xmlns:am3d="http://schemas.microsoft.com/office/drawing/2017/model3d" xmlns:o="urn:schemas-microsoft-com:office:office" xmlns:oel="http://schemas.microsoft.com/office/2019/extlst" xmlns:r="http://schemas.openxmlformats.org/officeDocument/2006/relationships" xmlns:m="http://schemas.openxmlformats.org/officeDocument/2006/math" xmlns:v="urn:schemas-microsoft-com:vml" xmlns:wp14="http://schemas.microsoft.com/office/word/2010/wordprocessingDrawing" xmlns:wp="http://schemas.openxmlformats.org/drawingml/2006/wordprocessingDrawing" xmlns:w10="urn:schemas-microsoft-com:office:word" xmlns:w="http://schemas.openxmlformats.org/wordprocessingml/2006/main" xmlns:w14="http://schemas.microsoft.com/office/word/2010/wordml" xmlns:w15="http://schemas.microsoft.com/office/word/2012/wordml" xmlns:w16cex="http://schemas.microsoft.com/office/word/2018/wordml/cex" xmlns:w16cid="http://schemas.microsoft.com/office/word/2016/wordml/cid" xmlns:w16="http://schemas.microsoft.com/office/word/2018/wordml" xmlns:w16du="http://schemas.microsoft.com/office/word/2023/wordml/word16du" xmlns:w16sdtdh="http://schemas.microsoft.com/office/word/2020/wordml/sdtdatahash" xmlns:w16se="http://schemas.microsoft.com/office/word/2015/wordml/symex" xmlns:wpg="http://schemas.microsoft.com/office/word/2010/wordprocessingGroup" xmlns:wpi="http://schemas.microsoft.com/office/word/2010/wordprocessingInk" xmlns:wne="http://schemas.microsoft.com/office/word/2006/wordml" xmlns:wps="http://schemas.microsoft.com/office/word/2010/wordprocessingShape" mc:Ignorable="w14 w15 w16se w16cid w16 w16cex w16sdtdh w16du wp14">
   <w:abstractNum w:abstractNumId="0" w15:restartNumberingAfterBreak="0">
     <w:nsid w:val="005D2989"/>
     <w:multiLevelType w:val="hybridMultilevel"/>
@@ -12348,124 +12586,124 @@
       </w:rPr>
     </w:lvl>
   </w:abstractNum>
-  <w:num w:numId="1">
+  <w:num w:numId="1" w16cid:durableId="859661004">
     <w:abstractNumId w:val="2"/>
   </w:num>
-  <w:num w:numId="2">
+  <w:num w:numId="2" w16cid:durableId="988828025">
     <w:abstractNumId w:val="25"/>
   </w:num>
-  <w:num w:numId="3">
+  <w:num w:numId="3" w16cid:durableId="2109426661">
     <w:abstractNumId w:val="39"/>
   </w:num>
-  <w:num w:numId="4">
+  <w:num w:numId="4" w16cid:durableId="1244071456">
     <w:abstractNumId w:val="17"/>
   </w:num>
-  <w:num w:numId="5">
+  <w:num w:numId="5" w16cid:durableId="1920821198">
     <w:abstractNumId w:val="1"/>
   </w:num>
-  <w:num w:numId="6">
+  <w:num w:numId="6" w16cid:durableId="478612706">
     <w:abstractNumId w:val="31"/>
   </w:num>
-  <w:num w:numId="7">
+  <w:num w:numId="7" w16cid:durableId="464540425">
     <w:abstractNumId w:val="15"/>
   </w:num>
-  <w:num w:numId="8">
+  <w:num w:numId="8" w16cid:durableId="395276384">
     <w:abstractNumId w:val="13"/>
   </w:num>
-  <w:num w:numId="9">
+  <w:num w:numId="9" w16cid:durableId="1598293972">
     <w:abstractNumId w:val="26"/>
   </w:num>
-  <w:num w:numId="10">
+  <w:num w:numId="10" w16cid:durableId="732659622">
     <w:abstractNumId w:val="29"/>
   </w:num>
-  <w:num w:numId="11">
+  <w:num w:numId="11" w16cid:durableId="749887884">
     <w:abstractNumId w:val="20"/>
   </w:num>
-  <w:num w:numId="12">
+  <w:num w:numId="12" w16cid:durableId="716323445">
     <w:abstractNumId w:val="27"/>
   </w:num>
-  <w:num w:numId="13">
+  <w:num w:numId="13" w16cid:durableId="1713186005">
     <w:abstractNumId w:val="3"/>
   </w:num>
-  <w:num w:numId="14">
+  <w:num w:numId="14" w16cid:durableId="1096051163">
     <w:abstractNumId w:val="10"/>
   </w:num>
-  <w:num w:numId="15">
+  <w:num w:numId="15" w16cid:durableId="2064909916">
     <w:abstractNumId w:val="23"/>
   </w:num>
-  <w:num w:numId="16">
+  <w:num w:numId="16" w16cid:durableId="457065508">
     <w:abstractNumId w:val="5"/>
   </w:num>
-  <w:num w:numId="17">
+  <w:num w:numId="17" w16cid:durableId="629096843">
     <w:abstractNumId w:val="18"/>
   </w:num>
-  <w:num w:numId="18">
+  <w:num w:numId="18" w16cid:durableId="238559009">
     <w:abstractNumId w:val="0"/>
   </w:num>
-  <w:num w:numId="19">
+  <w:num w:numId="19" w16cid:durableId="1979340383">
     <w:abstractNumId w:val="32"/>
   </w:num>
-  <w:num w:numId="20">
+  <w:num w:numId="20" w16cid:durableId="2111849892">
     <w:abstractNumId w:val="12"/>
   </w:num>
-  <w:num w:numId="21">
+  <w:num w:numId="21" w16cid:durableId="2122532425">
     <w:abstractNumId w:val="21"/>
   </w:num>
-  <w:num w:numId="22">
+  <w:num w:numId="22" w16cid:durableId="1705593949">
     <w:abstractNumId w:val="16"/>
   </w:num>
-  <w:num w:numId="23">
+  <w:num w:numId="23" w16cid:durableId="1929463120">
     <w:abstractNumId w:val="33"/>
   </w:num>
-  <w:num w:numId="24">
+  <w:num w:numId="24" w16cid:durableId="169025272">
     <w:abstractNumId w:val="14"/>
   </w:num>
-  <w:num w:numId="25">
+  <w:num w:numId="25" w16cid:durableId="1484590580">
     <w:abstractNumId w:val="19"/>
   </w:num>
-  <w:num w:numId="26">
+  <w:num w:numId="26" w16cid:durableId="1090850684">
     <w:abstractNumId w:val="28"/>
   </w:num>
-  <w:num w:numId="27">
+  <w:num w:numId="27" w16cid:durableId="104279854">
     <w:abstractNumId w:val="38"/>
   </w:num>
-  <w:num w:numId="28">
+  <w:num w:numId="28" w16cid:durableId="853344284">
     <w:abstractNumId w:val="4"/>
   </w:num>
-  <w:num w:numId="29">
+  <w:num w:numId="29" w16cid:durableId="187185413">
     <w:abstractNumId w:val="8"/>
   </w:num>
-  <w:num w:numId="30">
+  <w:num w:numId="30" w16cid:durableId="866261607">
     <w:abstractNumId w:val="6"/>
   </w:num>
-  <w:num w:numId="31">
+  <w:num w:numId="31" w16cid:durableId="2146195814">
     <w:abstractNumId w:val="35"/>
   </w:num>
-  <w:num w:numId="32">
+  <w:num w:numId="32" w16cid:durableId="1792241362">
     <w:abstractNumId w:val="30"/>
   </w:num>
-  <w:num w:numId="33">
+  <w:num w:numId="33" w16cid:durableId="1638948750">
     <w:abstractNumId w:val="36"/>
   </w:num>
-  <w:num w:numId="34">
+  <w:num w:numId="34" w16cid:durableId="679235812">
     <w:abstractNumId w:val="22"/>
   </w:num>
-  <w:num w:numId="35">
+  <w:num w:numId="35" w16cid:durableId="591671885">
     <w:abstractNumId w:val="11"/>
   </w:num>
-  <w:num w:numId="36">
+  <w:num w:numId="36" w16cid:durableId="1720979806">
     <w:abstractNumId w:val="7"/>
   </w:num>
-  <w:num w:numId="37">
+  <w:num w:numId="37" w16cid:durableId="545531083">
     <w:abstractNumId w:val="24"/>
   </w:num>
-  <w:num w:numId="38">
+  <w:num w:numId="38" w16cid:durableId="820124264">
     <w:abstractNumId w:val="9"/>
   </w:num>
-  <w:num w:numId="39">
+  <w:num w:numId="39" w16cid:durableId="1286540660">
     <w:abstractNumId w:val="34"/>
   </w:num>
-  <w:num w:numId="40">
+  <w:num w:numId="40" w16cid:durableId="234826559">
     <w:abstractNumId w:val="37"/>
   </w:num>
   <w:numIdMacAtCleanup w:val="15"/>
@@ -12473,11 +12711,11 @@
 </file>
 
 <file path=word/styles.xml><?xml version="1.0" encoding="utf-8"?>
-<w:styles xmlns:mc="http://schemas.openxmlformats.org/markup-compatibility/2006" xmlns:r="http://schemas.openxmlformats.org/officeDocument/2006/relationships" xmlns:w="http://schemas.openxmlformats.org/wordprocessingml/2006/main" xmlns:w14="http://schemas.microsoft.com/office/word/2010/wordml" xmlns:w15="http://schemas.microsoft.com/office/word/2012/wordml" xmlns:w16cex="http://schemas.microsoft.com/office/word/2018/wordml/cex" xmlns:w16cid="http://schemas.microsoft.com/office/word/2016/wordml/cid" xmlns:w16="http://schemas.microsoft.com/office/word/2018/wordml" xmlns:w16sdtdh="http://schemas.microsoft.com/office/word/2020/wordml/sdtdatahash" xmlns:w16se="http://schemas.microsoft.com/office/word/2015/wordml/symex" mc:Ignorable="w14 w15 w16se w16cid w16 w16cex w16sdtdh">
+<w:styles xmlns:mc="http://schemas.openxmlformats.org/markup-compatibility/2006" xmlns:r="http://schemas.openxmlformats.org/officeDocument/2006/relationships" xmlns:w="http://schemas.openxmlformats.org/wordprocessingml/2006/main" xmlns:w14="http://schemas.microsoft.com/office/word/2010/wordml" xmlns:w15="http://schemas.microsoft.com/office/word/2012/wordml" xmlns:w16cex="http://schemas.microsoft.com/office/word/2018/wordml/cex" xmlns:w16cid="http://schemas.microsoft.com/office/word/2016/wordml/cid" xmlns:w16="http://schemas.microsoft.com/office/word/2018/wordml" xmlns:w16du="http://schemas.microsoft.com/office/word/2023/wordml/word16du" xmlns:w16sdtdh="http://schemas.microsoft.com/office/word/2020/wordml/sdtdatahash" xmlns:w16se="http://schemas.microsoft.com/office/word/2015/wordml/symex" mc:Ignorable="w14 w15 w16se w16cid w16 w16cex w16sdtdh w16du">
   <w:docDefaults>
     <w:rPrDefault>
       <w:rPr>
-        <w:rFonts w:ascii="Times New Roman" w:eastAsia="Times New Roman" w:hAnsi="Times New Roman" w:cs="Times New Roman"/>
+        <w:rFonts w:ascii="Times New Roman" w:eastAsiaTheme="minorEastAsia" w:hAnsi="Times New Roman" w:cs="Times New Roman"/>
         <w:lang w:val="en-AU" w:eastAsia="en-AU" w:bidi="ar-SA"/>
       </w:rPr>
     </w:rPrDefault>
@@ -14815,10 +15053,6 @@
 </file>
 
 <file path=customXml/item1.xml><?xml version="1.0" encoding="utf-8"?>
-<LongProperties xmlns="http://schemas.microsoft.com/office/2006/metadata/longProperties"/>
-</file>
-
-<file path=customXml/item2.xml><?xml version="1.0" encoding="utf-8"?>
 <?mso-contentType ?>
 <FormTemplates xmlns="http://schemas.microsoft.com/sharepoint/v3/contenttype/forms">
   <Display>DocumentLibraryForm</Display>
@@ -14827,55 +15061,12 @@
 </FormTemplates>
 </file>
 
+<file path=customXml/item2.xml><?xml version="1.0" encoding="utf-8"?>
+<LongProperties xmlns="http://schemas.microsoft.com/office/2006/metadata/longProperties"/>
+</file>
+
 <file path=customXml/item3.xml><?xml version="1.0" encoding="utf-8"?>
-<p:properties xmlns:p="http://schemas.microsoft.com/office/2006/metadata/properties" xmlns:xsi="http://www.w3.org/2001/XMLSchema-instance" xmlns:pc="http://schemas.microsoft.com/office/infopath/2007/PartnerControls">
-  <documentManagement>
-    <FolderType xmlns="833ce3ab-d172-455c-9989-f10facae9784" xsi:nil="true"/>
-    <Students xmlns="833ce3ab-d172-455c-9989-f10facae9784">
-      <UserInfo>
-        <DisplayName/>
-        <AccountId xsi:nil="true"/>
-        <AccountType/>
-      </UserInfo>
-    </Students>
-    <TeamsChannelId xmlns="833ce3ab-d172-455c-9989-f10facae9784" xsi:nil="true"/>
-    <Student_Groups xmlns="833ce3ab-d172-455c-9989-f10facae9784">
-      <UserInfo>
-        <DisplayName/>
-        <AccountId xsi:nil="true"/>
-        <AccountType/>
-      </UserInfo>
-    </Student_Groups>
-    <Math_Settings xmlns="833ce3ab-d172-455c-9989-f10facae9784" xsi:nil="true"/>
-    <Is_Collaboration_Space_Locked xmlns="833ce3ab-d172-455c-9989-f10facae9784" xsi:nil="true"/>
-    <AppVersion xmlns="833ce3ab-d172-455c-9989-f10facae9784" xsi:nil="true"/>
-    <Owner xmlns="833ce3ab-d172-455c-9989-f10facae9784">
-      <UserInfo>
-        <DisplayName/>
-        <AccountId xsi:nil="true"/>
-        <AccountType/>
-      </UserInfo>
-    </Owner>
-    <Has_Teacher_Only_SectionGroup xmlns="833ce3ab-d172-455c-9989-f10facae9784" xsi:nil="true"/>
-    <NotebookType xmlns="833ce3ab-d172-455c-9989-f10facae9784" xsi:nil="true"/>
-    <Teachers xmlns="833ce3ab-d172-455c-9989-f10facae9784">
-      <UserInfo>
-        <DisplayName/>
-        <AccountId xsi:nil="true"/>
-        <AccountType/>
-      </UserInfo>
-    </Teachers>
-    <Templates xmlns="833ce3ab-d172-455c-9989-f10facae9784" xsi:nil="true"/>
-    <DefaultSectionNames xmlns="833ce3ab-d172-455c-9989-f10facae9784" xsi:nil="true"/>
-    <CultureName xmlns="833ce3ab-d172-455c-9989-f10facae9784" xsi:nil="true"/>
-    <Distribution_Groups xmlns="833ce3ab-d172-455c-9989-f10facae9784" xsi:nil="true"/>
-    <Self_Registration_Enabled xmlns="833ce3ab-d172-455c-9989-f10facae9784" xsi:nil="true"/>
-    <LMS_Mappings xmlns="833ce3ab-d172-455c-9989-f10facae9784" xsi:nil="true"/>
-    <Invited_Teachers xmlns="833ce3ab-d172-455c-9989-f10facae9784" xsi:nil="true"/>
-    <Invited_Students xmlns="833ce3ab-d172-455c-9989-f10facae9784" xsi:nil="true"/>
-    <IsNotebookLocked xmlns="833ce3ab-d172-455c-9989-f10facae9784" xsi:nil="true"/>
-  </documentManagement>
-</p:properties>
+<b:Sources xmlns:b="http://schemas.openxmlformats.org/officeDocument/2006/bibliography" xmlns="http://schemas.openxmlformats.org/officeDocument/2006/bibliography" SelectedStyle="\APA.XSL" StyleName="APA"/>
 </file>
 
 <file path=customXml/item4.xml><?xml version="1.0" encoding="utf-8"?>
@@ -15290,10 +15481,65 @@
 </file>
 
 <file path=customXml/item5.xml><?xml version="1.0" encoding="utf-8"?>
-<b:Sources xmlns:b="http://schemas.openxmlformats.org/officeDocument/2006/bibliography" xmlns="http://schemas.openxmlformats.org/officeDocument/2006/bibliography" SelectedStyle="\APA.XSL" StyleName="APA"/>
+<p:properties xmlns:p="http://schemas.microsoft.com/office/2006/metadata/properties" xmlns:xsi="http://www.w3.org/2001/XMLSchema-instance" xmlns:pc="http://schemas.microsoft.com/office/infopath/2007/PartnerControls">
+  <documentManagement>
+    <FolderType xmlns="833ce3ab-d172-455c-9989-f10facae9784" xsi:nil="true"/>
+    <Students xmlns="833ce3ab-d172-455c-9989-f10facae9784">
+      <UserInfo>
+        <DisplayName/>
+        <AccountId xsi:nil="true"/>
+        <AccountType/>
+      </UserInfo>
+    </Students>
+    <TeamsChannelId xmlns="833ce3ab-d172-455c-9989-f10facae9784" xsi:nil="true"/>
+    <Student_Groups xmlns="833ce3ab-d172-455c-9989-f10facae9784">
+      <UserInfo>
+        <DisplayName/>
+        <AccountId xsi:nil="true"/>
+        <AccountType/>
+      </UserInfo>
+    </Student_Groups>
+    <Math_Settings xmlns="833ce3ab-d172-455c-9989-f10facae9784" xsi:nil="true"/>
+    <Is_Collaboration_Space_Locked xmlns="833ce3ab-d172-455c-9989-f10facae9784" xsi:nil="true"/>
+    <AppVersion xmlns="833ce3ab-d172-455c-9989-f10facae9784" xsi:nil="true"/>
+    <Owner xmlns="833ce3ab-d172-455c-9989-f10facae9784">
+      <UserInfo>
+        <DisplayName/>
+        <AccountId xsi:nil="true"/>
+        <AccountType/>
+      </UserInfo>
+    </Owner>
+    <Has_Teacher_Only_SectionGroup xmlns="833ce3ab-d172-455c-9989-f10facae9784" xsi:nil="true"/>
+    <NotebookType xmlns="833ce3ab-d172-455c-9989-f10facae9784" xsi:nil="true"/>
+    <Teachers xmlns="833ce3ab-d172-455c-9989-f10facae9784">
+      <UserInfo>
+        <DisplayName/>
+        <AccountId xsi:nil="true"/>
+        <AccountType/>
+      </UserInfo>
+    </Teachers>
+    <Templates xmlns="833ce3ab-d172-455c-9989-f10facae9784" xsi:nil="true"/>
+    <DefaultSectionNames xmlns="833ce3ab-d172-455c-9989-f10facae9784" xsi:nil="true"/>
+    <CultureName xmlns="833ce3ab-d172-455c-9989-f10facae9784" xsi:nil="true"/>
+    <Distribution_Groups xmlns="833ce3ab-d172-455c-9989-f10facae9784" xsi:nil="true"/>
+    <Self_Registration_Enabled xmlns="833ce3ab-d172-455c-9989-f10facae9784" xsi:nil="true"/>
+    <LMS_Mappings xmlns="833ce3ab-d172-455c-9989-f10facae9784" xsi:nil="true"/>
+    <Invited_Teachers xmlns="833ce3ab-d172-455c-9989-f10facae9784" xsi:nil="true"/>
+    <Invited_Students xmlns="833ce3ab-d172-455c-9989-f10facae9784" xsi:nil="true"/>
+    <IsNotebookLocked xmlns="833ce3ab-d172-455c-9989-f10facae9784" xsi:nil="true"/>
+  </documentManagement>
+</p:properties>
 </file>
 
 <file path=customXml/itemProps1.xml><?xml version="1.0" encoding="utf-8"?>
+<ds:datastoreItem xmlns:ds="http://schemas.openxmlformats.org/officeDocument/2006/customXml" ds:itemID="{96001339-1F25-4BDD-94F9-AA3400008571}">
+  <ds:schemaRefs>
+    <ds:schemaRef ds:uri="http://schemas.microsoft.com/sharepoint/v3/contenttype/forms"/>
+  </ds:schemaRefs>
+</ds:datastoreItem>
+</file>
+
+<file path=customXml/itemProps2.xml><?xml version="1.0" encoding="utf-8"?>
 <ds:datastoreItem xmlns:ds="http://schemas.openxmlformats.org/officeDocument/2006/customXml" ds:itemID="{ED9C3AC7-65F6-444B-AAD9-BED76FF91658}">
   <ds:schemaRefs>
     <ds:schemaRef ds:uri="http://schemas.microsoft.com/office/2006/metadata/longProperties"/>
@@ -15301,20 +15547,10 @@
 </ds:datastoreItem>
 </file>
 
-<file path=customXml/itemProps2.xml><?xml version="1.0" encoding="utf-8"?>
-<ds:datastoreItem xmlns:ds="http://schemas.openxmlformats.org/officeDocument/2006/customXml" ds:itemID="{96001339-1F25-4BDD-94F9-AA3400008571}">
+<file path=customXml/itemProps3.xml><?xml version="1.0" encoding="utf-8"?>
+<ds:datastoreItem xmlns:ds="http://schemas.openxmlformats.org/officeDocument/2006/customXml" ds:itemID="{AEB8602F-F59E-4BE7-8019-D40782C0FCB3}">
   <ds:schemaRefs>
-    <ds:schemaRef ds:uri="http://schemas.microsoft.com/sharepoint/v3/contenttype/forms"/>
-  </ds:schemaRefs>
-</ds:datastoreItem>
-</file>
-
-<file path=customXml/itemProps3.xml><?xml version="1.0" encoding="utf-8"?>
-<ds:datastoreItem xmlns:ds="http://schemas.openxmlformats.org/officeDocument/2006/customXml" ds:itemID="{A16F99D5-FAF9-47B7-BB2E-CAC1EF9F3B71}">
-  <ds:schemaRefs>
-    <ds:schemaRef ds:uri="http://schemas.microsoft.com/office/2006/metadata/properties"/>
-    <ds:schemaRef ds:uri="http://schemas.microsoft.com/office/infopath/2007/PartnerControls"/>
-    <ds:schemaRef ds:uri="833ce3ab-d172-455c-9989-f10facae9784"/>
+    <ds:schemaRef ds:uri="http://schemas.openxmlformats.org/officeDocument/2006/bibliography"/>
   </ds:schemaRefs>
 </ds:datastoreItem>
 </file>
@@ -15339,9 +15575,11 @@
 </file>
 
 <file path=customXml/itemProps5.xml><?xml version="1.0" encoding="utf-8"?>
-<ds:datastoreItem xmlns:ds="http://schemas.openxmlformats.org/officeDocument/2006/customXml" ds:itemID="{AEB8602F-F59E-4BE7-8019-D40782C0FCB3}">
+<ds:datastoreItem xmlns:ds="http://schemas.openxmlformats.org/officeDocument/2006/customXml" ds:itemID="{A16F99D5-FAF9-47B7-BB2E-CAC1EF9F3B71}">
   <ds:schemaRefs>
-    <ds:schemaRef ds:uri="http://schemas.openxmlformats.org/officeDocument/2006/bibliography"/>
+    <ds:schemaRef ds:uri="http://schemas.microsoft.com/office/2006/metadata/properties"/>
+    <ds:schemaRef ds:uri="http://schemas.microsoft.com/office/infopath/2007/PartnerControls"/>
+    <ds:schemaRef ds:uri="833ce3ab-d172-455c-9989-f10facae9784"/>
   </ds:schemaRefs>
 </ds:datastoreItem>
 </file>
</xml_diff>

<commit_message>
continue on question 5 on word document
</commit_message>
<xml_diff>
--- a/AT2 POR-Task-5 Assessment.docx
+++ b/AT2 POR-Task-5 Assessment.docx
@@ -2433,7 +2433,6 @@
                 <w:i w:val="0"/>
                 <w:iCs w:val="0"/>
               </w:rPr>
-              <w:lastRenderedPageBreak/>
               <w:t>import casbin</w:t>
             </w:r>
           </w:p>
@@ -2453,6 +2452,7 @@
                 <w:i w:val="0"/>
                 <w:iCs w:val="0"/>
               </w:rPr>
+              <w:lastRenderedPageBreak/>
               <w:t>from fastapi import FastAPI</w:t>
             </w:r>
           </w:p>
@@ -2957,30 +2957,46 @@
             <w:pPr>
               <w:cnfStyle w:val="000000100000" w:firstRow="0" w:lastRow="0" w:firstColumn="0" w:lastColumn="0" w:oddVBand="0" w:evenVBand="0" w:oddHBand="1" w:evenHBand="0" w:firstRowFirstColumn="0" w:firstRowLastColumn="0" w:lastRowFirstColumn="0" w:lastRowLastColumn="0"/>
               <w:rPr>
+                <w:rFonts w:eastAsiaTheme="minorEastAsia"/>
+                <w:lang w:eastAsia="ko-KR"/>
+              </w:rPr>
+            </w:pPr>
+            <w:r>
+              <w:rPr>
                 <w:rFonts w:eastAsiaTheme="minorEastAsia" w:hint="eastAsia"/>
                 <w:lang w:eastAsia="ko-KR"/>
               </w:rPr>
-            </w:pPr>
+              <w:t>The first column</w:t>
+            </w:r>
+            <w:r>
+              <w:rPr>
+                <w:rFonts w:eastAsiaTheme="minorEastAsia"/>
+                <w:lang w:eastAsia="ko-KR"/>
+              </w:rPr>
+              <w:t>, ‘p’,</w:t>
+            </w:r>
             <w:r>
               <w:rPr>
                 <w:rFonts w:eastAsiaTheme="minorEastAsia" w:hint="eastAsia"/>
                 <w:lang w:eastAsia="ko-KR"/>
               </w:rPr>
-              <w:t>The first column</w:t>
-            </w:r>
-            <w:r>
+              <w:t xml:space="preserve"> represents policy.</w:t>
+            </w:r>
+          </w:p>
+          <w:p>
+            <w:pPr>
+              <w:cnfStyle w:val="000000100000" w:firstRow="0" w:lastRow="0" w:firstColumn="0" w:lastColumn="0" w:oddVBand="0" w:evenVBand="0" w:oddHBand="1" w:evenHBand="0" w:firstRowFirstColumn="0" w:firstRowLastColumn="0" w:lastRowFirstColumn="0" w:lastRowLastColumn="0"/>
               <w:rPr>
                 <w:rFonts w:eastAsiaTheme="minorEastAsia"/>
                 <w:lang w:eastAsia="ko-KR"/>
               </w:rPr>
-              <w:t>, ‘p’,</w:t>
-            </w:r>
+            </w:pPr>
             <w:r>
               <w:rPr>
                 <w:rFonts w:eastAsiaTheme="minorEastAsia" w:hint="eastAsia"/>
                 <w:lang w:eastAsia="ko-KR"/>
               </w:rPr>
-              <w:t xml:space="preserve"> represents policy.</w:t>
+              <w:t>Alice has access to GET and POST actions on resources under ds1 folder and specifically to perform POST on /ds1/res1.</w:t>
             </w:r>
           </w:p>
           <w:p>
@@ -2996,82 +3012,133 @@
                 <w:rFonts w:eastAsiaTheme="minorEastAsia" w:hint="eastAsia"/>
                 <w:lang w:eastAsia="ko-KR"/>
               </w:rPr>
-              <w:t>Alice has access to GET and POST actions on resources under ds1 folder and specifically to perform POST on /ds1/res1.</w:t>
+              <w:t>Bob has access only to perform GET action on /ds2/res2.</w:t>
             </w:r>
           </w:p>
           <w:p>
             <w:pPr>
               <w:cnfStyle w:val="000000100000" w:firstRow="0" w:lastRow="0" w:firstColumn="0" w:lastColumn="0" w:oddVBand="0" w:evenVBand="0" w:oddHBand="1" w:evenHBand="0" w:firstRowFirstColumn="0" w:firstRowLastColumn="0" w:lastRowFirstColumn="0" w:lastRowLastColumn="0"/>
+              <w:rPr>
+                <w:rFonts w:eastAsiaTheme="minorEastAsia"/>
+                <w:lang w:eastAsia="ko-KR"/>
+              </w:rPr>
+            </w:pPr>
+          </w:p>
+          <w:p>
+            <w:pPr>
+              <w:pStyle w:val="Heading4"/>
+              <w:cnfStyle w:val="000000100000" w:firstRow="0" w:lastRow="0" w:firstColumn="0" w:lastColumn="0" w:oddVBand="0" w:evenVBand="0" w:oddHBand="1" w:evenHBand="0" w:firstRowFirstColumn="0" w:firstRowLastColumn="0" w:lastRowFirstColumn="0" w:lastRowLastColumn="0"/>
+            </w:pPr>
+            <w:r>
+              <w:t>How do “sub”, “obj” and “act” relate to the various fields in the policy file?</w:t>
+            </w:r>
+            <w:r>
+              <w:br/>
+              <w:t>[3 – 10 sentences]</w:t>
+            </w:r>
+          </w:p>
+          <w:p>
+            <w:pPr>
+              <w:cnfStyle w:val="000000100000" w:firstRow="0" w:lastRow="0" w:firstColumn="0" w:lastColumn="0" w:oddVBand="0" w:evenVBand="0" w:oddHBand="1" w:evenHBand="0" w:firstRowFirstColumn="0" w:firstRowLastColumn="0" w:lastRowFirstColumn="0" w:lastRowLastColumn="0"/>
+              <w:rPr>
+                <w:rFonts w:eastAsiaTheme="minorEastAsia"/>
+                <w:lang w:eastAsia="ko-KR"/>
+              </w:rPr>
+            </w:pPr>
+            <w:r>
+              <w:rPr>
+                <w:rFonts w:eastAsiaTheme="minorEastAsia"/>
+                <w:lang w:eastAsia="ko-KR"/>
+              </w:rPr>
+              <w:t>A</w:t>
+            </w:r>
+            <w:r>
               <w:rPr>
                 <w:rFonts w:eastAsiaTheme="minorEastAsia" w:hint="eastAsia"/>
                 <w:lang w:eastAsia="ko-KR"/>
               </w:rPr>
-            </w:pPr>
+              <w:t xml:space="preserve">s </w:t>
+            </w:r>
+            <w:r>
+              <w:rPr>
+                <w:rFonts w:eastAsiaTheme="minorEastAsia"/>
+                <w:lang w:eastAsia="ko-KR"/>
+              </w:rPr>
+              <w:t>mentioned above, the subject refers to something attempting to perform an action, an</w:t>
+            </w:r>
             <w:r>
               <w:rPr>
                 <w:rFonts w:eastAsiaTheme="minorEastAsia" w:hint="eastAsia"/>
                 <w:lang w:eastAsia="ko-KR"/>
               </w:rPr>
-              <w:t>Bob has access only to perform GET action on /ds2/res2.</w:t>
+              <w:t xml:space="preserve"> object is the entity upon which the action is being performed, and action is the operation the subject intends to perform on the object.</w:t>
             </w:r>
           </w:p>
           <w:p>
             <w:pPr>
               <w:cnfStyle w:val="000000100000" w:firstRow="0" w:lastRow="0" w:firstColumn="0" w:lastColumn="0" w:oddVBand="0" w:evenVBand="0" w:oddHBand="1" w:evenHBand="0" w:firstRowFirstColumn="0" w:firstRowLastColumn="0" w:lastRowFirstColumn="0" w:lastRowLastColumn="0"/>
+              <w:rPr>
+                <w:rFonts w:eastAsiaTheme="minorEastAsia"/>
+                <w:lang w:eastAsia="ko-KR"/>
+              </w:rPr>
+            </w:pPr>
+            <w:r>
               <w:rPr>
                 <w:rFonts w:eastAsiaTheme="minorEastAsia" w:hint="eastAsia"/>
                 <w:lang w:eastAsia="ko-KR"/>
               </w:rPr>
-            </w:pPr>
-          </w:p>
-          <w:p>
-            <w:pPr>
-              <w:pStyle w:val="Heading4"/>
-              <w:cnfStyle w:val="000000100000" w:firstRow="0" w:lastRow="0" w:firstColumn="0" w:lastColumn="0" w:oddVBand="0" w:evenVBand="0" w:oddHBand="1" w:evenHBand="0" w:firstRowFirstColumn="0" w:firstRowLastColumn="0" w:lastRowFirstColumn="0" w:lastRowLastColumn="0"/>
-            </w:pPr>
-            <w:r>
-              <w:t>How do “sub”, “obj” and “act” relate to the various fields in the policy file?</w:t>
-            </w:r>
-            <w:r>
-              <w:br/>
-              <w:t>[3 – 10 sentences]</w:t>
-            </w:r>
-          </w:p>
-          <w:p>
-            <w:pPr>
-              <w:cnfStyle w:val="000000100000" w:firstRow="0" w:lastRow="0" w:firstColumn="0" w:lastColumn="0" w:oddVBand="0" w:evenVBand="0" w:oddHBand="1" w:evenHBand="0" w:firstRowFirstColumn="0" w:firstRowLastColumn="0" w:lastRowFirstColumn="0" w:lastRowLastColumn="0"/>
+              <w:t xml:space="preserve">The first column in </w:t>
+            </w:r>
+            <w:r>
               <w:rPr>
                 <w:rFonts w:eastAsiaTheme="minorEastAsia"/>
                 <w:lang w:eastAsia="ko-KR"/>
               </w:rPr>
-            </w:pPr>
+              <w:t xml:space="preserve">the </w:t>
+            </w:r>
+            <w:r>
+              <w:rPr>
+                <w:rFonts w:eastAsiaTheme="minorEastAsia" w:hint="eastAsia"/>
+                <w:lang w:eastAsia="ko-KR"/>
+              </w:rPr>
+              <w:t xml:space="preserve">policy file is p. p </w:t>
+            </w:r>
             <w:r>
               <w:rPr>
                 <w:rFonts w:eastAsiaTheme="minorEastAsia"/>
                 <w:lang w:eastAsia="ko-KR"/>
               </w:rPr>
-              <w:t>A</w:t>
+              <w:t>refers</w:t>
             </w:r>
             <w:r>
               <w:rPr>
                 <w:rFonts w:eastAsiaTheme="minorEastAsia" w:hint="eastAsia"/>
                 <w:lang w:eastAsia="ko-KR"/>
               </w:rPr>
-              <w:t xml:space="preserve">s </w:t>
-            </w:r>
-            <w:r>
+              <w:t xml:space="preserve"> to policy, the type of operation.</w:t>
+            </w:r>
+          </w:p>
+          <w:p>
+            <w:pPr>
+              <w:cnfStyle w:val="000000100000" w:firstRow="0" w:lastRow="0" w:firstColumn="0" w:lastColumn="0" w:oddVBand="0" w:evenVBand="0" w:oddHBand="1" w:evenHBand="0" w:firstRowFirstColumn="0" w:firstRowLastColumn="0" w:lastRowFirstColumn="0" w:lastRowLastColumn="0"/>
               <w:rPr>
                 <w:rFonts w:eastAsiaTheme="minorEastAsia"/>
                 <w:lang w:eastAsia="ko-KR"/>
               </w:rPr>
-              <w:t>mentioned above, the subject refers to something attempting to perform an action, an</w:t>
+            </w:pPr>
+            <w:r>
+              <w:rPr>
+                <w:rFonts w:eastAsiaTheme="minorEastAsia"/>
+                <w:lang w:eastAsia="ko-KR"/>
+              </w:rPr>
+              <w:t>T</w:t>
             </w:r>
             <w:r>
               <w:rPr>
                 <w:rFonts w:eastAsiaTheme="minorEastAsia" w:hint="eastAsia"/>
                 <w:lang w:eastAsia="ko-KR"/>
               </w:rPr>
-              <w:t xml:space="preserve"> object is the entity upon which the action is being performed, and action is the operation the subject intends to perform on the object.</w:t>
+              <w:t>he second column is either alice or bob. It refers to the subject(sub).</w:t>
             </w:r>
           </w:p>
           <w:p>
@@ -3084,53 +3151,75 @@
             </w:pPr>
             <w:r>
               <w:rPr>
+                <w:rFonts w:eastAsiaTheme="minorEastAsia"/>
+                <w:lang w:eastAsia="ko-KR"/>
+              </w:rPr>
+              <w:t>T</w:t>
+            </w:r>
+            <w:r>
+              <w:rPr>
                 <w:rFonts w:eastAsiaTheme="minorEastAsia" w:hint="eastAsia"/>
                 <w:lang w:eastAsia="ko-KR"/>
               </w:rPr>
-              <w:t xml:space="preserve">The first column in </w:t>
+              <w:t xml:space="preserve">he third column is the resource/object. </w:t>
             </w:r>
             <w:r>
               <w:rPr>
                 <w:rFonts w:eastAsiaTheme="minorEastAsia"/>
                 <w:lang w:eastAsia="ko-KR"/>
               </w:rPr>
-              <w:t xml:space="preserve">the </w:t>
+              <w:t>I</w:t>
             </w:r>
             <w:r>
               <w:rPr>
                 <w:rFonts w:eastAsiaTheme="minorEastAsia" w:hint="eastAsia"/>
                 <w:lang w:eastAsia="ko-KR"/>
               </w:rPr>
-              <w:t xml:space="preserve">policy file is p. p </w:t>
+              <w:t xml:space="preserve">t refers to </w:t>
             </w:r>
             <w:r>
               <w:rPr>
                 <w:rFonts w:eastAsiaTheme="minorEastAsia"/>
                 <w:lang w:eastAsia="ko-KR"/>
               </w:rPr>
-              <w:t>refers</w:t>
+              <w:t>resources</w:t>
             </w:r>
             <w:r>
               <w:rPr>
                 <w:rFonts w:eastAsiaTheme="minorEastAsia" w:hint="eastAsia"/>
                 <w:lang w:eastAsia="ko-KR"/>
               </w:rPr>
-              <w:t xml:space="preserve"> to policy, the type of operation.</w:t>
-            </w:r>
-          </w:p>
-          <w:p>
-            <w:pPr>
-              <w:cnfStyle w:val="000000100000" w:firstRow="0" w:lastRow="0" w:firstColumn="0" w:lastColumn="0" w:oddVBand="0" w:evenVBand="0" w:oddHBand="1" w:evenHBand="0" w:firstRowFirstColumn="0" w:firstRowLastColumn="0" w:lastRowFirstColumn="0" w:lastRowLastColumn="0"/>
+              <w:t xml:space="preserve"> here.</w:t>
+            </w:r>
+            <w:r>
               <w:rPr>
                 <w:rFonts w:eastAsiaTheme="minorEastAsia"/>
                 <w:lang w:eastAsia="ko-KR"/>
               </w:rPr>
-            </w:pPr>
-            <w:r>
+              <w:t xml:space="preserve"> </w:t>
+            </w:r>
+            <w:r>
+              <w:rPr>
+                <w:rFonts w:eastAsiaTheme="minorEastAsia" w:hint="eastAsia"/>
+                <w:lang w:eastAsia="ko-KR"/>
+              </w:rPr>
+              <w:t>(obj).</w:t>
+            </w:r>
+          </w:p>
+          <w:p>
+            <w:pPr>
+              <w:cnfStyle w:val="000000100000" w:firstRow="0" w:lastRow="0" w:firstColumn="0" w:lastColumn="0" w:oddVBand="0" w:evenVBand="0" w:oddHBand="1" w:evenHBand="0" w:firstRowFirstColumn="0" w:firstRowLastColumn="0" w:lastRowFirstColumn="0" w:lastRowLastColumn="0"/>
               <w:rPr>
                 <w:rFonts w:eastAsiaTheme="minorEastAsia"/>
                 <w:lang w:eastAsia="ko-KR"/>
               </w:rPr>
+            </w:pPr>
+            <w:r>
+              <w:rPr>
+                <w:rFonts w:eastAsiaTheme="minorEastAsia"/>
+                <w:lang w:eastAsia="ko-KR"/>
+              </w:rPr>
+              <w:lastRenderedPageBreak/>
               <w:t>T</w:t>
             </w:r>
             <w:r>
@@ -3138,144 +3227,21 @@
                 <w:rFonts w:eastAsiaTheme="minorEastAsia" w:hint="eastAsia"/>
                 <w:lang w:eastAsia="ko-KR"/>
               </w:rPr>
-              <w:t xml:space="preserve">he second column is either </w:t>
-            </w:r>
-            <w:proofErr w:type="spellStart"/>
+              <w:t>he last column represents the action, such as GET</w:t>
+            </w:r>
             <w:r>
               <w:rPr>
                 <w:rFonts w:eastAsiaTheme="minorEastAsia" w:hint="eastAsia"/>
                 <w:lang w:eastAsia="ko-KR"/>
               </w:rPr>
-              <w:t>alice</w:t>
-            </w:r>
-            <w:proofErr w:type="spellEnd"/>
+              <w:t xml:space="preserve"> and </w:t>
+            </w:r>
             <w:r>
               <w:rPr>
                 <w:rFonts w:eastAsiaTheme="minorEastAsia" w:hint="eastAsia"/>
                 <w:lang w:eastAsia="ko-KR"/>
               </w:rPr>
-              <w:t xml:space="preserve"> or bob. It refers to the subject(sub).</w:t>
-            </w:r>
-          </w:p>
-          <w:p>
-            <w:pPr>
-              <w:cnfStyle w:val="000000100000" w:firstRow="0" w:lastRow="0" w:firstColumn="0" w:lastColumn="0" w:oddVBand="0" w:evenVBand="0" w:oddHBand="1" w:evenHBand="0" w:firstRowFirstColumn="0" w:firstRowLastColumn="0" w:lastRowFirstColumn="0" w:lastRowLastColumn="0"/>
-              <w:rPr>
-                <w:rFonts w:eastAsiaTheme="minorEastAsia"/>
-                <w:lang w:eastAsia="ko-KR"/>
-              </w:rPr>
-            </w:pPr>
-            <w:r>
-              <w:rPr>
-                <w:rFonts w:eastAsiaTheme="minorEastAsia"/>
-                <w:lang w:eastAsia="ko-KR"/>
-              </w:rPr>
-              <w:t>T</w:t>
-            </w:r>
-            <w:r>
-              <w:rPr>
-                <w:rFonts w:eastAsiaTheme="minorEastAsia" w:hint="eastAsia"/>
-                <w:lang w:eastAsia="ko-KR"/>
-              </w:rPr>
-              <w:t xml:space="preserve">he third column is the resource/object. </w:t>
-            </w:r>
-            <w:r>
-              <w:rPr>
-                <w:rFonts w:eastAsiaTheme="minorEastAsia"/>
-                <w:lang w:eastAsia="ko-KR"/>
-              </w:rPr>
-              <w:t>I</w:t>
-            </w:r>
-            <w:r>
-              <w:rPr>
-                <w:rFonts w:eastAsiaTheme="minorEastAsia" w:hint="eastAsia"/>
-                <w:lang w:eastAsia="ko-KR"/>
-              </w:rPr>
-              <w:t xml:space="preserve">t refers to </w:t>
-            </w:r>
-            <w:r>
-              <w:rPr>
-                <w:rFonts w:eastAsiaTheme="minorEastAsia"/>
-                <w:lang w:eastAsia="ko-KR"/>
-              </w:rPr>
-              <w:t>resources</w:t>
-            </w:r>
-            <w:r>
-              <w:rPr>
-                <w:rFonts w:eastAsiaTheme="minorEastAsia" w:hint="eastAsia"/>
-                <w:lang w:eastAsia="ko-KR"/>
-              </w:rPr>
-              <w:t xml:space="preserve"> here.</w:t>
-            </w:r>
-            <w:r>
-              <w:rPr>
-                <w:rFonts w:eastAsiaTheme="minorEastAsia"/>
-                <w:lang w:eastAsia="ko-KR"/>
-              </w:rPr>
-              <w:t xml:space="preserve"> </w:t>
-            </w:r>
-            <w:proofErr w:type="gramStart"/>
-            <w:r>
-              <w:rPr>
-                <w:rFonts w:eastAsiaTheme="minorEastAsia" w:hint="eastAsia"/>
-                <w:lang w:eastAsia="ko-KR"/>
-              </w:rPr>
-              <w:t>(</w:t>
-            </w:r>
-            <w:proofErr w:type="gramEnd"/>
-            <w:r>
-              <w:rPr>
-                <w:rFonts w:eastAsiaTheme="minorEastAsia" w:hint="eastAsia"/>
-                <w:lang w:eastAsia="ko-KR"/>
-              </w:rPr>
-              <w:t>obj).</w:t>
-            </w:r>
-          </w:p>
-          <w:p>
-            <w:pPr>
-              <w:cnfStyle w:val="000000100000" w:firstRow="0" w:lastRow="0" w:firstColumn="0" w:lastColumn="0" w:oddVBand="0" w:evenVBand="0" w:oddHBand="1" w:evenHBand="0" w:firstRowFirstColumn="0" w:firstRowLastColumn="0" w:lastRowFirstColumn="0" w:lastRowLastColumn="0"/>
-              <w:rPr>
-                <w:rFonts w:eastAsiaTheme="minorEastAsia" w:hint="eastAsia"/>
-                <w:lang w:eastAsia="ko-KR"/>
-              </w:rPr>
-            </w:pPr>
-            <w:r>
-              <w:rPr>
-                <w:rFonts w:eastAsiaTheme="minorEastAsia"/>
-                <w:lang w:eastAsia="ko-KR"/>
-              </w:rPr>
-              <w:lastRenderedPageBreak/>
-              <w:t>T</w:t>
-            </w:r>
-            <w:r>
-              <w:rPr>
-                <w:rFonts w:eastAsiaTheme="minorEastAsia" w:hint="eastAsia"/>
-                <w:lang w:eastAsia="ko-KR"/>
-              </w:rPr>
-              <w:t>he last column represents the action, such as GET</w:t>
-            </w:r>
-            <w:r>
-              <w:rPr>
-                <w:rFonts w:eastAsiaTheme="minorEastAsia" w:hint="eastAsia"/>
-                <w:lang w:eastAsia="ko-KR"/>
-              </w:rPr>
-              <w:t xml:space="preserve"> and </w:t>
-            </w:r>
-            <w:proofErr w:type="gramStart"/>
-            <w:r>
-              <w:rPr>
-                <w:rFonts w:eastAsiaTheme="minorEastAsia" w:hint="eastAsia"/>
-                <w:lang w:eastAsia="ko-KR"/>
-              </w:rPr>
-              <w:t>POST.(</w:t>
-            </w:r>
-            <w:proofErr w:type="gramEnd"/>
-            <w:r>
-              <w:rPr>
-                <w:rFonts w:eastAsiaTheme="minorEastAsia" w:hint="eastAsia"/>
-                <w:lang w:eastAsia="ko-KR"/>
-              </w:rPr>
-              <w:t>act)</w:t>
+              <w:t>POST.(act)</w:t>
             </w:r>
           </w:p>
         </w:tc>
@@ -3632,29 +3598,29 @@
               <w:cnfStyle w:val="000000000000" w:firstRow="0" w:lastRow="0" w:firstColumn="0" w:lastColumn="0" w:oddVBand="0" w:evenVBand="0" w:oddHBand="0" w:evenHBand="0" w:firstRowFirstColumn="0" w:firstRowLastColumn="0" w:lastRowFirstColumn="0" w:lastRowLastColumn="0"/>
             </w:pPr>
             <w:r>
+              <w:t xml:space="preserve">        return AuthCredentials(['authenticated']), SimpleUser(username)</w:t>
+            </w:r>
+          </w:p>
+          <w:p>
+            <w:pPr>
+              <w:cnfStyle w:val="000000000000" w:firstRow="0" w:lastRow="0" w:firstColumn="0" w:lastColumn="0" w:oddVBand="0" w:evenVBand="0" w:oddHBand="0" w:evenHBand="0" w:firstRowFirstColumn="0" w:firstRowLastColumn="0" w:lastRowFirstColumn="0" w:lastRowLastColumn="0"/>
+              <w:rPr>
+                <w:rStyle w:val="Emphasis"/>
+              </w:rPr>
+            </w:pPr>
+          </w:p>
+          <w:p>
+            <w:pPr>
+              <w:cnfStyle w:val="000000000000" w:firstRow="0" w:lastRow="0" w:firstColumn="0" w:lastColumn="0" w:oddVBand="0" w:evenVBand="0" w:oddHBand="0" w:evenHBand="0" w:firstRowFirstColumn="0" w:firstRowLastColumn="0" w:lastRowFirstColumn="0" w:lastRowLastColumn="0"/>
+              <w:rPr>
+                <w:rStyle w:val="Emphasis"/>
+              </w:rPr>
+            </w:pPr>
+            <w:r>
+              <w:rPr>
+                <w:rStyle w:val="Emphasis"/>
+              </w:rPr>
               <w:lastRenderedPageBreak/>
-              <w:t xml:space="preserve">        return AuthCredentials(['authenticated']), SimpleUser(username)</w:t>
-            </w:r>
-          </w:p>
-          <w:p>
-            <w:pPr>
-              <w:cnfStyle w:val="000000000000" w:firstRow="0" w:lastRow="0" w:firstColumn="0" w:lastColumn="0" w:oddVBand="0" w:evenVBand="0" w:oddHBand="0" w:evenHBand="0" w:firstRowFirstColumn="0" w:firstRowLastColumn="0" w:lastRowFirstColumn="0" w:lastRowLastColumn="0"/>
-              <w:rPr>
-                <w:rStyle w:val="Emphasis"/>
-              </w:rPr>
-            </w:pPr>
-          </w:p>
-          <w:p>
-            <w:pPr>
-              <w:cnfStyle w:val="000000000000" w:firstRow="0" w:lastRow="0" w:firstColumn="0" w:lastColumn="0" w:oddVBand="0" w:evenVBand="0" w:oddHBand="0" w:evenHBand="0" w:firstRowFirstColumn="0" w:firstRowLastColumn="0" w:lastRowFirstColumn="0" w:lastRowLastColumn="0"/>
-              <w:rPr>
-                <w:rStyle w:val="Emphasis"/>
-              </w:rPr>
-            </w:pPr>
-            <w:r>
-              <w:rPr>
-                <w:rStyle w:val="Emphasis"/>
-              </w:rPr>
               <w:t xml:space="preserve">As you can see, this class implements a method called </w:t>
             </w:r>
             <w:r>
@@ -3825,15 +3791,40 @@
               <w:cnfStyle w:val="000000100000" w:firstRow="0" w:lastRow="0" w:firstColumn="0" w:lastColumn="0" w:oddVBand="0" w:evenVBand="0" w:oddHBand="1" w:evenHBand="0" w:firstRowFirstColumn="0" w:firstRowLastColumn="0" w:lastRowFirstColumn="0" w:lastRowLastColumn="0"/>
             </w:pPr>
             <w:r>
-              <w:t>…</w:t>
-            </w:r>
-          </w:p>
-          <w:p>
-            <w:pPr>
-              <w:cnfStyle w:val="000000100000" w:firstRow="0" w:lastRow="0" w:firstColumn="0" w:lastColumn="0" w:oddVBand="0" w:evenVBand="0" w:oddHBand="1" w:evenHBand="0" w:firstRowFirstColumn="0" w:firstRowLastColumn="0" w:lastRowFirstColumn="0" w:lastRowLastColumn="0"/>
-            </w:pPr>
-            <w:r>
-              <w:t>…</w:t>
+              <w:t>First, the authenticate method is asynchronous method.</w:t>
+            </w:r>
+            <w:r>
+              <w:t xml:space="preserve"> It means it can handle long running operation without blocking the loop. </w:t>
+            </w:r>
+            <w:r>
+              <w:t>It first checks if the 'Authori</w:t>
+            </w:r>
+            <w:r>
+              <w:t>s</w:t>
+            </w:r>
+            <w:r>
+              <w:t>ation' header is present in the incoming request. If not, it returns None, indicating that no authentication attempt was made.</w:t>
+            </w:r>
+            <w:r>
+              <w:t xml:space="preserve"> Then it will </w:t>
+            </w:r>
+            <w:r>
+              <w:t>extract</w:t>
+            </w:r>
+            <w:r>
+              <w:t xml:space="preserve"> the authorized user’s detail such as scheme and credentials and it decodes them (as they as in base64 values) into a value that human can read (ASCII). From the decoded credentials details, </w:t>
+            </w:r>
+            <w:r>
+              <w:t xml:space="preserve">it returns the 2 </w:t>
+            </w:r>
+            <w:r>
+              <w:t>instances</w:t>
+            </w:r>
+            <w:r>
+              <w:t xml:space="preserve"> from classes</w:t>
+            </w:r>
+            <w:r>
+              <w:t>, AuthCredentials and SimpleUser.</w:t>
             </w:r>
           </w:p>
           <w:p>
@@ -4396,7 +4387,6 @@
               <w:rPr>
                 <w:rStyle w:val="Emphasis"/>
               </w:rPr>
-              <w:lastRenderedPageBreak/>
               <w:t xml:space="preserve">Open the following link in your browser: </w:t>
             </w:r>
             <w:hyperlink r:id="rId15" w:history="1">
@@ -4428,6 +4418,7 @@
               <w:rPr>
                 <w:rStyle w:val="Emphasis"/>
               </w:rPr>
+              <w:lastRenderedPageBreak/>
               <w:t xml:space="preserve">Add a screenshot of the result to this document and describe why you get the result that you see. </w:t>
             </w:r>
           </w:p>
@@ -7757,7 +7748,7 @@
               <w:sz w:val="16"/>
               <w:szCs w:val="16"/>
             </w:rPr>
-            <w:t>2024-04-17 15:34</w:t>
+            <w:t>2024-04-23 09:24</w:t>
           </w:r>
           <w:r>
             <w:rPr>
@@ -15053,6 +15044,10 @@
 </file>
 
 <file path=customXml/item1.xml><?xml version="1.0" encoding="utf-8"?>
+<LongProperties xmlns="http://schemas.microsoft.com/office/2006/metadata/longProperties"/>
+</file>
+
+<file path=customXml/item2.xml><?xml version="1.0" encoding="utf-8"?>
 <?mso-contentType ?>
 <FormTemplates xmlns="http://schemas.microsoft.com/sharepoint/v3/contenttype/forms">
   <Display>DocumentLibraryForm</Display>
@@ -15061,12 +15056,55 @@
 </FormTemplates>
 </file>
 
-<file path=customXml/item2.xml><?xml version="1.0" encoding="utf-8"?>
-<LongProperties xmlns="http://schemas.microsoft.com/office/2006/metadata/longProperties"/>
-</file>
-
 <file path=customXml/item3.xml><?xml version="1.0" encoding="utf-8"?>
-<b:Sources xmlns:b="http://schemas.openxmlformats.org/officeDocument/2006/bibliography" xmlns="http://schemas.openxmlformats.org/officeDocument/2006/bibliography" SelectedStyle="\APA.XSL" StyleName="APA"/>
+<p:properties xmlns:p="http://schemas.microsoft.com/office/2006/metadata/properties" xmlns:xsi="http://www.w3.org/2001/XMLSchema-instance" xmlns:pc="http://schemas.microsoft.com/office/infopath/2007/PartnerControls">
+  <documentManagement>
+    <FolderType xmlns="833ce3ab-d172-455c-9989-f10facae9784" xsi:nil="true"/>
+    <Students xmlns="833ce3ab-d172-455c-9989-f10facae9784">
+      <UserInfo>
+        <DisplayName/>
+        <AccountId xsi:nil="true"/>
+        <AccountType/>
+      </UserInfo>
+    </Students>
+    <TeamsChannelId xmlns="833ce3ab-d172-455c-9989-f10facae9784" xsi:nil="true"/>
+    <Student_Groups xmlns="833ce3ab-d172-455c-9989-f10facae9784">
+      <UserInfo>
+        <DisplayName/>
+        <AccountId xsi:nil="true"/>
+        <AccountType/>
+      </UserInfo>
+    </Student_Groups>
+    <Math_Settings xmlns="833ce3ab-d172-455c-9989-f10facae9784" xsi:nil="true"/>
+    <Is_Collaboration_Space_Locked xmlns="833ce3ab-d172-455c-9989-f10facae9784" xsi:nil="true"/>
+    <AppVersion xmlns="833ce3ab-d172-455c-9989-f10facae9784" xsi:nil="true"/>
+    <Owner xmlns="833ce3ab-d172-455c-9989-f10facae9784">
+      <UserInfo>
+        <DisplayName/>
+        <AccountId xsi:nil="true"/>
+        <AccountType/>
+      </UserInfo>
+    </Owner>
+    <Has_Teacher_Only_SectionGroup xmlns="833ce3ab-d172-455c-9989-f10facae9784" xsi:nil="true"/>
+    <NotebookType xmlns="833ce3ab-d172-455c-9989-f10facae9784" xsi:nil="true"/>
+    <Teachers xmlns="833ce3ab-d172-455c-9989-f10facae9784">
+      <UserInfo>
+        <DisplayName/>
+        <AccountId xsi:nil="true"/>
+        <AccountType/>
+      </UserInfo>
+    </Teachers>
+    <Templates xmlns="833ce3ab-d172-455c-9989-f10facae9784" xsi:nil="true"/>
+    <DefaultSectionNames xmlns="833ce3ab-d172-455c-9989-f10facae9784" xsi:nil="true"/>
+    <CultureName xmlns="833ce3ab-d172-455c-9989-f10facae9784" xsi:nil="true"/>
+    <Distribution_Groups xmlns="833ce3ab-d172-455c-9989-f10facae9784" xsi:nil="true"/>
+    <Self_Registration_Enabled xmlns="833ce3ab-d172-455c-9989-f10facae9784" xsi:nil="true"/>
+    <LMS_Mappings xmlns="833ce3ab-d172-455c-9989-f10facae9784" xsi:nil="true"/>
+    <Invited_Teachers xmlns="833ce3ab-d172-455c-9989-f10facae9784" xsi:nil="true"/>
+    <Invited_Students xmlns="833ce3ab-d172-455c-9989-f10facae9784" xsi:nil="true"/>
+    <IsNotebookLocked xmlns="833ce3ab-d172-455c-9989-f10facae9784" xsi:nil="true"/>
+  </documentManagement>
+</p:properties>
 </file>
 
 <file path=customXml/item4.xml><?xml version="1.0" encoding="utf-8"?>
@@ -15481,57 +15519,18 @@
 </file>
 
 <file path=customXml/item5.xml><?xml version="1.0" encoding="utf-8"?>
-<p:properties xmlns:p="http://schemas.microsoft.com/office/2006/metadata/properties" xmlns:xsi="http://www.w3.org/2001/XMLSchema-instance" xmlns:pc="http://schemas.microsoft.com/office/infopath/2007/PartnerControls">
-  <documentManagement>
-    <FolderType xmlns="833ce3ab-d172-455c-9989-f10facae9784" xsi:nil="true"/>
-    <Students xmlns="833ce3ab-d172-455c-9989-f10facae9784">
-      <UserInfo>
-        <DisplayName/>
-        <AccountId xsi:nil="true"/>
-        <AccountType/>
-      </UserInfo>
-    </Students>
-    <TeamsChannelId xmlns="833ce3ab-d172-455c-9989-f10facae9784" xsi:nil="true"/>
-    <Student_Groups xmlns="833ce3ab-d172-455c-9989-f10facae9784">
-      <UserInfo>
-        <DisplayName/>
-        <AccountId xsi:nil="true"/>
-        <AccountType/>
-      </UserInfo>
-    </Student_Groups>
-    <Math_Settings xmlns="833ce3ab-d172-455c-9989-f10facae9784" xsi:nil="true"/>
-    <Is_Collaboration_Space_Locked xmlns="833ce3ab-d172-455c-9989-f10facae9784" xsi:nil="true"/>
-    <AppVersion xmlns="833ce3ab-d172-455c-9989-f10facae9784" xsi:nil="true"/>
-    <Owner xmlns="833ce3ab-d172-455c-9989-f10facae9784">
-      <UserInfo>
-        <DisplayName/>
-        <AccountId xsi:nil="true"/>
-        <AccountType/>
-      </UserInfo>
-    </Owner>
-    <Has_Teacher_Only_SectionGroup xmlns="833ce3ab-d172-455c-9989-f10facae9784" xsi:nil="true"/>
-    <NotebookType xmlns="833ce3ab-d172-455c-9989-f10facae9784" xsi:nil="true"/>
-    <Teachers xmlns="833ce3ab-d172-455c-9989-f10facae9784">
-      <UserInfo>
-        <DisplayName/>
-        <AccountId xsi:nil="true"/>
-        <AccountType/>
-      </UserInfo>
-    </Teachers>
-    <Templates xmlns="833ce3ab-d172-455c-9989-f10facae9784" xsi:nil="true"/>
-    <DefaultSectionNames xmlns="833ce3ab-d172-455c-9989-f10facae9784" xsi:nil="true"/>
-    <CultureName xmlns="833ce3ab-d172-455c-9989-f10facae9784" xsi:nil="true"/>
-    <Distribution_Groups xmlns="833ce3ab-d172-455c-9989-f10facae9784" xsi:nil="true"/>
-    <Self_Registration_Enabled xmlns="833ce3ab-d172-455c-9989-f10facae9784" xsi:nil="true"/>
-    <LMS_Mappings xmlns="833ce3ab-d172-455c-9989-f10facae9784" xsi:nil="true"/>
-    <Invited_Teachers xmlns="833ce3ab-d172-455c-9989-f10facae9784" xsi:nil="true"/>
-    <Invited_Students xmlns="833ce3ab-d172-455c-9989-f10facae9784" xsi:nil="true"/>
-    <IsNotebookLocked xmlns="833ce3ab-d172-455c-9989-f10facae9784" xsi:nil="true"/>
-  </documentManagement>
-</p:properties>
+<b:Sources xmlns:b="http://schemas.openxmlformats.org/officeDocument/2006/bibliography" xmlns="http://schemas.openxmlformats.org/officeDocument/2006/bibliography" SelectedStyle="\APA.XSL" StyleName="APA"/>
 </file>
 
 <file path=customXml/itemProps1.xml><?xml version="1.0" encoding="utf-8"?>
+<ds:datastoreItem xmlns:ds="http://schemas.openxmlformats.org/officeDocument/2006/customXml" ds:itemID="{ED9C3AC7-65F6-444B-AAD9-BED76FF91658}">
+  <ds:schemaRefs>
+    <ds:schemaRef ds:uri="http://schemas.microsoft.com/office/2006/metadata/longProperties"/>
+  </ds:schemaRefs>
+</ds:datastoreItem>
+</file>
+
+<file path=customXml/itemProps2.xml><?xml version="1.0" encoding="utf-8"?>
 <ds:datastoreItem xmlns:ds="http://schemas.openxmlformats.org/officeDocument/2006/customXml" ds:itemID="{96001339-1F25-4BDD-94F9-AA3400008571}">
   <ds:schemaRefs>
     <ds:schemaRef ds:uri="http://schemas.microsoft.com/sharepoint/v3/contenttype/forms"/>
@@ -15539,18 +15538,12 @@
 </ds:datastoreItem>
 </file>
 
-<file path=customXml/itemProps2.xml><?xml version="1.0" encoding="utf-8"?>
-<ds:datastoreItem xmlns:ds="http://schemas.openxmlformats.org/officeDocument/2006/customXml" ds:itemID="{ED9C3AC7-65F6-444B-AAD9-BED76FF91658}">
+<file path=customXml/itemProps3.xml><?xml version="1.0" encoding="utf-8"?>
+<ds:datastoreItem xmlns:ds="http://schemas.openxmlformats.org/officeDocument/2006/customXml" ds:itemID="{A16F99D5-FAF9-47B7-BB2E-CAC1EF9F3B71}">
   <ds:schemaRefs>
-    <ds:schemaRef ds:uri="http://schemas.microsoft.com/office/2006/metadata/longProperties"/>
-  </ds:schemaRefs>
-</ds:datastoreItem>
-</file>
-
-<file path=customXml/itemProps3.xml><?xml version="1.0" encoding="utf-8"?>
-<ds:datastoreItem xmlns:ds="http://schemas.openxmlformats.org/officeDocument/2006/customXml" ds:itemID="{AEB8602F-F59E-4BE7-8019-D40782C0FCB3}">
-  <ds:schemaRefs>
-    <ds:schemaRef ds:uri="http://schemas.openxmlformats.org/officeDocument/2006/bibliography"/>
+    <ds:schemaRef ds:uri="http://schemas.microsoft.com/office/2006/metadata/properties"/>
+    <ds:schemaRef ds:uri="http://schemas.microsoft.com/office/infopath/2007/PartnerControls"/>
+    <ds:schemaRef ds:uri="833ce3ab-d172-455c-9989-f10facae9784"/>
   </ds:schemaRefs>
 </ds:datastoreItem>
 </file>
@@ -15575,11 +15568,9 @@
 </file>
 
 <file path=customXml/itemProps5.xml><?xml version="1.0" encoding="utf-8"?>
-<ds:datastoreItem xmlns:ds="http://schemas.openxmlformats.org/officeDocument/2006/customXml" ds:itemID="{A16F99D5-FAF9-47B7-BB2E-CAC1EF9F3B71}">
+<ds:datastoreItem xmlns:ds="http://schemas.openxmlformats.org/officeDocument/2006/customXml" ds:itemID="{AEB8602F-F59E-4BE7-8019-D40782C0FCB3}">
   <ds:schemaRefs>
-    <ds:schemaRef ds:uri="http://schemas.microsoft.com/office/2006/metadata/properties"/>
-    <ds:schemaRef ds:uri="http://schemas.microsoft.com/office/infopath/2007/PartnerControls"/>
-    <ds:schemaRef ds:uri="833ce3ab-d172-455c-9989-f10facae9784"/>
+    <ds:schemaRef ds:uri="http://schemas.openxmlformats.org/officeDocument/2006/bibliography"/>
   </ds:schemaRefs>
 </ds:datastoreItem>
 </file>
</xml_diff>

<commit_message>
continue on question 7 on word document
</commit_message>
<xml_diff>
--- a/AT2 POR-Task-5 Assessment.docx
+++ b/AT2 POR-Task-5 Assessment.docx
@@ -1,6 +1,6 @@
 
 <file path=word/document.xml><?xml version="1.0" encoding="utf-8"?>
-<w:document xmlns:wpc="http://schemas.microsoft.com/office/word/2010/wordprocessingCanvas" xmlns:cx="http://schemas.microsoft.com/office/drawing/2014/chartex" xmlns:cx1="http://schemas.microsoft.com/office/drawing/2015/9/8/chartex" xmlns:cx2="http://schemas.microsoft.com/office/drawing/2015/10/21/chartex" xmlns:cx3="http://schemas.microsoft.com/office/drawing/2016/5/9/chartex" xmlns:cx4="http://schemas.microsoft.com/office/drawing/2016/5/10/chartex" xmlns:cx5="http://schemas.microsoft.com/office/drawing/2016/5/11/chartex" xmlns:cx6="http://schemas.microsoft.com/office/drawing/2016/5/12/chartex" xmlns:cx7="http://schemas.microsoft.com/office/drawing/2016/5/13/chartex" xmlns:cx8="http://schemas.microsoft.com/office/drawing/2016/5/14/chartex" xmlns:mc="http://schemas.openxmlformats.org/markup-compatibility/2006" xmlns:aink="http://schemas.microsoft.com/office/drawing/2016/ink" xmlns:am3d="http://schemas.microsoft.com/office/drawing/2017/model3d" xmlns:o="urn:schemas-microsoft-com:office:office" xmlns:oel="http://schemas.microsoft.com/office/2019/extlst" xmlns:r="http://schemas.openxmlformats.org/officeDocument/2006/relationships" xmlns:m="http://schemas.openxmlformats.org/officeDocument/2006/math" xmlns:v="urn:schemas-microsoft-com:vml" xmlns:wp14="http://schemas.microsoft.com/office/word/2010/wordprocessingDrawing" xmlns:wp="http://schemas.openxmlformats.org/drawingml/2006/wordprocessingDrawing" xmlns:w10="urn:schemas-microsoft-com:office:word" xmlns:w="http://schemas.openxmlformats.org/wordprocessingml/2006/main" xmlns:w14="http://schemas.microsoft.com/office/word/2010/wordml" xmlns:w15="http://schemas.microsoft.com/office/word/2012/wordml" xmlns:w16cex="http://schemas.microsoft.com/office/word/2018/wordml/cex" xmlns:w16cid="http://schemas.microsoft.com/office/word/2016/wordml/cid" xmlns:w16="http://schemas.microsoft.com/office/word/2018/wordml" xmlns:w16du="http://schemas.microsoft.com/office/word/2023/wordml/word16du" xmlns:w16sdtdh="http://schemas.microsoft.com/office/word/2020/wordml/sdtdatahash" xmlns:w16se="http://schemas.microsoft.com/office/word/2015/wordml/symex" xmlns:wpg="http://schemas.microsoft.com/office/word/2010/wordprocessingGroup" xmlns:wpi="http://schemas.microsoft.com/office/word/2010/wordprocessingInk" xmlns:wne="http://schemas.microsoft.com/office/word/2006/wordml" xmlns:wps="http://schemas.microsoft.com/office/word/2010/wordprocessingShape" mc:Ignorable="w14 w15 w16se w16cid w16 w16cex w16sdtdh w16du wp14">
+<w:document xmlns:wpc="http://schemas.microsoft.com/office/word/2010/wordprocessingCanvas" xmlns:cx="http://schemas.microsoft.com/office/drawing/2014/chartex" xmlns:cx1="http://schemas.microsoft.com/office/drawing/2015/9/8/chartex" xmlns:cx2="http://schemas.microsoft.com/office/drawing/2015/10/21/chartex" xmlns:cx3="http://schemas.microsoft.com/office/drawing/2016/5/9/chartex" xmlns:cx4="http://schemas.microsoft.com/office/drawing/2016/5/10/chartex" xmlns:cx5="http://schemas.microsoft.com/office/drawing/2016/5/11/chartex" xmlns:cx6="http://schemas.microsoft.com/office/drawing/2016/5/12/chartex" xmlns:cx7="http://schemas.microsoft.com/office/drawing/2016/5/13/chartex" xmlns:cx8="http://schemas.microsoft.com/office/drawing/2016/5/14/chartex" xmlns:mc="http://schemas.openxmlformats.org/markup-compatibility/2006" xmlns:aink="http://schemas.microsoft.com/office/drawing/2016/ink" xmlns:am3d="http://schemas.microsoft.com/office/drawing/2017/model3d" xmlns:o="urn:schemas-microsoft-com:office:office" xmlns:r="http://schemas.openxmlformats.org/officeDocument/2006/relationships" xmlns:m="http://schemas.openxmlformats.org/officeDocument/2006/math" xmlns:v="urn:schemas-microsoft-com:vml" xmlns:wp14="http://schemas.microsoft.com/office/word/2010/wordprocessingDrawing" xmlns:wp="http://schemas.openxmlformats.org/drawingml/2006/wordprocessingDrawing" xmlns:w10="urn:schemas-microsoft-com:office:word" xmlns:w="http://schemas.openxmlformats.org/wordprocessingml/2006/main" xmlns:w14="http://schemas.microsoft.com/office/word/2010/wordml" xmlns:w15="http://schemas.microsoft.com/office/word/2012/wordml" xmlns:w16cex="http://schemas.microsoft.com/office/word/2018/wordml/cex" xmlns:w16cid="http://schemas.microsoft.com/office/word/2016/wordml/cid" xmlns:w16="http://schemas.microsoft.com/office/word/2018/wordml" xmlns:w16sdtdh="http://schemas.microsoft.com/office/word/2020/wordml/sdtdatahash" xmlns:w16se="http://schemas.microsoft.com/office/word/2015/wordml/symex" xmlns:wpg="http://schemas.microsoft.com/office/word/2010/wordprocessingGroup" xmlns:wpi="http://schemas.microsoft.com/office/word/2010/wordprocessingInk" xmlns:wne="http://schemas.microsoft.com/office/word/2006/wordml" xmlns:wps="http://schemas.microsoft.com/office/word/2010/wordprocessingShape" mc:Ignorable="w14 w15 w16se w16cid w16 w16cex w16sdtdh wp14">
   <w:body>
     <w:tbl>
       <w:tblPr>
@@ -292,6 +292,7 @@
                   <w14:uncheckedState w14:val="2610" w14:font="MS Gothic"/>
                 </w14:checkbox>
               </w:sdtPr>
+              <w:sdtEndPr/>
               <w:sdtContent>
                 <w:r>
                   <w:rPr>
@@ -338,6 +339,7 @@
                   <w14:uncheckedState w14:val="2610" w14:font="MS Gothic"/>
                 </w14:checkbox>
               </w:sdtPr>
+              <w:sdtEndPr/>
               <w:sdtContent>
                 <w:r>
                   <w:rPr>
@@ -386,6 +388,7 @@
                   <w14:uncheckedState w14:val="2610" w14:font="MS Gothic"/>
                 </w14:checkbox>
               </w:sdtPr>
+              <w:sdtEndPr/>
               <w:sdtContent>
                 <w:r>
                   <w:rPr>
@@ -437,6 +440,7 @@
                   <w14:uncheckedState w14:val="2610" w14:font="MS Gothic"/>
                 </w14:checkbox>
               </w:sdtPr>
+              <w:sdtEndPr/>
               <w:sdtContent>
                 <w:r>
                   <w:rPr>
@@ -486,6 +490,7 @@
                   <w14:uncheckedState w14:val="2610" w14:font="MS Gothic"/>
                 </w14:checkbox>
               </w:sdtPr>
+              <w:sdtEndPr/>
               <w:sdtContent>
                 <w:r>
                   <w:rPr>
@@ -540,6 +545,7 @@
                   <w14:uncheckedState w14:val="2610" w14:font="MS Gothic"/>
                 </w14:checkbox>
               </w:sdtPr>
+              <w:sdtEndPr/>
               <w:sdtContent>
                 <w:r>
                   <w:rPr>
@@ -1104,6 +1110,7 @@
           <w:p>
             <w:pPr>
               <w:pStyle w:val="Heading2"/>
+              <w:outlineLvl w:val="1"/>
               <w:rPr>
                 <w:b/>
               </w:rPr>
@@ -1171,6 +1178,7 @@
           <w:p>
             <w:pPr>
               <w:pStyle w:val="Heading3"/>
+              <w:outlineLvl w:val="2"/>
               <w:cnfStyle w:val="000000100000" w:firstRow="0" w:lastRow="0" w:firstColumn="0" w:lastColumn="0" w:oddVBand="0" w:evenVBand="0" w:oddHBand="1" w:evenHBand="0" w:firstRowFirstColumn="0" w:firstRowLastColumn="0" w:lastRowFirstColumn="0" w:lastRowLastColumn="0"/>
             </w:pPr>
             <w:r>
@@ -1295,6 +1303,7 @@
           <w:p>
             <w:pPr>
               <w:pStyle w:val="Heading3"/>
+              <w:outlineLvl w:val="2"/>
               <w:cnfStyle w:val="000000000000" w:firstRow="0" w:lastRow="0" w:firstColumn="0" w:lastColumn="0" w:oddVBand="0" w:evenVBand="0" w:oddHBand="0" w:evenHBand="0" w:firstRowFirstColumn="0" w:firstRowLastColumn="0" w:lastRowFirstColumn="0" w:lastRowLastColumn="0"/>
             </w:pPr>
             <w:r>
@@ -1365,6 +1374,7 @@
           <w:p>
             <w:pPr>
               <w:pStyle w:val="Heading4"/>
+              <w:outlineLvl w:val="3"/>
               <w:cnfStyle w:val="000000100000" w:firstRow="0" w:lastRow="0" w:firstColumn="0" w:lastColumn="0" w:oddVBand="0" w:evenVBand="0" w:oddHBand="1" w:evenHBand="0" w:firstRowFirstColumn="0" w:firstRowLastColumn="0" w:lastRowFirstColumn="0" w:lastRowLastColumn="0"/>
             </w:pPr>
             <w:r>
@@ -1434,6 +1444,7 @@
           <w:p>
             <w:pPr>
               <w:pStyle w:val="Heading3"/>
+              <w:outlineLvl w:val="2"/>
               <w:cnfStyle w:val="000000000000" w:firstRow="0" w:lastRow="0" w:firstColumn="0" w:lastColumn="0" w:oddVBand="0" w:evenVBand="0" w:oddHBand="0" w:evenHBand="0" w:firstRowFirstColumn="0" w:firstRowLastColumn="0" w:lastRowFirstColumn="0" w:lastRowLastColumn="0"/>
             </w:pPr>
             <w:r>
@@ -1911,6 +1922,7 @@
           <w:p>
             <w:pPr>
               <w:pStyle w:val="Heading4"/>
+              <w:outlineLvl w:val="3"/>
               <w:cnfStyle w:val="000000100000" w:firstRow="0" w:lastRow="0" w:firstColumn="0" w:lastColumn="0" w:oddVBand="0" w:evenVBand="0" w:oddHBand="1" w:evenHBand="0" w:firstRowFirstColumn="0" w:firstRowLastColumn="0" w:lastRowFirstColumn="0" w:lastRowLastColumn="0"/>
             </w:pPr>
             <w:r>
@@ -2073,6 +2085,7 @@
           <w:p>
             <w:pPr>
               <w:pStyle w:val="Heading3"/>
+              <w:outlineLvl w:val="2"/>
               <w:cnfStyle w:val="000000000000" w:firstRow="0" w:lastRow="0" w:firstColumn="0" w:lastColumn="0" w:oddVBand="0" w:evenVBand="0" w:oddHBand="0" w:evenHBand="0" w:firstRowFirstColumn="0" w:firstRowLastColumn="0" w:lastRowFirstColumn="0" w:lastRowLastColumn="0"/>
             </w:pPr>
             <w:r>
@@ -2433,6 +2446,7 @@
                 <w:i w:val="0"/>
                 <w:iCs w:val="0"/>
               </w:rPr>
+              <w:lastRenderedPageBreak/>
               <w:t>import casbin</w:t>
             </w:r>
           </w:p>
@@ -2452,7 +2466,6 @@
                 <w:i w:val="0"/>
                 <w:iCs w:val="0"/>
               </w:rPr>
-              <w:lastRenderedPageBreak/>
               <w:t>from fastapi import FastAPI</w:t>
             </w:r>
           </w:p>
@@ -2882,6 +2895,7 @@
           <w:p>
             <w:pPr>
               <w:pStyle w:val="Heading4"/>
+              <w:outlineLvl w:val="3"/>
               <w:cnfStyle w:val="000000100000" w:firstRow="0" w:lastRow="0" w:firstColumn="0" w:lastColumn="0" w:oddVBand="0" w:evenVBand="0" w:oddHBand="1" w:evenHBand="0" w:firstRowFirstColumn="0" w:firstRowLastColumn="0" w:lastRowFirstColumn="0" w:lastRowLastColumn="0"/>
             </w:pPr>
             <w:r>
@@ -2944,6 +2958,7 @@
           <w:p>
             <w:pPr>
               <w:pStyle w:val="Heading4"/>
+              <w:outlineLvl w:val="3"/>
               <w:cnfStyle w:val="000000100000" w:firstRow="0" w:lastRow="0" w:firstColumn="0" w:lastColumn="0" w:oddVBand="0" w:evenVBand="0" w:oddHBand="1" w:evenHBand="0" w:firstRowFirstColumn="0" w:firstRowLastColumn="0" w:lastRowFirstColumn="0" w:lastRowLastColumn="0"/>
             </w:pPr>
             <w:r>
@@ -3027,6 +3042,7 @@
           <w:p>
             <w:pPr>
               <w:pStyle w:val="Heading4"/>
+              <w:outlineLvl w:val="3"/>
               <w:cnfStyle w:val="000000100000" w:firstRow="0" w:lastRow="0" w:firstColumn="0" w:lastColumn="0" w:oddVBand="0" w:evenVBand="0" w:oddHBand="1" w:evenHBand="0" w:firstRowFirstColumn="0" w:firstRowLastColumn="0" w:lastRowFirstColumn="0" w:lastRowLastColumn="0"/>
             </w:pPr>
             <w:r>
@@ -3294,6 +3310,7 @@
           <w:p>
             <w:pPr>
               <w:pStyle w:val="Heading3"/>
+              <w:outlineLvl w:val="2"/>
               <w:cnfStyle w:val="000000000000" w:firstRow="0" w:lastRow="0" w:firstColumn="0" w:lastColumn="0" w:oddVBand="0" w:evenVBand="0" w:oddHBand="0" w:evenHBand="0" w:firstRowFirstColumn="0" w:firstRowLastColumn="0" w:lastRowFirstColumn="0" w:lastRowLastColumn="0"/>
             </w:pPr>
             <w:r>
@@ -3598,6 +3615,7 @@
               <w:cnfStyle w:val="000000000000" w:firstRow="0" w:lastRow="0" w:firstColumn="0" w:lastColumn="0" w:oddVBand="0" w:evenVBand="0" w:oddHBand="0" w:evenHBand="0" w:firstRowFirstColumn="0" w:firstRowLastColumn="0" w:lastRowFirstColumn="0" w:lastRowLastColumn="0"/>
             </w:pPr>
             <w:r>
+              <w:lastRenderedPageBreak/>
               <w:t xml:space="preserve">        return AuthCredentials(['authenticated']), SimpleUser(username)</w:t>
             </w:r>
           </w:p>
@@ -3620,7 +3638,6 @@
               <w:rPr>
                 <w:rStyle w:val="Emphasis"/>
               </w:rPr>
-              <w:lastRenderedPageBreak/>
               <w:t xml:space="preserve">As you can see, this class implements a method called </w:t>
             </w:r>
             <w:r>
@@ -3657,6 +3674,7 @@
           <w:p>
             <w:pPr>
               <w:pStyle w:val="Heading3"/>
+              <w:outlineLvl w:val="2"/>
               <w:cnfStyle w:val="000000000000" w:firstRow="0" w:lastRow="0" w:firstColumn="0" w:lastColumn="0" w:oddVBand="0" w:evenVBand="0" w:oddHBand="0" w:evenHBand="0" w:firstRowFirstColumn="0" w:firstRowLastColumn="0" w:lastRowFirstColumn="0" w:lastRowLastColumn="0"/>
               <w:rPr>
                 <w:rStyle w:val="Emphasis"/>
@@ -3773,6 +3791,7 @@
           <w:p>
             <w:pPr>
               <w:pStyle w:val="Heading4"/>
+              <w:outlineLvl w:val="3"/>
               <w:cnfStyle w:val="000000100000" w:firstRow="0" w:lastRow="0" w:firstColumn="0" w:lastColumn="0" w:oddVBand="0" w:evenVBand="0" w:oddHBand="1" w:evenHBand="0" w:firstRowFirstColumn="0" w:firstRowLastColumn="0" w:lastRowFirstColumn="0" w:lastRowLastColumn="0"/>
             </w:pPr>
             <w:r>
@@ -3887,6 +3906,7 @@
           <w:p>
             <w:pPr>
               <w:pStyle w:val="Heading3"/>
+              <w:outlineLvl w:val="2"/>
               <w:cnfStyle w:val="000000000000" w:firstRow="0" w:lastRow="0" w:firstColumn="0" w:lastColumn="0" w:oddVBand="0" w:evenVBand="0" w:oddHBand="0" w:evenHBand="0" w:firstRowFirstColumn="0" w:firstRowLastColumn="0" w:lastRowFirstColumn="0" w:lastRowLastColumn="0"/>
             </w:pPr>
             <w:r>
@@ -4387,6 +4407,7 @@
               <w:rPr>
                 <w:rStyle w:val="Emphasis"/>
               </w:rPr>
+              <w:lastRenderedPageBreak/>
               <w:t xml:space="preserve">Open the following link in your browser: </w:t>
             </w:r>
             <w:hyperlink r:id="rId15" w:history="1">
@@ -4418,7 +4439,6 @@
               <w:rPr>
                 <w:rStyle w:val="Emphasis"/>
               </w:rPr>
-              <w:lastRenderedPageBreak/>
               <w:t xml:space="preserve">Add a screenshot of the result to this document and describe why you get the result that you see. </w:t>
             </w:r>
           </w:p>
@@ -4587,6 +4607,7 @@
           <w:p>
             <w:pPr>
               <w:pStyle w:val="Heading3"/>
+              <w:outlineLvl w:val="2"/>
               <w:cnfStyle w:val="000000000000" w:firstRow="0" w:lastRow="0" w:firstColumn="0" w:lastColumn="0" w:oddVBand="0" w:evenVBand="0" w:oddHBand="0" w:evenHBand="0" w:firstRowFirstColumn="0" w:firstRowLastColumn="0" w:lastRowFirstColumn="0" w:lastRowLastColumn="0"/>
             </w:pPr>
           </w:p>
@@ -4663,12 +4684,14 @@
           <w:p>
             <w:pPr>
               <w:pStyle w:val="Heading4"/>
+              <w:outlineLvl w:val="3"/>
               <w:cnfStyle w:val="000000100000" w:firstRow="0" w:lastRow="0" w:firstColumn="0" w:lastColumn="0" w:oddVBand="0" w:evenVBand="0" w:oddHBand="1" w:evenHBand="0" w:firstRowFirstColumn="0" w:firstRowLastColumn="0" w:lastRowFirstColumn="0" w:lastRowLastColumn="0"/>
             </w:pPr>
           </w:p>
           <w:p>
             <w:pPr>
               <w:pStyle w:val="Heading4"/>
+              <w:outlineLvl w:val="3"/>
               <w:cnfStyle w:val="000000100000" w:firstRow="0" w:lastRow="0" w:firstColumn="0" w:lastColumn="0" w:oddVBand="0" w:evenVBand="0" w:oddHBand="1" w:evenHBand="0" w:firstRowFirstColumn="0" w:firstRowLastColumn="0" w:lastRowFirstColumn="0" w:lastRowLastColumn="0"/>
             </w:pPr>
             <w:r>
@@ -4696,7 +4719,41 @@
               <w:cnfStyle w:val="000000100000" w:firstRow="0" w:lastRow="0" w:firstColumn="0" w:lastColumn="0" w:oddVBand="0" w:evenVBand="0" w:oddHBand="1" w:evenHBand="0" w:firstRowFirstColumn="0" w:firstRowLastColumn="0" w:lastRowFirstColumn="0" w:lastRowLastColumn="0"/>
             </w:pPr>
             <w:r>
-              <w:t>…</w:t>
+              <w:drawing>
+                <wp:inline distT="0" distB="0" distL="0" distR="0" wp14:anchorId="3F590A92" wp14:editId="55F76BF0">
+                  <wp:extent cx="4229690" cy="1324160"/>
+                  <wp:effectExtent l="0" t="0" r="0" b="9525"/>
+                  <wp:docPr id="3" name="Picture 3"/>
+                  <wp:cNvGraphicFramePr>
+                    <a:graphicFrameLocks xmlns:a="http://schemas.openxmlformats.org/drawingml/2006/main" noChangeAspect="1"/>
+                  </wp:cNvGraphicFramePr>
+                  <a:graphic xmlns:a="http://schemas.openxmlformats.org/drawingml/2006/main">
+                    <a:graphicData uri="http://schemas.openxmlformats.org/drawingml/2006/picture">
+                      <pic:pic xmlns:pic="http://schemas.openxmlformats.org/drawingml/2006/picture">
+                        <pic:nvPicPr>
+                          <pic:cNvPr id="1" name=""/>
+                          <pic:cNvPicPr/>
+                        </pic:nvPicPr>
+                        <pic:blipFill>
+                          <a:blip r:embed="rId18"/>
+                          <a:stretch>
+                            <a:fillRect/>
+                          </a:stretch>
+                        </pic:blipFill>
+                        <pic:spPr>
+                          <a:xfrm>
+                            <a:off x="0" y="0"/>
+                            <a:ext cx="4229690" cy="1324160"/>
+                          </a:xfrm>
+                          <a:prstGeom prst="rect">
+                            <a:avLst/>
+                          </a:prstGeom>
+                        </pic:spPr>
+                      </pic:pic>
+                    </a:graphicData>
+                  </a:graphic>
+                </wp:inline>
+              </w:drawing>
             </w:r>
           </w:p>
           <w:p>
@@ -4704,47 +4761,82 @@
               <w:cnfStyle w:val="000000100000" w:firstRow="0" w:lastRow="0" w:firstColumn="0" w:lastColumn="0" w:oddVBand="0" w:evenVBand="0" w:oddHBand="1" w:evenHBand="0" w:firstRowFirstColumn="0" w:firstRowLastColumn="0" w:lastRowFirstColumn="0" w:lastRowLastColumn="0"/>
             </w:pPr>
             <w:r>
-              <w:t>…</w:t>
-            </w:r>
-          </w:p>
-          <w:p>
-            <w:pPr>
+              <w:drawing>
+                <wp:inline distT="0" distB="0" distL="0" distR="0" wp14:anchorId="71C00133" wp14:editId="64E05290">
+                  <wp:extent cx="5219700" cy="1387296"/>
+                  <wp:effectExtent l="0" t="0" r="0" b="3810"/>
+                  <wp:docPr id="5" name="Picture 5"/>
+                  <wp:cNvGraphicFramePr>
+                    <a:graphicFrameLocks xmlns:a="http://schemas.openxmlformats.org/drawingml/2006/main" noChangeAspect="1"/>
+                  </wp:cNvGraphicFramePr>
+                  <a:graphic xmlns:a="http://schemas.openxmlformats.org/drawingml/2006/main">
+                    <a:graphicData uri="http://schemas.openxmlformats.org/drawingml/2006/picture">
+                      <pic:pic xmlns:pic="http://schemas.openxmlformats.org/drawingml/2006/picture">
+                        <pic:nvPicPr>
+                          <pic:cNvPr id="1" name=""/>
+                          <pic:cNvPicPr/>
+                        </pic:nvPicPr>
+                        <pic:blipFill>
+                          <a:blip r:embed="rId19"/>
+                          <a:stretch>
+                            <a:fillRect/>
+                          </a:stretch>
+                        </pic:blipFill>
+                        <pic:spPr>
+                          <a:xfrm>
+                            <a:off x="0" y="0"/>
+                            <a:ext cx="5224040" cy="1388449"/>
+                          </a:xfrm>
+                          <a:prstGeom prst="rect">
+                            <a:avLst/>
+                          </a:prstGeom>
+                        </pic:spPr>
+                      </pic:pic>
+                    </a:graphicData>
+                  </a:graphic>
+                </wp:inline>
+              </w:drawing>
+            </w:r>
+          </w:p>
+          <w:p>
+            <w:pPr>
+              <w:pStyle w:val="Heading4"/>
+              <w:outlineLvl w:val="3"/>
               <w:cnfStyle w:val="000000100000" w:firstRow="0" w:lastRow="0" w:firstColumn="0" w:lastColumn="0" w:oddVBand="0" w:evenVBand="0" w:oddHBand="1" w:evenHBand="0" w:firstRowFirstColumn="0" w:firstRowLastColumn="0" w:lastRowFirstColumn="0" w:lastRowLastColumn="0"/>
             </w:pPr>
+            <w:r>
+              <w:t>Describe in your own words why you got the result shown in the screenshot above. [1 – 5  sentences]</w:t>
+            </w:r>
+          </w:p>
+          <w:p>
+            <w:pPr>
+              <w:cnfStyle w:val="000000100000" w:firstRow="0" w:lastRow="0" w:firstColumn="0" w:lastColumn="0" w:oddVBand="0" w:evenVBand="0" w:oddHBand="1" w:evenHBand="0" w:firstRowFirstColumn="0" w:firstRowLastColumn="0" w:lastRowFirstColumn="0" w:lastRowLastColumn="0"/>
+            </w:pPr>
+            <w:r>
+              <w:t>Because we don’t have</w:t>
+            </w:r>
+            <w:r>
+              <w:t xml:space="preserve"> the</w:t>
+            </w:r>
+            <w:r>
+              <w:t xml:space="preserve"> access to the resources. If we want to access the docs directory, we need to give</w:t>
+            </w:r>
+            <w:r>
+              <w:t xml:space="preserve"> ourselves</w:t>
+            </w:r>
+            <w:r>
+              <w:t xml:space="preserve"> access through the policy file.</w:t>
+            </w:r>
+          </w:p>
+          <w:p>
+            <w:pPr>
+              <w:cnfStyle w:val="000000100000" w:firstRow="0" w:lastRow="0" w:firstColumn="0" w:lastColumn="0" w:oddVBand="0" w:evenVBand="0" w:oddHBand="1" w:evenHBand="0" w:firstRowFirstColumn="0" w:firstRowLastColumn="0" w:lastRowFirstColumn="0" w:lastRowLastColumn="0"/>
+            </w:pPr>
           </w:p>
           <w:p>
             <w:pPr>
               <w:pStyle w:val="Heading4"/>
-              <w:cnfStyle w:val="000000100000" w:firstRow="0" w:lastRow="0" w:firstColumn="0" w:lastColumn="0" w:oddVBand="0" w:evenVBand="0" w:oddHBand="1" w:evenHBand="0" w:firstRowFirstColumn="0" w:firstRowLastColumn="0" w:lastRowFirstColumn="0" w:lastRowLastColumn="0"/>
-            </w:pPr>
-            <w:r>
-              <w:t>Describe in your own words why you got the result shown in the screenshot above. [1 – 5  sentences]</w:t>
-            </w:r>
-          </w:p>
-          <w:p>
-            <w:pPr>
-              <w:cnfStyle w:val="000000100000" w:firstRow="0" w:lastRow="0" w:firstColumn="0" w:lastColumn="0" w:oddVBand="0" w:evenVBand="0" w:oddHBand="1" w:evenHBand="0" w:firstRowFirstColumn="0" w:firstRowLastColumn="0" w:lastRowFirstColumn="0" w:lastRowLastColumn="0"/>
-            </w:pPr>
-            <w:r>
-              <w:t>…</w:t>
-            </w:r>
-          </w:p>
-          <w:p>
-            <w:pPr>
-              <w:cnfStyle w:val="000000100000" w:firstRow="0" w:lastRow="0" w:firstColumn="0" w:lastColumn="0" w:oddVBand="0" w:evenVBand="0" w:oddHBand="1" w:evenHBand="0" w:firstRowFirstColumn="0" w:firstRowLastColumn="0" w:lastRowFirstColumn="0" w:lastRowLastColumn="0"/>
-            </w:pPr>
-            <w:r>
-              <w:t>…</w:t>
-            </w:r>
-          </w:p>
-          <w:p>
-            <w:pPr>
-              <w:cnfStyle w:val="000000100000" w:firstRow="0" w:lastRow="0" w:firstColumn="0" w:lastColumn="0" w:oddVBand="0" w:evenVBand="0" w:oddHBand="1" w:evenHBand="0" w:firstRowFirstColumn="0" w:firstRowLastColumn="0" w:lastRowFirstColumn="0" w:lastRowLastColumn="0"/>
-            </w:pPr>
-          </w:p>
-          <w:p>
-            <w:pPr>
-              <w:pStyle w:val="Heading4"/>
+              <w:outlineLvl w:val="3"/>
               <w:cnfStyle w:val="000000100000" w:firstRow="0" w:lastRow="0" w:firstColumn="0" w:lastColumn="0" w:oddVBand="0" w:evenVBand="0" w:oddHBand="1" w:evenHBand="0" w:firstRowFirstColumn="0" w:firstRowLastColumn="0" w:lastRowFirstColumn="0" w:lastRowLastColumn="0"/>
             </w:pPr>
             <w:r>
@@ -4766,7 +4858,41 @@
               <w:cnfStyle w:val="000000100000" w:firstRow="0" w:lastRow="0" w:firstColumn="0" w:lastColumn="0" w:oddVBand="0" w:evenVBand="0" w:oddHBand="1" w:evenHBand="0" w:firstRowFirstColumn="0" w:firstRowLastColumn="0" w:lastRowFirstColumn="0" w:lastRowLastColumn="0"/>
             </w:pPr>
             <w:r>
-              <w:t>…</w:t>
+              <w:drawing>
+                <wp:inline distT="0" distB="0" distL="0" distR="0" wp14:anchorId="1A19A8D8" wp14:editId="656F3584">
+                  <wp:extent cx="4439270" cy="1619476"/>
+                  <wp:effectExtent l="0" t="0" r="0" b="0"/>
+                  <wp:docPr id="6" name="Picture 6"/>
+                  <wp:cNvGraphicFramePr>
+                    <a:graphicFrameLocks xmlns:a="http://schemas.openxmlformats.org/drawingml/2006/main" noChangeAspect="1"/>
+                  </wp:cNvGraphicFramePr>
+                  <a:graphic xmlns:a="http://schemas.openxmlformats.org/drawingml/2006/main">
+                    <a:graphicData uri="http://schemas.openxmlformats.org/drawingml/2006/picture">
+                      <pic:pic xmlns:pic="http://schemas.openxmlformats.org/drawingml/2006/picture">
+                        <pic:nvPicPr>
+                          <pic:cNvPr id="1" name=""/>
+                          <pic:cNvPicPr/>
+                        </pic:nvPicPr>
+                        <pic:blipFill>
+                          <a:blip r:embed="rId20"/>
+                          <a:stretch>
+                            <a:fillRect/>
+                          </a:stretch>
+                        </pic:blipFill>
+                        <pic:spPr>
+                          <a:xfrm>
+                            <a:off x="0" y="0"/>
+                            <a:ext cx="4439270" cy="1619476"/>
+                          </a:xfrm>
+                          <a:prstGeom prst="rect">
+                            <a:avLst/>
+                          </a:prstGeom>
+                        </pic:spPr>
+                      </pic:pic>
+                    </a:graphicData>
+                  </a:graphic>
+                </wp:inline>
+              </w:drawing>
             </w:r>
           </w:p>
           <w:p>
@@ -4774,17 +4900,133 @@
               <w:cnfStyle w:val="000000100000" w:firstRow="0" w:lastRow="0" w:firstColumn="0" w:lastColumn="0" w:oddVBand="0" w:evenVBand="0" w:oddHBand="1" w:evenHBand="0" w:firstRowFirstColumn="0" w:firstRowLastColumn="0" w:lastRowFirstColumn="0" w:lastRowLastColumn="0"/>
             </w:pPr>
             <w:r>
-              <w:t>…</w:t>
+              <w:lastRenderedPageBreak/>
+              <w:drawing>
+                <wp:inline distT="0" distB="0" distL="0" distR="0" wp14:anchorId="3E14A788" wp14:editId="0E6BBF34">
+                  <wp:extent cx="5574665" cy="1794666"/>
+                  <wp:effectExtent l="0" t="0" r="6985" b="0"/>
+                  <wp:docPr id="7" name="Picture 7"/>
+                  <wp:cNvGraphicFramePr>
+                    <a:graphicFrameLocks xmlns:a="http://schemas.openxmlformats.org/drawingml/2006/main" noChangeAspect="1"/>
+                  </wp:cNvGraphicFramePr>
+                  <a:graphic xmlns:a="http://schemas.openxmlformats.org/drawingml/2006/main">
+                    <a:graphicData uri="http://schemas.openxmlformats.org/drawingml/2006/picture">
+                      <pic:pic xmlns:pic="http://schemas.openxmlformats.org/drawingml/2006/picture">
+                        <pic:nvPicPr>
+                          <pic:cNvPr id="1" name=""/>
+                          <pic:cNvPicPr/>
+                        </pic:nvPicPr>
+                        <pic:blipFill>
+                          <a:blip r:embed="rId21"/>
+                          <a:stretch>
+                            <a:fillRect/>
+                          </a:stretch>
+                        </pic:blipFill>
+                        <pic:spPr>
+                          <a:xfrm>
+                            <a:off x="0" y="0"/>
+                            <a:ext cx="5582736" cy="1797264"/>
+                          </a:xfrm>
+                          <a:prstGeom prst="rect">
+                            <a:avLst/>
+                          </a:prstGeom>
+                        </pic:spPr>
+                      </pic:pic>
+                    </a:graphicData>
+                  </a:graphic>
+                </wp:inline>
+              </w:drawing>
             </w:r>
           </w:p>
           <w:p>
             <w:pPr>
               <w:cnfStyle w:val="000000100000" w:firstRow="0" w:lastRow="0" w:firstColumn="0" w:lastColumn="0" w:oddVBand="0" w:evenVBand="0" w:oddHBand="1" w:evenHBand="0" w:firstRowFirstColumn="0" w:firstRowLastColumn="0" w:lastRowFirstColumn="0" w:lastRowLastColumn="0"/>
             </w:pPr>
+            <w:r>
+              <w:drawing>
+                <wp:inline distT="0" distB="0" distL="0" distR="0" wp14:anchorId="7B0CF5CD" wp14:editId="3B3EA24C">
+                  <wp:extent cx="4248743" cy="3248478"/>
+                  <wp:effectExtent l="0" t="0" r="0" b="9525"/>
+                  <wp:docPr id="8" name="Picture 8"/>
+                  <wp:cNvGraphicFramePr>
+                    <a:graphicFrameLocks xmlns:a="http://schemas.openxmlformats.org/drawingml/2006/main" noChangeAspect="1"/>
+                  </wp:cNvGraphicFramePr>
+                  <a:graphic xmlns:a="http://schemas.openxmlformats.org/drawingml/2006/main">
+                    <a:graphicData uri="http://schemas.openxmlformats.org/drawingml/2006/picture">
+                      <pic:pic xmlns:pic="http://schemas.openxmlformats.org/drawingml/2006/picture">
+                        <pic:nvPicPr>
+                          <pic:cNvPr id="1" name=""/>
+                          <pic:cNvPicPr/>
+                        </pic:nvPicPr>
+                        <pic:blipFill>
+                          <a:blip r:embed="rId22"/>
+                          <a:stretch>
+                            <a:fillRect/>
+                          </a:stretch>
+                        </pic:blipFill>
+                        <pic:spPr>
+                          <a:xfrm>
+                            <a:off x="0" y="0"/>
+                            <a:ext cx="4248743" cy="3248478"/>
+                          </a:xfrm>
+                          <a:prstGeom prst="rect">
+                            <a:avLst/>
+                          </a:prstGeom>
+                        </pic:spPr>
+                      </pic:pic>
+                    </a:graphicData>
+                  </a:graphic>
+                </wp:inline>
+              </w:drawing>
+            </w:r>
+          </w:p>
+          <w:p>
+            <w:pPr>
+              <w:cnfStyle w:val="000000100000" w:firstRow="0" w:lastRow="0" w:firstColumn="0" w:lastColumn="0" w:oddVBand="0" w:evenVBand="0" w:oddHBand="1" w:evenHBand="0" w:firstRowFirstColumn="0" w:firstRowLastColumn="0" w:lastRowFirstColumn="0" w:lastRowLastColumn="0"/>
+            </w:pPr>
+            <w:r>
+              <w:lastRenderedPageBreak/>
+              <w:drawing>
+                <wp:inline distT="0" distB="0" distL="0" distR="0" wp14:anchorId="6A7188F2" wp14:editId="209FA17B">
+                  <wp:extent cx="4801270" cy="3972479"/>
+                  <wp:effectExtent l="0" t="0" r="0" b="9525"/>
+                  <wp:docPr id="9" name="Picture 9"/>
+                  <wp:cNvGraphicFramePr>
+                    <a:graphicFrameLocks xmlns:a="http://schemas.openxmlformats.org/drawingml/2006/main" noChangeAspect="1"/>
+                  </wp:cNvGraphicFramePr>
+                  <a:graphic xmlns:a="http://schemas.openxmlformats.org/drawingml/2006/main">
+                    <a:graphicData uri="http://schemas.openxmlformats.org/drawingml/2006/picture">
+                      <pic:pic xmlns:pic="http://schemas.openxmlformats.org/drawingml/2006/picture">
+                        <pic:nvPicPr>
+                          <pic:cNvPr id="1" name=""/>
+                          <pic:cNvPicPr/>
+                        </pic:nvPicPr>
+                        <pic:blipFill>
+                          <a:blip r:embed="rId23"/>
+                          <a:stretch>
+                            <a:fillRect/>
+                          </a:stretch>
+                        </pic:blipFill>
+                        <pic:spPr>
+                          <a:xfrm>
+                            <a:off x="0" y="0"/>
+                            <a:ext cx="4801270" cy="3972479"/>
+                          </a:xfrm>
+                          <a:prstGeom prst="rect">
+                            <a:avLst/>
+                          </a:prstGeom>
+                        </pic:spPr>
+                      </pic:pic>
+                    </a:graphicData>
+                  </a:graphic>
+                </wp:inline>
+              </w:drawing>
+            </w:r>
           </w:p>
           <w:p>
             <w:pPr>
               <w:pStyle w:val="Heading4"/>
+              <w:outlineLvl w:val="3"/>
               <w:cnfStyle w:val="000000100000" w:firstRow="0" w:lastRow="0" w:firstColumn="0" w:lastColumn="0" w:oddVBand="0" w:evenVBand="0" w:oddHBand="1" w:evenHBand="0" w:firstRowFirstColumn="0" w:firstRowLastColumn="0" w:lastRowFirstColumn="0" w:lastRowLastColumn="0"/>
             </w:pPr>
             <w:r>
@@ -4796,28 +5038,16 @@
               <w:cnfStyle w:val="000000100000" w:firstRow="0" w:lastRow="0" w:firstColumn="0" w:lastColumn="0" w:oddVBand="0" w:evenVBand="0" w:oddHBand="1" w:evenHBand="0" w:firstRowFirstColumn="0" w:firstRowLastColumn="0" w:lastRowFirstColumn="0" w:lastRowLastColumn="0"/>
             </w:pPr>
             <w:r>
-              <w:t>…</w:t>
-            </w:r>
-          </w:p>
-          <w:p>
-            <w:pPr>
+              <w:t>We updated the policy file by providing access to ourselves to those resources. The server now successfully responds to GET requests for those resouces.</w:t>
+            </w:r>
+          </w:p>
+          <w:p>
+            <w:pPr>
+              <w:pStyle w:val="Heading4"/>
+              <w:outlineLvl w:val="3"/>
               <w:cnfStyle w:val="000000100000" w:firstRow="0" w:lastRow="0" w:firstColumn="0" w:lastColumn="0" w:oddVBand="0" w:evenVBand="0" w:oddHBand="1" w:evenHBand="0" w:firstRowFirstColumn="0" w:firstRowLastColumn="0" w:lastRowFirstColumn="0" w:lastRowLastColumn="0"/>
             </w:pPr>
             <w:r>
-              <w:t>…</w:t>
-            </w:r>
-          </w:p>
-          <w:p>
-            <w:pPr>
-              <w:cnfStyle w:val="000000100000" w:firstRow="0" w:lastRow="0" w:firstColumn="0" w:lastColumn="0" w:oddVBand="0" w:evenVBand="0" w:oddHBand="1" w:evenHBand="0" w:firstRowFirstColumn="0" w:firstRowLastColumn="0" w:lastRowFirstColumn="0" w:lastRowLastColumn="0"/>
-            </w:pPr>
-          </w:p>
-          <w:p>
-            <w:pPr>
-              <w:pStyle w:val="Heading4"/>
-              <w:cnfStyle w:val="000000100000" w:firstRow="0" w:lastRow="0" w:firstColumn="0" w:lastColumn="0" w:oddVBand="0" w:evenVBand="0" w:oddHBand="1" w:evenHBand="0" w:firstRowFirstColumn="0" w:firstRowLastColumn="0" w:lastRowFirstColumn="0" w:lastRowLastColumn="0"/>
-            </w:pPr>
-            <w:r>
               <w:t>In your own words</w:t>
             </w:r>
             <w:r>
@@ -4829,7 +5059,7 @@
             <w:r>
               <w:t xml:space="preserve">happens when you visit </w:t>
             </w:r>
-            <w:hyperlink r:id="rId18" w:history="1">
+            <w:hyperlink r:id="rId24" w:history="1">
               <w:r>
                 <w:rPr>
                   <w:rStyle w:val="Hyperlink"/>
@@ -4857,21 +5087,8 @@
               <w:cnfStyle w:val="000000100000" w:firstRow="0" w:lastRow="0" w:firstColumn="0" w:lastColumn="0" w:oddVBand="0" w:evenVBand="0" w:oddHBand="1" w:evenHBand="0" w:firstRowFirstColumn="0" w:firstRowLastColumn="0" w:lastRowFirstColumn="0" w:lastRowLastColumn="0"/>
             </w:pPr>
             <w:r>
-              <w:t>…</w:t>
-            </w:r>
-          </w:p>
-          <w:p>
-            <w:pPr>
-              <w:cnfStyle w:val="000000100000" w:firstRow="0" w:lastRow="0" w:firstColumn="0" w:lastColumn="0" w:oddVBand="0" w:evenVBand="0" w:oddHBand="1" w:evenHBand="0" w:firstRowFirstColumn="0" w:firstRowLastColumn="0" w:lastRowFirstColumn="0" w:lastRowLastColumn="0"/>
-            </w:pPr>
-            <w:r>
-              <w:t>…</w:t>
-            </w:r>
-          </w:p>
-          <w:p>
-            <w:pPr>
-              <w:cnfStyle w:val="000000100000" w:firstRow="0" w:lastRow="0" w:firstColumn="0" w:lastColumn="0" w:oddVBand="0" w:evenVBand="0" w:oddHBand="1" w:evenHBand="0" w:firstRowFirstColumn="0" w:firstRowLastColumn="0" w:lastRowFirstColumn="0" w:lastRowLastColumn="0"/>
-            </w:pPr>
+              <w:t>we are attempting to access the index page of the server. However, we are only given access to the specific resources, not including the index page. So it results in “forbidden” response.</w:t>
+            </w:r>
           </w:p>
           <w:p>
             <w:pPr>
@@ -4927,6 +5144,7 @@
           <w:p>
             <w:pPr>
               <w:pStyle w:val="Heading3"/>
+              <w:outlineLvl w:val="2"/>
               <w:cnfStyle w:val="000000000000" w:firstRow="0" w:lastRow="0" w:firstColumn="0" w:lastColumn="0" w:oddVBand="0" w:evenVBand="0" w:oddHBand="0" w:evenHBand="0" w:firstRowFirstColumn="0" w:firstRowLastColumn="0" w:lastRowFirstColumn="0" w:lastRowLastColumn="0"/>
             </w:pPr>
             <w:r>
@@ -5040,7 +5258,7 @@
               </w:rPr>
               <w:t xml:space="preserve">curl -i -u alice:password </w:t>
             </w:r>
-            <w:hyperlink r:id="rId19" w:history="1">
+            <w:hyperlink r:id="rId25" w:history="1">
               <w:r>
                 <w:rPr>
                   <w:rStyle w:val="Hyperlink"/>
@@ -5154,6 +5372,7 @@
           <w:p>
             <w:pPr>
               <w:pStyle w:val="Heading3"/>
+              <w:outlineLvl w:val="2"/>
               <w:cnfStyle w:val="000000000000" w:firstRow="0" w:lastRow="0" w:firstColumn="0" w:lastColumn="0" w:oddVBand="0" w:evenVBand="0" w:oddHBand="0" w:evenHBand="0" w:firstRowFirstColumn="0" w:firstRowLastColumn="0" w:lastRowFirstColumn="0" w:lastRowLastColumn="0"/>
             </w:pPr>
           </w:p>
@@ -5217,6 +5436,7 @@
           <w:p>
             <w:pPr>
               <w:pStyle w:val="Heading4"/>
+              <w:outlineLvl w:val="3"/>
               <w:cnfStyle w:val="000000100000" w:firstRow="0" w:lastRow="0" w:firstColumn="0" w:lastColumn="0" w:oddVBand="0" w:evenVBand="0" w:oddHBand="1" w:evenHBand="0" w:firstRowFirstColumn="0" w:firstRowLastColumn="0" w:lastRowFirstColumn="0" w:lastRowLastColumn="0"/>
             </w:pPr>
             <w:r>
@@ -5247,7 +5467,7 @@
               </w:rPr>
               <w:t xml:space="preserve">curl -i -u alice:password </w:t>
             </w:r>
-            <w:hyperlink r:id="rId20" w:history="1">
+            <w:hyperlink r:id="rId26" w:history="1">
               <w:r>
                 <w:rPr>
                   <w:rStyle w:val="Hyperlink"/>
@@ -5262,29 +5482,80 @@
               <w:cnfStyle w:val="000000100000" w:firstRow="0" w:lastRow="0" w:firstColumn="0" w:lastColumn="0" w:oddVBand="0" w:evenVBand="0" w:oddHBand="1" w:evenHBand="0" w:firstRowFirstColumn="0" w:firstRowLastColumn="0" w:lastRowFirstColumn="0" w:lastRowLastColumn="0"/>
             </w:pPr>
             <w:r>
-              <w:t>…</w:t>
+              <w:t>it is forbidden. alice is trying to access the index page, but alice doesn’t have access to GET the data.</w:t>
             </w:r>
           </w:p>
           <w:p>
             <w:pPr>
               <w:cnfStyle w:val="000000100000" w:firstRow="0" w:lastRow="0" w:firstColumn="0" w:lastColumn="0" w:oddVBand="0" w:evenVBand="0" w:oddHBand="1" w:evenHBand="0" w:firstRowFirstColumn="0" w:firstRowLastColumn="0" w:lastRowFirstColumn="0" w:lastRowLastColumn="0"/>
             </w:pPr>
-            <w:r>
-              <w:t>…</w:t>
-            </w:r>
-          </w:p>
-          <w:p>
-            <w:pPr>
+          </w:p>
+          <w:p>
+            <w:pPr>
+              <w:pStyle w:val="Heading4"/>
+              <w:outlineLvl w:val="3"/>
               <w:cnfStyle w:val="000000100000" w:firstRow="0" w:lastRow="0" w:firstColumn="0" w:lastColumn="0" w:oddVBand="0" w:evenVBand="0" w:oddHBand="1" w:evenHBand="0" w:firstRowFirstColumn="0" w:firstRowLastColumn="0" w:lastRowFirstColumn="0" w:lastRowLastColumn="0"/>
             </w:pPr>
+            <w:r>
+              <w:t>Provide a Screenshot</w:t>
+            </w:r>
+          </w:p>
+          <w:p>
+            <w:pPr>
+              <w:cnfStyle w:val="000000100000" w:firstRow="0" w:lastRow="0" w:firstColumn="0" w:lastColumn="0" w:oddVBand="0" w:evenVBand="0" w:oddHBand="1" w:evenHBand="0" w:firstRowFirstColumn="0" w:firstRowLastColumn="0" w:lastRowFirstColumn="0" w:lastRowLastColumn="0"/>
+            </w:pPr>
+            <w:r>
+              <w:drawing>
+                <wp:inline distT="0" distB="0" distL="0" distR="0" wp14:anchorId="55497E1B" wp14:editId="113EE8BD">
+                  <wp:extent cx="5362576" cy="1810853"/>
+                  <wp:effectExtent l="0" t="0" r="0" b="0"/>
+                  <wp:docPr id="10" name="Picture 10"/>
+                  <wp:cNvGraphicFramePr>
+                    <a:graphicFrameLocks xmlns:a="http://schemas.openxmlformats.org/drawingml/2006/main" noChangeAspect="1"/>
+                  </wp:cNvGraphicFramePr>
+                  <a:graphic xmlns:a="http://schemas.openxmlformats.org/drawingml/2006/main">
+                    <a:graphicData uri="http://schemas.openxmlformats.org/drawingml/2006/picture">
+                      <pic:pic xmlns:pic="http://schemas.openxmlformats.org/drawingml/2006/picture">
+                        <pic:nvPicPr>
+                          <pic:cNvPr id="1" name=""/>
+                          <pic:cNvPicPr/>
+                        </pic:nvPicPr>
+                        <pic:blipFill>
+                          <a:blip r:embed="rId27"/>
+                          <a:stretch>
+                            <a:fillRect/>
+                          </a:stretch>
+                        </pic:blipFill>
+                        <pic:spPr>
+                          <a:xfrm>
+                            <a:off x="0" y="0"/>
+                            <a:ext cx="5369424" cy="1813166"/>
+                          </a:xfrm>
+                          <a:prstGeom prst="rect">
+                            <a:avLst/>
+                          </a:prstGeom>
+                        </pic:spPr>
+                      </pic:pic>
+                    </a:graphicData>
+                  </a:graphic>
+                </wp:inline>
+              </w:drawing>
+            </w:r>
           </w:p>
           <w:p>
             <w:pPr>
               <w:pStyle w:val="Heading4"/>
+              <w:outlineLvl w:val="3"/>
               <w:cnfStyle w:val="000000100000" w:firstRow="0" w:lastRow="0" w:firstColumn="0" w:lastColumn="0" w:oddVBand="0" w:evenVBand="0" w:oddHBand="1" w:evenHBand="0" w:firstRowFirstColumn="0" w:firstRowLastColumn="0" w:lastRowFirstColumn="0" w:lastRowLastColumn="0"/>
             </w:pPr>
             <w:r>
-              <w:t>Provide a Screenshot</w:t>
+              <w:t>Explain w</w:t>
+            </w:r>
+            <w:r>
+              <w:t>hy do you see what is shown on screen?</w:t>
+            </w:r>
+            <w:r>
+              <w:t xml:space="preserve"> [1-5 sentences]</w:t>
             </w:r>
           </w:p>
           <w:p>
@@ -5292,61 +5563,24 @@
               <w:cnfStyle w:val="000000100000" w:firstRow="0" w:lastRow="0" w:firstColumn="0" w:lastColumn="0" w:oddVBand="0" w:evenVBand="0" w:oddHBand="1" w:evenHBand="0" w:firstRowFirstColumn="0" w:firstRowLastColumn="0" w:lastRowFirstColumn="0" w:lastRowLastColumn="0"/>
             </w:pPr>
             <w:r>
-              <w:t xml:space="preserve">… place screenshot here </w:t>
+              <w:t xml:space="preserve">The server is connected, but </w:t>
+            </w:r>
+            <w:r>
+              <w:t>alice is unable to access the index page due to her lack of permission for the index page</w:t>
+            </w:r>
+            <w:r>
+              <w:t>.</w:t>
             </w:r>
           </w:p>
           <w:p>
             <w:pPr>
               <w:cnfStyle w:val="000000100000" w:firstRow="0" w:lastRow="0" w:firstColumn="0" w:lastColumn="0" w:oddVBand="0" w:evenVBand="0" w:oddHBand="1" w:evenHBand="0" w:firstRowFirstColumn="0" w:firstRowLastColumn="0" w:lastRowFirstColumn="0" w:lastRowLastColumn="0"/>
             </w:pPr>
-            <w:r>
-              <w:t>…</w:t>
-            </w:r>
-          </w:p>
-          <w:p>
-            <w:pPr>
-              <w:cnfStyle w:val="000000100000" w:firstRow="0" w:lastRow="0" w:firstColumn="0" w:lastColumn="0" w:oddVBand="0" w:evenVBand="0" w:oddHBand="1" w:evenHBand="0" w:firstRowFirstColumn="0" w:firstRowLastColumn="0" w:lastRowFirstColumn="0" w:lastRowLastColumn="0"/>
-            </w:pPr>
           </w:p>
           <w:p>
             <w:pPr>
               <w:pStyle w:val="Heading4"/>
-              <w:cnfStyle w:val="000000100000" w:firstRow="0" w:lastRow="0" w:firstColumn="0" w:lastColumn="0" w:oddVBand="0" w:evenVBand="0" w:oddHBand="1" w:evenHBand="0" w:firstRowFirstColumn="0" w:firstRowLastColumn="0" w:lastRowFirstColumn="0" w:lastRowLastColumn="0"/>
-            </w:pPr>
-            <w:r>
-              <w:t>Explain w</w:t>
-            </w:r>
-            <w:r>
-              <w:t>hy do you see what is shown on screen?</w:t>
-            </w:r>
-            <w:r>
-              <w:t xml:space="preserve"> [1-5 sentences]</w:t>
-            </w:r>
-          </w:p>
-          <w:p>
-            <w:pPr>
-              <w:cnfStyle w:val="000000100000" w:firstRow="0" w:lastRow="0" w:firstColumn="0" w:lastColumn="0" w:oddVBand="0" w:evenVBand="0" w:oddHBand="1" w:evenHBand="0" w:firstRowFirstColumn="0" w:firstRowLastColumn="0" w:lastRowFirstColumn="0" w:lastRowLastColumn="0"/>
-            </w:pPr>
-            <w:r>
-              <w:t>…</w:t>
-            </w:r>
-          </w:p>
-          <w:p>
-            <w:pPr>
-              <w:cnfStyle w:val="000000100000" w:firstRow="0" w:lastRow="0" w:firstColumn="0" w:lastColumn="0" w:oddVBand="0" w:evenVBand="0" w:oddHBand="1" w:evenHBand="0" w:firstRowFirstColumn="0" w:firstRowLastColumn="0" w:lastRowFirstColumn="0" w:lastRowLastColumn="0"/>
-            </w:pPr>
-            <w:r>
-              <w:t>…</w:t>
-            </w:r>
-          </w:p>
-          <w:p>
-            <w:pPr>
-              <w:cnfStyle w:val="000000100000" w:firstRow="0" w:lastRow="0" w:firstColumn="0" w:lastColumn="0" w:oddVBand="0" w:evenVBand="0" w:oddHBand="1" w:evenHBand="0" w:firstRowFirstColumn="0" w:firstRowLastColumn="0" w:lastRowFirstColumn="0" w:lastRowLastColumn="0"/>
-            </w:pPr>
-          </w:p>
-          <w:p>
-            <w:pPr>
-              <w:pStyle w:val="Heading4"/>
+              <w:outlineLvl w:val="3"/>
               <w:cnfStyle w:val="000000100000" w:firstRow="0" w:lastRow="0" w:firstColumn="0" w:lastColumn="0" w:oddVBand="0" w:evenVBand="0" w:oddHBand="1" w:evenHBand="0" w:firstRowFirstColumn="0" w:firstRowLastColumn="0" w:lastRowFirstColumn="0" w:lastRowLastColumn="0"/>
             </w:pPr>
             <w:r>
@@ -5371,7 +5605,7 @@
               </w:rPr>
               <w:t xml:space="preserve">curl -i -u alice:password </w:t>
             </w:r>
-            <w:hyperlink r:id="rId21" w:history="1">
+            <w:hyperlink r:id="rId28" w:history="1">
               <w:r>
                 <w:rPr>
                   <w:rStyle w:val="Hyperlink"/>
@@ -5386,25 +5620,61 @@
               <w:cnfStyle w:val="000000100000" w:firstRow="0" w:lastRow="0" w:firstColumn="0" w:lastColumn="0" w:oddVBand="0" w:evenVBand="0" w:oddHBand="1" w:evenHBand="0" w:firstRowFirstColumn="0" w:firstRowLastColumn="0" w:lastRowFirstColumn="0" w:lastRowLastColumn="0"/>
             </w:pPr>
             <w:r>
-              <w:t>…</w:t>
+              <w:lastRenderedPageBreak/>
+              <w:drawing>
+                <wp:inline distT="0" distB="0" distL="0" distR="0" wp14:anchorId="5A392BAE" wp14:editId="05B33D83">
+                  <wp:extent cx="5436906" cy="1762125"/>
+                  <wp:effectExtent l="0" t="0" r="0" b="0"/>
+                  <wp:docPr id="11" name="Picture 11"/>
+                  <wp:cNvGraphicFramePr>
+                    <a:graphicFrameLocks xmlns:a="http://schemas.openxmlformats.org/drawingml/2006/main" noChangeAspect="1"/>
+                  </wp:cNvGraphicFramePr>
+                  <a:graphic xmlns:a="http://schemas.openxmlformats.org/drawingml/2006/main">
+                    <a:graphicData uri="http://schemas.openxmlformats.org/drawingml/2006/picture">
+                      <pic:pic xmlns:pic="http://schemas.openxmlformats.org/drawingml/2006/picture">
+                        <pic:nvPicPr>
+                          <pic:cNvPr id="1" name=""/>
+                          <pic:cNvPicPr/>
+                        </pic:nvPicPr>
+                        <pic:blipFill>
+                          <a:blip r:embed="rId29"/>
+                          <a:stretch>
+                            <a:fillRect/>
+                          </a:stretch>
+                        </pic:blipFill>
+                        <pic:spPr>
+                          <a:xfrm>
+                            <a:off x="0" y="0"/>
+                            <a:ext cx="5440168" cy="1763182"/>
+                          </a:xfrm>
+                          <a:prstGeom prst="rect">
+                            <a:avLst/>
+                          </a:prstGeom>
+                        </pic:spPr>
+                      </pic:pic>
+                    </a:graphicData>
+                  </a:graphic>
+                </wp:inline>
+              </w:drawing>
             </w:r>
           </w:p>
           <w:p>
             <w:pPr>
               <w:cnfStyle w:val="000000100000" w:firstRow="0" w:lastRow="0" w:firstColumn="0" w:lastColumn="0" w:oddVBand="0" w:evenVBand="0" w:oddHBand="1" w:evenHBand="0" w:firstRowFirstColumn="0" w:firstRowLastColumn="0" w:lastRowFirstColumn="0" w:lastRowLastColumn="0"/>
             </w:pPr>
-            <w:r>
-              <w:t>…</w:t>
-            </w:r>
           </w:p>
           <w:p>
             <w:pPr>
               <w:cnfStyle w:val="000000100000" w:firstRow="0" w:lastRow="0" w:firstColumn="0" w:lastColumn="0" w:oddVBand="0" w:evenVBand="0" w:oddHBand="1" w:evenHBand="0" w:firstRowFirstColumn="0" w:firstRowLastColumn="0" w:lastRowFirstColumn="0" w:lastRowLastColumn="0"/>
             </w:pPr>
+            <w:r>
+              <w:t>After the policy update, it returned 200 ok response, and called the index function from the main file.</w:t>
+            </w:r>
           </w:p>
           <w:p>
             <w:pPr>
               <w:pStyle w:val="Heading4"/>
+              <w:outlineLvl w:val="3"/>
               <w:cnfStyle w:val="000000100000" w:firstRow="0" w:lastRow="0" w:firstColumn="0" w:lastColumn="0" w:oddVBand="0" w:evenVBand="0" w:oddHBand="1" w:evenHBand="0" w:firstRowFirstColumn="0" w:firstRowLastColumn="0" w:lastRowFirstColumn="0" w:lastRowLastColumn="0"/>
             </w:pPr>
             <w:r>
@@ -5422,21 +5692,11 @@
               <w:cnfStyle w:val="000000100000" w:firstRow="0" w:lastRow="0" w:firstColumn="0" w:lastColumn="0" w:oddVBand="0" w:evenVBand="0" w:oddHBand="1" w:evenHBand="0" w:firstRowFirstColumn="0" w:firstRowLastColumn="0" w:lastRowFirstColumn="0" w:lastRowLastColumn="0"/>
             </w:pPr>
             <w:r>
-              <w:t>…</w:t>
-            </w:r>
-          </w:p>
-          <w:p>
-            <w:pPr>
-              <w:cnfStyle w:val="000000100000" w:firstRow="0" w:lastRow="0" w:firstColumn="0" w:lastColumn="0" w:oddVBand="0" w:evenVBand="0" w:oddHBand="1" w:evenHBand="0" w:firstRowFirstColumn="0" w:firstRowLastColumn="0" w:lastRowFirstColumn="0" w:lastRowLastColumn="0"/>
-            </w:pPr>
-            <w:r>
-              <w:t>…</w:t>
-            </w:r>
-          </w:p>
-          <w:p>
-            <w:pPr>
-              <w:cnfStyle w:val="000000100000" w:firstRow="0" w:lastRow="0" w:firstColumn="0" w:lastColumn="0" w:oddVBand="0" w:evenVBand="0" w:oddHBand="1" w:evenHBand="0" w:firstRowFirstColumn="0" w:firstRowLastColumn="0" w:lastRowFirstColumn="0" w:lastRowLastColumn="0"/>
-            </w:pPr>
+              <w:t>by giving alice the access to all the resources (including the root directory ‘/’), she has the permission to perform GET requests on all the data</w:t>
+            </w:r>
+            <w:r>
+              <w:t>, resulting in the displayed output.</w:t>
+            </w:r>
           </w:p>
           <w:p>
             <w:pPr>
@@ -5492,6 +5752,7 @@
           <w:p>
             <w:pPr>
               <w:pStyle w:val="Heading3"/>
+              <w:outlineLvl w:val="2"/>
               <w:cnfStyle w:val="000000000000" w:firstRow="0" w:lastRow="0" w:firstColumn="0" w:lastColumn="0" w:oddVBand="0" w:evenVBand="0" w:oddHBand="0" w:evenHBand="0" w:firstRowFirstColumn="0" w:firstRowLastColumn="0" w:lastRowFirstColumn="0" w:lastRowLastColumn="0"/>
             </w:pPr>
             <w:r>
@@ -5771,6 +6032,7 @@
           <w:p>
             <w:pPr>
               <w:pStyle w:val="Heading3"/>
+              <w:outlineLvl w:val="2"/>
               <w:cnfStyle w:val="000000000000" w:firstRow="0" w:lastRow="0" w:firstColumn="0" w:lastColumn="0" w:oddVBand="0" w:evenVBand="0" w:oddHBand="0" w:evenHBand="0" w:firstRowFirstColumn="0" w:firstRowLastColumn="0" w:lastRowFirstColumn="0" w:lastRowLastColumn="0"/>
             </w:pPr>
           </w:p>
@@ -5834,6 +6096,7 @@
           <w:p>
             <w:pPr>
               <w:pStyle w:val="Heading4"/>
+              <w:outlineLvl w:val="3"/>
               <w:cnfStyle w:val="000000100000" w:firstRow="0" w:lastRow="0" w:firstColumn="0" w:lastColumn="0" w:oddVBand="0" w:evenVBand="0" w:oddHBand="1" w:evenHBand="0" w:firstRowFirstColumn="0" w:firstRowLastColumn="0" w:lastRowFirstColumn="0" w:lastRowLastColumn="0"/>
             </w:pPr>
             <w:r>
@@ -6519,6 +6782,7 @@
           <w:p>
             <w:pPr>
               <w:pStyle w:val="Heading3"/>
+              <w:outlineLvl w:val="2"/>
               <w:cnfStyle w:val="000000000000" w:firstRow="0" w:lastRow="0" w:firstColumn="0" w:lastColumn="0" w:oddVBand="0" w:evenVBand="0" w:oddHBand="0" w:evenHBand="0" w:firstRowFirstColumn="0" w:firstRowLastColumn="0" w:lastRowFirstColumn="0" w:lastRowLastColumn="0"/>
             </w:pPr>
             <w:r>
@@ -7000,7 +7264,7 @@
       <w:r>
         <w:t xml:space="preserve">For example, here are two references using </w:t>
       </w:r>
-      <w:hyperlink r:id="rId22" w:history="1">
+      <w:hyperlink r:id="rId30" w:history="1">
         <w:r>
           <w:rPr>
             <w:rStyle w:val="Hyperlink"/>
@@ -7428,8 +7692,8 @@
       </w:pPr>
     </w:p>
     <w:sectPr>
-      <w:headerReference w:type="default" r:id="rId23"/>
-      <w:footerReference w:type="default" r:id="rId24"/>
+      <w:headerReference w:type="default" r:id="rId31"/>
+      <w:footerReference w:type="default" r:id="rId32"/>
       <w:pgSz w:w="11906" w:h="16838" w:code="9"/>
       <w:pgMar w:top="851" w:right="851" w:bottom="851" w:left="851" w:header="567" w:footer="342" w:gutter="0"/>
       <w:cols w:space="720"/>
@@ -7440,7 +7704,7 @@
 </file>
 
 <file path=word/endnotes.xml><?xml version="1.0" encoding="utf-8"?>
-<w:endnotes xmlns:wpc="http://schemas.microsoft.com/office/word/2010/wordprocessingCanvas" xmlns:cx="http://schemas.microsoft.com/office/drawing/2014/chartex" xmlns:cx1="http://schemas.microsoft.com/office/drawing/2015/9/8/chartex" xmlns:cx2="http://schemas.microsoft.com/office/drawing/2015/10/21/chartex" xmlns:cx3="http://schemas.microsoft.com/office/drawing/2016/5/9/chartex" xmlns:cx4="http://schemas.microsoft.com/office/drawing/2016/5/10/chartex" xmlns:cx5="http://schemas.microsoft.com/office/drawing/2016/5/11/chartex" xmlns:cx6="http://schemas.microsoft.com/office/drawing/2016/5/12/chartex" xmlns:cx7="http://schemas.microsoft.com/office/drawing/2016/5/13/chartex" xmlns:cx8="http://schemas.microsoft.com/office/drawing/2016/5/14/chartex" xmlns:mc="http://schemas.openxmlformats.org/markup-compatibility/2006" xmlns:aink="http://schemas.microsoft.com/office/drawing/2016/ink" xmlns:am3d="http://schemas.microsoft.com/office/drawing/2017/model3d" xmlns:o="urn:schemas-microsoft-com:office:office" xmlns:oel="http://schemas.microsoft.com/office/2019/extlst" xmlns:r="http://schemas.openxmlformats.org/officeDocument/2006/relationships" xmlns:m="http://schemas.openxmlformats.org/officeDocument/2006/math" xmlns:v="urn:schemas-microsoft-com:vml" xmlns:wp14="http://schemas.microsoft.com/office/word/2010/wordprocessingDrawing" xmlns:wp="http://schemas.openxmlformats.org/drawingml/2006/wordprocessingDrawing" xmlns:w10="urn:schemas-microsoft-com:office:word" xmlns:w="http://schemas.openxmlformats.org/wordprocessingml/2006/main" xmlns:w14="http://schemas.microsoft.com/office/word/2010/wordml" xmlns:w15="http://schemas.microsoft.com/office/word/2012/wordml" xmlns:w16cex="http://schemas.microsoft.com/office/word/2018/wordml/cex" xmlns:w16cid="http://schemas.microsoft.com/office/word/2016/wordml/cid" xmlns:w16="http://schemas.microsoft.com/office/word/2018/wordml" xmlns:w16du="http://schemas.microsoft.com/office/word/2023/wordml/word16du" xmlns:w16sdtdh="http://schemas.microsoft.com/office/word/2020/wordml/sdtdatahash" xmlns:w16se="http://schemas.microsoft.com/office/word/2015/wordml/symex" xmlns:wpg="http://schemas.microsoft.com/office/word/2010/wordprocessingGroup" xmlns:wpi="http://schemas.microsoft.com/office/word/2010/wordprocessingInk" xmlns:wne="http://schemas.microsoft.com/office/word/2006/wordml" xmlns:wps="http://schemas.microsoft.com/office/word/2010/wordprocessingShape" mc:Ignorable="w14 w15 w16se w16cid w16 w16cex w16sdtdh w16du wp14">
+<w:endnotes xmlns:wpc="http://schemas.microsoft.com/office/word/2010/wordprocessingCanvas" xmlns:cx="http://schemas.microsoft.com/office/drawing/2014/chartex" xmlns:cx1="http://schemas.microsoft.com/office/drawing/2015/9/8/chartex" xmlns:cx2="http://schemas.microsoft.com/office/drawing/2015/10/21/chartex" xmlns:cx3="http://schemas.microsoft.com/office/drawing/2016/5/9/chartex" xmlns:cx4="http://schemas.microsoft.com/office/drawing/2016/5/10/chartex" xmlns:cx5="http://schemas.microsoft.com/office/drawing/2016/5/11/chartex" xmlns:cx6="http://schemas.microsoft.com/office/drawing/2016/5/12/chartex" xmlns:cx7="http://schemas.microsoft.com/office/drawing/2016/5/13/chartex" xmlns:cx8="http://schemas.microsoft.com/office/drawing/2016/5/14/chartex" xmlns:mc="http://schemas.openxmlformats.org/markup-compatibility/2006" xmlns:aink="http://schemas.microsoft.com/office/drawing/2016/ink" xmlns:am3d="http://schemas.microsoft.com/office/drawing/2017/model3d" xmlns:o="urn:schemas-microsoft-com:office:office" xmlns:r="http://schemas.openxmlformats.org/officeDocument/2006/relationships" xmlns:m="http://schemas.openxmlformats.org/officeDocument/2006/math" xmlns:v="urn:schemas-microsoft-com:vml" xmlns:wp14="http://schemas.microsoft.com/office/word/2010/wordprocessingDrawing" xmlns:wp="http://schemas.openxmlformats.org/drawingml/2006/wordprocessingDrawing" xmlns:w10="urn:schemas-microsoft-com:office:word" xmlns:w="http://schemas.openxmlformats.org/wordprocessingml/2006/main" xmlns:w14="http://schemas.microsoft.com/office/word/2010/wordml" xmlns:w15="http://schemas.microsoft.com/office/word/2012/wordml" xmlns:w16cex="http://schemas.microsoft.com/office/word/2018/wordml/cex" xmlns:w16cid="http://schemas.microsoft.com/office/word/2016/wordml/cid" xmlns:w16="http://schemas.microsoft.com/office/word/2018/wordml" xmlns:w16sdtdh="http://schemas.microsoft.com/office/word/2020/wordml/sdtdatahash" xmlns:w16se="http://schemas.microsoft.com/office/word/2015/wordml/symex" xmlns:wpg="http://schemas.microsoft.com/office/word/2010/wordprocessingGroup" xmlns:wpi="http://schemas.microsoft.com/office/word/2010/wordprocessingInk" xmlns:wne="http://schemas.microsoft.com/office/word/2006/wordml" xmlns:wps="http://schemas.microsoft.com/office/word/2010/wordprocessingShape" mc:Ignorable="w14 w15 w16se w16cid w16 w16cex w16sdtdh wp14">
   <w:endnote w:type="separator" w:id="-1">
     <w:p>
       <w:r>
@@ -7466,7 +7730,7 @@
 </file>
 
 <file path=word/footer1.xml><?xml version="1.0" encoding="utf-8"?>
-<w:ftr xmlns:wpc="http://schemas.microsoft.com/office/word/2010/wordprocessingCanvas" xmlns:cx="http://schemas.microsoft.com/office/drawing/2014/chartex" xmlns:cx1="http://schemas.microsoft.com/office/drawing/2015/9/8/chartex" xmlns:cx2="http://schemas.microsoft.com/office/drawing/2015/10/21/chartex" xmlns:cx3="http://schemas.microsoft.com/office/drawing/2016/5/9/chartex" xmlns:cx4="http://schemas.microsoft.com/office/drawing/2016/5/10/chartex" xmlns:cx5="http://schemas.microsoft.com/office/drawing/2016/5/11/chartex" xmlns:cx6="http://schemas.microsoft.com/office/drawing/2016/5/12/chartex" xmlns:cx7="http://schemas.microsoft.com/office/drawing/2016/5/13/chartex" xmlns:cx8="http://schemas.microsoft.com/office/drawing/2016/5/14/chartex" xmlns:mc="http://schemas.openxmlformats.org/markup-compatibility/2006" xmlns:aink="http://schemas.microsoft.com/office/drawing/2016/ink" xmlns:am3d="http://schemas.microsoft.com/office/drawing/2017/model3d" xmlns:o="urn:schemas-microsoft-com:office:office" xmlns:oel="http://schemas.microsoft.com/office/2019/extlst" xmlns:r="http://schemas.openxmlformats.org/officeDocument/2006/relationships" xmlns:m="http://schemas.openxmlformats.org/officeDocument/2006/math" xmlns:v="urn:schemas-microsoft-com:vml" xmlns:wp14="http://schemas.microsoft.com/office/word/2010/wordprocessingDrawing" xmlns:wp="http://schemas.openxmlformats.org/drawingml/2006/wordprocessingDrawing" xmlns:w10="urn:schemas-microsoft-com:office:word" xmlns:w="http://schemas.openxmlformats.org/wordprocessingml/2006/main" xmlns:w14="http://schemas.microsoft.com/office/word/2010/wordml" xmlns:w15="http://schemas.microsoft.com/office/word/2012/wordml" xmlns:w16cex="http://schemas.microsoft.com/office/word/2018/wordml/cex" xmlns:w16cid="http://schemas.microsoft.com/office/word/2016/wordml/cid" xmlns:w16="http://schemas.microsoft.com/office/word/2018/wordml" xmlns:w16du="http://schemas.microsoft.com/office/word/2023/wordml/word16du" xmlns:w16sdtdh="http://schemas.microsoft.com/office/word/2020/wordml/sdtdatahash" xmlns:w16se="http://schemas.microsoft.com/office/word/2015/wordml/symex" xmlns:wpg="http://schemas.microsoft.com/office/word/2010/wordprocessingGroup" xmlns:wpi="http://schemas.microsoft.com/office/word/2010/wordprocessingInk" xmlns:wne="http://schemas.microsoft.com/office/word/2006/wordml" xmlns:wps="http://schemas.microsoft.com/office/word/2010/wordprocessingShape" mc:Ignorable="w14 w15 w16se w16cid w16 w16cex w16sdtdh w16du wp14">
+<w:ftr xmlns:wpc="http://schemas.microsoft.com/office/word/2010/wordprocessingCanvas" xmlns:cx="http://schemas.microsoft.com/office/drawing/2014/chartex" xmlns:cx1="http://schemas.microsoft.com/office/drawing/2015/9/8/chartex" xmlns:cx2="http://schemas.microsoft.com/office/drawing/2015/10/21/chartex" xmlns:cx3="http://schemas.microsoft.com/office/drawing/2016/5/9/chartex" xmlns:cx4="http://schemas.microsoft.com/office/drawing/2016/5/10/chartex" xmlns:cx5="http://schemas.microsoft.com/office/drawing/2016/5/11/chartex" xmlns:cx6="http://schemas.microsoft.com/office/drawing/2016/5/12/chartex" xmlns:cx7="http://schemas.microsoft.com/office/drawing/2016/5/13/chartex" xmlns:cx8="http://schemas.microsoft.com/office/drawing/2016/5/14/chartex" xmlns:mc="http://schemas.openxmlformats.org/markup-compatibility/2006" xmlns:aink="http://schemas.microsoft.com/office/drawing/2016/ink" xmlns:am3d="http://schemas.microsoft.com/office/drawing/2017/model3d" xmlns:o="urn:schemas-microsoft-com:office:office" xmlns:r="http://schemas.openxmlformats.org/officeDocument/2006/relationships" xmlns:m="http://schemas.openxmlformats.org/officeDocument/2006/math" xmlns:v="urn:schemas-microsoft-com:vml" xmlns:wp14="http://schemas.microsoft.com/office/word/2010/wordprocessingDrawing" xmlns:wp="http://schemas.openxmlformats.org/drawingml/2006/wordprocessingDrawing" xmlns:w10="urn:schemas-microsoft-com:office:word" xmlns:w="http://schemas.openxmlformats.org/wordprocessingml/2006/main" xmlns:w14="http://schemas.microsoft.com/office/word/2010/wordml" xmlns:w15="http://schemas.microsoft.com/office/word/2012/wordml" xmlns:w16cex="http://schemas.microsoft.com/office/word/2018/wordml/cex" xmlns:w16cid="http://schemas.microsoft.com/office/word/2016/wordml/cid" xmlns:w16="http://schemas.microsoft.com/office/word/2018/wordml" xmlns:w16sdtdh="http://schemas.microsoft.com/office/word/2020/wordml/sdtdatahash" xmlns:w16se="http://schemas.microsoft.com/office/word/2015/wordml/symex" xmlns:wpg="http://schemas.microsoft.com/office/word/2010/wordprocessingGroup" xmlns:wpi="http://schemas.microsoft.com/office/word/2010/wordprocessingInk" xmlns:wne="http://schemas.microsoft.com/office/word/2006/wordml" xmlns:wps="http://schemas.microsoft.com/office/word/2010/wordprocessingShape" mc:Ignorable="w14 w15 w16se w16cid w16 w16cex w16sdtdh wp14">
   <w:tbl>
     <w:tblPr>
       <w:tblStyle w:val="TableGrid"/>
@@ -7748,7 +8012,7 @@
               <w:sz w:val="16"/>
               <w:szCs w:val="16"/>
             </w:rPr>
-            <w:t>2024-04-23 09:24</w:t>
+            <w:t>2024-04-23 11:11</w:t>
           </w:r>
           <w:r>
             <w:rPr>
@@ -8075,7 +8339,7 @@
 </file>
 
 <file path=word/footnotes.xml><?xml version="1.0" encoding="utf-8"?>
-<w:footnotes xmlns:wpc="http://schemas.microsoft.com/office/word/2010/wordprocessingCanvas" xmlns:cx="http://schemas.microsoft.com/office/drawing/2014/chartex" xmlns:cx1="http://schemas.microsoft.com/office/drawing/2015/9/8/chartex" xmlns:cx2="http://schemas.microsoft.com/office/drawing/2015/10/21/chartex" xmlns:cx3="http://schemas.microsoft.com/office/drawing/2016/5/9/chartex" xmlns:cx4="http://schemas.microsoft.com/office/drawing/2016/5/10/chartex" xmlns:cx5="http://schemas.microsoft.com/office/drawing/2016/5/11/chartex" xmlns:cx6="http://schemas.microsoft.com/office/drawing/2016/5/12/chartex" xmlns:cx7="http://schemas.microsoft.com/office/drawing/2016/5/13/chartex" xmlns:cx8="http://schemas.microsoft.com/office/drawing/2016/5/14/chartex" xmlns:mc="http://schemas.openxmlformats.org/markup-compatibility/2006" xmlns:aink="http://schemas.microsoft.com/office/drawing/2016/ink" xmlns:am3d="http://schemas.microsoft.com/office/drawing/2017/model3d" xmlns:o="urn:schemas-microsoft-com:office:office" xmlns:oel="http://schemas.microsoft.com/office/2019/extlst" xmlns:r="http://schemas.openxmlformats.org/officeDocument/2006/relationships" xmlns:m="http://schemas.openxmlformats.org/officeDocument/2006/math" xmlns:v="urn:schemas-microsoft-com:vml" xmlns:wp14="http://schemas.microsoft.com/office/word/2010/wordprocessingDrawing" xmlns:wp="http://schemas.openxmlformats.org/drawingml/2006/wordprocessingDrawing" xmlns:w10="urn:schemas-microsoft-com:office:word" xmlns:w="http://schemas.openxmlformats.org/wordprocessingml/2006/main" xmlns:w14="http://schemas.microsoft.com/office/word/2010/wordml" xmlns:w15="http://schemas.microsoft.com/office/word/2012/wordml" xmlns:w16cex="http://schemas.microsoft.com/office/word/2018/wordml/cex" xmlns:w16cid="http://schemas.microsoft.com/office/word/2016/wordml/cid" xmlns:w16="http://schemas.microsoft.com/office/word/2018/wordml" xmlns:w16du="http://schemas.microsoft.com/office/word/2023/wordml/word16du" xmlns:w16sdtdh="http://schemas.microsoft.com/office/word/2020/wordml/sdtdatahash" xmlns:w16se="http://schemas.microsoft.com/office/word/2015/wordml/symex" xmlns:wpg="http://schemas.microsoft.com/office/word/2010/wordprocessingGroup" xmlns:wpi="http://schemas.microsoft.com/office/word/2010/wordprocessingInk" xmlns:wne="http://schemas.microsoft.com/office/word/2006/wordml" xmlns:wps="http://schemas.microsoft.com/office/word/2010/wordprocessingShape" mc:Ignorable="w14 w15 w16se w16cid w16 w16cex w16sdtdh w16du wp14">
+<w:footnotes xmlns:wpc="http://schemas.microsoft.com/office/word/2010/wordprocessingCanvas" xmlns:cx="http://schemas.microsoft.com/office/drawing/2014/chartex" xmlns:cx1="http://schemas.microsoft.com/office/drawing/2015/9/8/chartex" xmlns:cx2="http://schemas.microsoft.com/office/drawing/2015/10/21/chartex" xmlns:cx3="http://schemas.microsoft.com/office/drawing/2016/5/9/chartex" xmlns:cx4="http://schemas.microsoft.com/office/drawing/2016/5/10/chartex" xmlns:cx5="http://schemas.microsoft.com/office/drawing/2016/5/11/chartex" xmlns:cx6="http://schemas.microsoft.com/office/drawing/2016/5/12/chartex" xmlns:cx7="http://schemas.microsoft.com/office/drawing/2016/5/13/chartex" xmlns:cx8="http://schemas.microsoft.com/office/drawing/2016/5/14/chartex" xmlns:mc="http://schemas.openxmlformats.org/markup-compatibility/2006" xmlns:aink="http://schemas.microsoft.com/office/drawing/2016/ink" xmlns:am3d="http://schemas.microsoft.com/office/drawing/2017/model3d" xmlns:o="urn:schemas-microsoft-com:office:office" xmlns:r="http://schemas.openxmlformats.org/officeDocument/2006/relationships" xmlns:m="http://schemas.openxmlformats.org/officeDocument/2006/math" xmlns:v="urn:schemas-microsoft-com:vml" xmlns:wp14="http://schemas.microsoft.com/office/word/2010/wordprocessingDrawing" xmlns:wp="http://schemas.openxmlformats.org/drawingml/2006/wordprocessingDrawing" xmlns:w10="urn:schemas-microsoft-com:office:word" xmlns:w="http://schemas.openxmlformats.org/wordprocessingml/2006/main" xmlns:w14="http://schemas.microsoft.com/office/word/2010/wordml" xmlns:w15="http://schemas.microsoft.com/office/word/2012/wordml" xmlns:w16cex="http://schemas.microsoft.com/office/word/2018/wordml/cex" xmlns:w16cid="http://schemas.microsoft.com/office/word/2016/wordml/cid" xmlns:w16="http://schemas.microsoft.com/office/word/2018/wordml" xmlns:w16sdtdh="http://schemas.microsoft.com/office/word/2020/wordml/sdtdatahash" xmlns:w16se="http://schemas.microsoft.com/office/word/2015/wordml/symex" xmlns:wpg="http://schemas.microsoft.com/office/word/2010/wordprocessingGroup" xmlns:wpi="http://schemas.microsoft.com/office/word/2010/wordprocessingInk" xmlns:wne="http://schemas.microsoft.com/office/word/2006/wordml" xmlns:wps="http://schemas.microsoft.com/office/word/2010/wordprocessingShape" mc:Ignorable="w14 w15 w16se w16cid w16 w16cex w16sdtdh wp14">
   <w:footnote w:type="separator" w:id="-1">
     <w:p>
       <w:r>
@@ -8101,7 +8365,7 @@
 </file>
 
 <file path=word/header1.xml><?xml version="1.0" encoding="utf-8"?>
-<w:hdr xmlns:wpc="http://schemas.microsoft.com/office/word/2010/wordprocessingCanvas" xmlns:cx="http://schemas.microsoft.com/office/drawing/2014/chartex" xmlns:cx1="http://schemas.microsoft.com/office/drawing/2015/9/8/chartex" xmlns:cx2="http://schemas.microsoft.com/office/drawing/2015/10/21/chartex" xmlns:cx3="http://schemas.microsoft.com/office/drawing/2016/5/9/chartex" xmlns:cx4="http://schemas.microsoft.com/office/drawing/2016/5/10/chartex" xmlns:cx5="http://schemas.microsoft.com/office/drawing/2016/5/11/chartex" xmlns:cx6="http://schemas.microsoft.com/office/drawing/2016/5/12/chartex" xmlns:cx7="http://schemas.microsoft.com/office/drawing/2016/5/13/chartex" xmlns:cx8="http://schemas.microsoft.com/office/drawing/2016/5/14/chartex" xmlns:mc="http://schemas.openxmlformats.org/markup-compatibility/2006" xmlns:aink="http://schemas.microsoft.com/office/drawing/2016/ink" xmlns:am3d="http://schemas.microsoft.com/office/drawing/2017/model3d" xmlns:o="urn:schemas-microsoft-com:office:office" xmlns:oel="http://schemas.microsoft.com/office/2019/extlst" xmlns:r="http://schemas.openxmlformats.org/officeDocument/2006/relationships" xmlns:m="http://schemas.openxmlformats.org/officeDocument/2006/math" xmlns:v="urn:schemas-microsoft-com:vml" xmlns:wp14="http://schemas.microsoft.com/office/word/2010/wordprocessingDrawing" xmlns:wp="http://schemas.openxmlformats.org/drawingml/2006/wordprocessingDrawing" xmlns:w10="urn:schemas-microsoft-com:office:word" xmlns:w="http://schemas.openxmlformats.org/wordprocessingml/2006/main" xmlns:w14="http://schemas.microsoft.com/office/word/2010/wordml" xmlns:w15="http://schemas.microsoft.com/office/word/2012/wordml" xmlns:w16cex="http://schemas.microsoft.com/office/word/2018/wordml/cex" xmlns:w16cid="http://schemas.microsoft.com/office/word/2016/wordml/cid" xmlns:w16="http://schemas.microsoft.com/office/word/2018/wordml" xmlns:w16du="http://schemas.microsoft.com/office/word/2023/wordml/word16du" xmlns:w16sdtdh="http://schemas.microsoft.com/office/word/2020/wordml/sdtdatahash" xmlns:w16se="http://schemas.microsoft.com/office/word/2015/wordml/symex" xmlns:wpg="http://schemas.microsoft.com/office/word/2010/wordprocessingGroup" xmlns:wpi="http://schemas.microsoft.com/office/word/2010/wordprocessingInk" xmlns:wne="http://schemas.microsoft.com/office/word/2006/wordml" xmlns:wps="http://schemas.microsoft.com/office/word/2010/wordprocessingShape" mc:Ignorable="w14 w15 w16se w16cid w16 w16cex w16sdtdh w16du wp14">
+<w:hdr xmlns:wpc="http://schemas.microsoft.com/office/word/2010/wordprocessingCanvas" xmlns:cx="http://schemas.microsoft.com/office/drawing/2014/chartex" xmlns:cx1="http://schemas.microsoft.com/office/drawing/2015/9/8/chartex" xmlns:cx2="http://schemas.microsoft.com/office/drawing/2015/10/21/chartex" xmlns:cx3="http://schemas.microsoft.com/office/drawing/2016/5/9/chartex" xmlns:cx4="http://schemas.microsoft.com/office/drawing/2016/5/10/chartex" xmlns:cx5="http://schemas.microsoft.com/office/drawing/2016/5/11/chartex" xmlns:cx6="http://schemas.microsoft.com/office/drawing/2016/5/12/chartex" xmlns:cx7="http://schemas.microsoft.com/office/drawing/2016/5/13/chartex" xmlns:cx8="http://schemas.microsoft.com/office/drawing/2016/5/14/chartex" xmlns:mc="http://schemas.openxmlformats.org/markup-compatibility/2006" xmlns:aink="http://schemas.microsoft.com/office/drawing/2016/ink" xmlns:am3d="http://schemas.microsoft.com/office/drawing/2017/model3d" xmlns:o="urn:schemas-microsoft-com:office:office" xmlns:r="http://schemas.openxmlformats.org/officeDocument/2006/relationships" xmlns:m="http://schemas.openxmlformats.org/officeDocument/2006/math" xmlns:v="urn:schemas-microsoft-com:vml" xmlns:wp14="http://schemas.microsoft.com/office/word/2010/wordprocessingDrawing" xmlns:wp="http://schemas.openxmlformats.org/drawingml/2006/wordprocessingDrawing" xmlns:w10="urn:schemas-microsoft-com:office:word" xmlns:w="http://schemas.openxmlformats.org/wordprocessingml/2006/main" xmlns:w14="http://schemas.microsoft.com/office/word/2010/wordml" xmlns:w15="http://schemas.microsoft.com/office/word/2012/wordml" xmlns:w16cex="http://schemas.microsoft.com/office/word/2018/wordml/cex" xmlns:w16cid="http://schemas.microsoft.com/office/word/2016/wordml/cid" xmlns:w16="http://schemas.microsoft.com/office/word/2018/wordml" xmlns:w16sdtdh="http://schemas.microsoft.com/office/word/2020/wordml/sdtdatahash" xmlns:w16se="http://schemas.microsoft.com/office/word/2015/wordml/symex" xmlns:wpg="http://schemas.microsoft.com/office/word/2010/wordprocessingGroup" xmlns:wpi="http://schemas.microsoft.com/office/word/2010/wordprocessingInk" xmlns:wne="http://schemas.microsoft.com/office/word/2006/wordml" xmlns:wps="http://schemas.microsoft.com/office/word/2010/wordprocessingShape" mc:Ignorable="w14 w15 w16se w16cid w16 w16cex w16sdtdh wp14">
   <w:tbl>
     <w:tblPr>
       <w:tblStyle w:val="TableGrid"/>
@@ -8412,7 +8676,7 @@
 </file>
 
 <file path=word/numbering.xml><?xml version="1.0" encoding="utf-8"?>
-<w:numbering xmlns:wpc="http://schemas.microsoft.com/office/word/2010/wordprocessingCanvas" xmlns:cx="http://schemas.microsoft.com/office/drawing/2014/chartex" xmlns:cx1="http://schemas.microsoft.com/office/drawing/2015/9/8/chartex" xmlns:cx2="http://schemas.microsoft.com/office/drawing/2015/10/21/chartex" xmlns:cx3="http://schemas.microsoft.com/office/drawing/2016/5/9/chartex" xmlns:cx4="http://schemas.microsoft.com/office/drawing/2016/5/10/chartex" xmlns:cx5="http://schemas.microsoft.com/office/drawing/2016/5/11/chartex" xmlns:cx6="http://schemas.microsoft.com/office/drawing/2016/5/12/chartex" xmlns:cx7="http://schemas.microsoft.com/office/drawing/2016/5/13/chartex" xmlns:cx8="http://schemas.microsoft.com/office/drawing/2016/5/14/chartex" xmlns:mc="http://schemas.openxmlformats.org/markup-compatibility/2006" xmlns:aink="http://schemas.microsoft.com/office/drawing/2016/ink" xmlns:am3d="http://schemas.microsoft.com/office/drawing/2017/model3d" xmlns:o="urn:schemas-microsoft-com:office:office" xmlns:oel="http://schemas.microsoft.com/office/2019/extlst" xmlns:r="http://schemas.openxmlformats.org/officeDocument/2006/relationships" xmlns:m="http://schemas.openxmlformats.org/officeDocument/2006/math" xmlns:v="urn:schemas-microsoft-com:vml" xmlns:wp14="http://schemas.microsoft.com/office/word/2010/wordprocessingDrawing" xmlns:wp="http://schemas.openxmlformats.org/drawingml/2006/wordprocessingDrawing" xmlns:w10="urn:schemas-microsoft-com:office:word" xmlns:w="http://schemas.openxmlformats.org/wordprocessingml/2006/main" xmlns:w14="http://schemas.microsoft.com/office/word/2010/wordml" xmlns:w15="http://schemas.microsoft.com/office/word/2012/wordml" xmlns:w16cex="http://schemas.microsoft.com/office/word/2018/wordml/cex" xmlns:w16cid="http://schemas.microsoft.com/office/word/2016/wordml/cid" xmlns:w16="http://schemas.microsoft.com/office/word/2018/wordml" xmlns:w16du="http://schemas.microsoft.com/office/word/2023/wordml/word16du" xmlns:w16sdtdh="http://schemas.microsoft.com/office/word/2020/wordml/sdtdatahash" xmlns:w16se="http://schemas.microsoft.com/office/word/2015/wordml/symex" xmlns:wpg="http://schemas.microsoft.com/office/word/2010/wordprocessingGroup" xmlns:wpi="http://schemas.microsoft.com/office/word/2010/wordprocessingInk" xmlns:wne="http://schemas.microsoft.com/office/word/2006/wordml" xmlns:wps="http://schemas.microsoft.com/office/word/2010/wordprocessingShape" mc:Ignorable="w14 w15 w16se w16cid w16 w16cex w16sdtdh w16du wp14">
+<w:numbering xmlns:wpc="http://schemas.microsoft.com/office/word/2010/wordprocessingCanvas" xmlns:cx="http://schemas.microsoft.com/office/drawing/2014/chartex" xmlns:cx1="http://schemas.microsoft.com/office/drawing/2015/9/8/chartex" xmlns:cx2="http://schemas.microsoft.com/office/drawing/2015/10/21/chartex" xmlns:cx3="http://schemas.microsoft.com/office/drawing/2016/5/9/chartex" xmlns:cx4="http://schemas.microsoft.com/office/drawing/2016/5/10/chartex" xmlns:cx5="http://schemas.microsoft.com/office/drawing/2016/5/11/chartex" xmlns:cx6="http://schemas.microsoft.com/office/drawing/2016/5/12/chartex" xmlns:cx7="http://schemas.microsoft.com/office/drawing/2016/5/13/chartex" xmlns:cx8="http://schemas.microsoft.com/office/drawing/2016/5/14/chartex" xmlns:mc="http://schemas.openxmlformats.org/markup-compatibility/2006" xmlns:aink="http://schemas.microsoft.com/office/drawing/2016/ink" xmlns:am3d="http://schemas.microsoft.com/office/drawing/2017/model3d" xmlns:o="urn:schemas-microsoft-com:office:office" xmlns:r="http://schemas.openxmlformats.org/officeDocument/2006/relationships" xmlns:m="http://schemas.openxmlformats.org/officeDocument/2006/math" xmlns:v="urn:schemas-microsoft-com:vml" xmlns:wp14="http://schemas.microsoft.com/office/word/2010/wordprocessingDrawing" xmlns:wp="http://schemas.openxmlformats.org/drawingml/2006/wordprocessingDrawing" xmlns:w10="urn:schemas-microsoft-com:office:word" xmlns:w="http://schemas.openxmlformats.org/wordprocessingml/2006/main" xmlns:w14="http://schemas.microsoft.com/office/word/2010/wordml" xmlns:w15="http://schemas.microsoft.com/office/word/2012/wordml" xmlns:w16cex="http://schemas.microsoft.com/office/word/2018/wordml/cex" xmlns:w16cid="http://schemas.microsoft.com/office/word/2016/wordml/cid" xmlns:w16="http://schemas.microsoft.com/office/word/2018/wordml" xmlns:w16sdtdh="http://schemas.microsoft.com/office/word/2020/wordml/sdtdatahash" xmlns:w16se="http://schemas.microsoft.com/office/word/2015/wordml/symex" xmlns:wpg="http://schemas.microsoft.com/office/word/2010/wordprocessingGroup" xmlns:wpi="http://schemas.microsoft.com/office/word/2010/wordprocessingInk" xmlns:wne="http://schemas.microsoft.com/office/word/2006/wordml" xmlns:wps="http://schemas.microsoft.com/office/word/2010/wordprocessingShape" mc:Ignorable="w14 w15 w16se w16cid w16 w16cex w16sdtdh wp14">
   <w:abstractNum w:abstractNumId="0" w15:restartNumberingAfterBreak="0">
     <w:nsid w:val="005D2989"/>
     <w:multiLevelType w:val="hybridMultilevel"/>
@@ -12577,124 +12841,124 @@
       </w:rPr>
     </w:lvl>
   </w:abstractNum>
-  <w:num w:numId="1" w16cid:durableId="859661004">
+  <w:num w:numId="1">
     <w:abstractNumId w:val="2"/>
   </w:num>
-  <w:num w:numId="2" w16cid:durableId="988828025">
+  <w:num w:numId="2">
     <w:abstractNumId w:val="25"/>
   </w:num>
-  <w:num w:numId="3" w16cid:durableId="2109426661">
+  <w:num w:numId="3">
     <w:abstractNumId w:val="39"/>
   </w:num>
-  <w:num w:numId="4" w16cid:durableId="1244071456">
+  <w:num w:numId="4">
     <w:abstractNumId w:val="17"/>
   </w:num>
-  <w:num w:numId="5" w16cid:durableId="1920821198">
+  <w:num w:numId="5">
     <w:abstractNumId w:val="1"/>
   </w:num>
-  <w:num w:numId="6" w16cid:durableId="478612706">
+  <w:num w:numId="6">
     <w:abstractNumId w:val="31"/>
   </w:num>
-  <w:num w:numId="7" w16cid:durableId="464540425">
+  <w:num w:numId="7">
     <w:abstractNumId w:val="15"/>
   </w:num>
-  <w:num w:numId="8" w16cid:durableId="395276384">
+  <w:num w:numId="8">
     <w:abstractNumId w:val="13"/>
   </w:num>
-  <w:num w:numId="9" w16cid:durableId="1598293972">
+  <w:num w:numId="9">
     <w:abstractNumId w:val="26"/>
   </w:num>
-  <w:num w:numId="10" w16cid:durableId="732659622">
+  <w:num w:numId="10">
     <w:abstractNumId w:val="29"/>
   </w:num>
-  <w:num w:numId="11" w16cid:durableId="749887884">
+  <w:num w:numId="11">
     <w:abstractNumId w:val="20"/>
   </w:num>
-  <w:num w:numId="12" w16cid:durableId="716323445">
+  <w:num w:numId="12">
     <w:abstractNumId w:val="27"/>
   </w:num>
-  <w:num w:numId="13" w16cid:durableId="1713186005">
+  <w:num w:numId="13">
     <w:abstractNumId w:val="3"/>
   </w:num>
-  <w:num w:numId="14" w16cid:durableId="1096051163">
+  <w:num w:numId="14">
     <w:abstractNumId w:val="10"/>
   </w:num>
-  <w:num w:numId="15" w16cid:durableId="2064909916">
+  <w:num w:numId="15">
     <w:abstractNumId w:val="23"/>
   </w:num>
-  <w:num w:numId="16" w16cid:durableId="457065508">
+  <w:num w:numId="16">
     <w:abstractNumId w:val="5"/>
   </w:num>
-  <w:num w:numId="17" w16cid:durableId="629096843">
+  <w:num w:numId="17">
     <w:abstractNumId w:val="18"/>
   </w:num>
-  <w:num w:numId="18" w16cid:durableId="238559009">
+  <w:num w:numId="18">
     <w:abstractNumId w:val="0"/>
   </w:num>
-  <w:num w:numId="19" w16cid:durableId="1979340383">
+  <w:num w:numId="19">
     <w:abstractNumId w:val="32"/>
   </w:num>
-  <w:num w:numId="20" w16cid:durableId="2111849892">
+  <w:num w:numId="20">
     <w:abstractNumId w:val="12"/>
   </w:num>
-  <w:num w:numId="21" w16cid:durableId="2122532425">
+  <w:num w:numId="21">
     <w:abstractNumId w:val="21"/>
   </w:num>
-  <w:num w:numId="22" w16cid:durableId="1705593949">
+  <w:num w:numId="22">
     <w:abstractNumId w:val="16"/>
   </w:num>
-  <w:num w:numId="23" w16cid:durableId="1929463120">
+  <w:num w:numId="23">
     <w:abstractNumId w:val="33"/>
   </w:num>
-  <w:num w:numId="24" w16cid:durableId="169025272">
+  <w:num w:numId="24">
     <w:abstractNumId w:val="14"/>
   </w:num>
-  <w:num w:numId="25" w16cid:durableId="1484590580">
+  <w:num w:numId="25">
     <w:abstractNumId w:val="19"/>
   </w:num>
-  <w:num w:numId="26" w16cid:durableId="1090850684">
+  <w:num w:numId="26">
     <w:abstractNumId w:val="28"/>
   </w:num>
-  <w:num w:numId="27" w16cid:durableId="104279854">
+  <w:num w:numId="27">
     <w:abstractNumId w:val="38"/>
   </w:num>
-  <w:num w:numId="28" w16cid:durableId="853344284">
+  <w:num w:numId="28">
     <w:abstractNumId w:val="4"/>
   </w:num>
-  <w:num w:numId="29" w16cid:durableId="187185413">
+  <w:num w:numId="29">
     <w:abstractNumId w:val="8"/>
   </w:num>
-  <w:num w:numId="30" w16cid:durableId="866261607">
+  <w:num w:numId="30">
     <w:abstractNumId w:val="6"/>
   </w:num>
-  <w:num w:numId="31" w16cid:durableId="2146195814">
+  <w:num w:numId="31">
     <w:abstractNumId w:val="35"/>
   </w:num>
-  <w:num w:numId="32" w16cid:durableId="1792241362">
+  <w:num w:numId="32">
     <w:abstractNumId w:val="30"/>
   </w:num>
-  <w:num w:numId="33" w16cid:durableId="1638948750">
+  <w:num w:numId="33">
     <w:abstractNumId w:val="36"/>
   </w:num>
-  <w:num w:numId="34" w16cid:durableId="679235812">
+  <w:num w:numId="34">
     <w:abstractNumId w:val="22"/>
   </w:num>
-  <w:num w:numId="35" w16cid:durableId="591671885">
+  <w:num w:numId="35">
     <w:abstractNumId w:val="11"/>
   </w:num>
-  <w:num w:numId="36" w16cid:durableId="1720979806">
+  <w:num w:numId="36">
     <w:abstractNumId w:val="7"/>
   </w:num>
-  <w:num w:numId="37" w16cid:durableId="545531083">
+  <w:num w:numId="37">
     <w:abstractNumId w:val="24"/>
   </w:num>
-  <w:num w:numId="38" w16cid:durableId="820124264">
+  <w:num w:numId="38">
     <w:abstractNumId w:val="9"/>
   </w:num>
-  <w:num w:numId="39" w16cid:durableId="1286540660">
+  <w:num w:numId="39">
     <w:abstractNumId w:val="34"/>
   </w:num>
-  <w:num w:numId="40" w16cid:durableId="234826559">
+  <w:num w:numId="40">
     <w:abstractNumId w:val="37"/>
   </w:num>
   <w:numIdMacAtCleanup w:val="15"/>
@@ -12702,7 +12966,7 @@
 </file>
 
 <file path=word/styles.xml><?xml version="1.0" encoding="utf-8"?>
-<w:styles xmlns:mc="http://schemas.openxmlformats.org/markup-compatibility/2006" xmlns:r="http://schemas.openxmlformats.org/officeDocument/2006/relationships" xmlns:w="http://schemas.openxmlformats.org/wordprocessingml/2006/main" xmlns:w14="http://schemas.microsoft.com/office/word/2010/wordml" xmlns:w15="http://schemas.microsoft.com/office/word/2012/wordml" xmlns:w16cex="http://schemas.microsoft.com/office/word/2018/wordml/cex" xmlns:w16cid="http://schemas.microsoft.com/office/word/2016/wordml/cid" xmlns:w16="http://schemas.microsoft.com/office/word/2018/wordml" xmlns:w16du="http://schemas.microsoft.com/office/word/2023/wordml/word16du" xmlns:w16sdtdh="http://schemas.microsoft.com/office/word/2020/wordml/sdtdatahash" xmlns:w16se="http://schemas.microsoft.com/office/word/2015/wordml/symex" mc:Ignorable="w14 w15 w16se w16cid w16 w16cex w16sdtdh w16du">
+<w:styles xmlns:mc="http://schemas.openxmlformats.org/markup-compatibility/2006" xmlns:r="http://schemas.openxmlformats.org/officeDocument/2006/relationships" xmlns:w="http://schemas.openxmlformats.org/wordprocessingml/2006/main" xmlns:w14="http://schemas.microsoft.com/office/word/2010/wordml" xmlns:w15="http://schemas.microsoft.com/office/word/2012/wordml" xmlns:w16cex="http://schemas.microsoft.com/office/word/2018/wordml/cex" xmlns:w16cid="http://schemas.microsoft.com/office/word/2016/wordml/cid" xmlns:w16="http://schemas.microsoft.com/office/word/2018/wordml" xmlns:w16sdtdh="http://schemas.microsoft.com/office/word/2020/wordml/sdtdatahash" xmlns:w16se="http://schemas.microsoft.com/office/word/2015/wordml/symex" mc:Ignorable="w14 w15 w16se w16cid w16 w16cex w16sdtdh">
   <w:docDefaults>
     <w:rPrDefault>
       <w:rPr>
@@ -15044,10 +15308,6 @@
 </file>
 
 <file path=customXml/item1.xml><?xml version="1.0" encoding="utf-8"?>
-<LongProperties xmlns="http://schemas.microsoft.com/office/2006/metadata/longProperties"/>
-</file>
-
-<file path=customXml/item2.xml><?xml version="1.0" encoding="utf-8"?>
 <?mso-contentType ?>
 <FormTemplates xmlns="http://schemas.microsoft.com/sharepoint/v3/contenttype/forms">
   <Display>DocumentLibraryForm</Display>
@@ -15056,55 +15316,12 @@
 </FormTemplates>
 </file>
 
+<file path=customXml/item2.xml><?xml version="1.0" encoding="utf-8"?>
+<LongProperties xmlns="http://schemas.microsoft.com/office/2006/metadata/longProperties"/>
+</file>
+
 <file path=customXml/item3.xml><?xml version="1.0" encoding="utf-8"?>
-<p:properties xmlns:p="http://schemas.microsoft.com/office/2006/metadata/properties" xmlns:xsi="http://www.w3.org/2001/XMLSchema-instance" xmlns:pc="http://schemas.microsoft.com/office/infopath/2007/PartnerControls">
-  <documentManagement>
-    <FolderType xmlns="833ce3ab-d172-455c-9989-f10facae9784" xsi:nil="true"/>
-    <Students xmlns="833ce3ab-d172-455c-9989-f10facae9784">
-      <UserInfo>
-        <DisplayName/>
-        <AccountId xsi:nil="true"/>
-        <AccountType/>
-      </UserInfo>
-    </Students>
-    <TeamsChannelId xmlns="833ce3ab-d172-455c-9989-f10facae9784" xsi:nil="true"/>
-    <Student_Groups xmlns="833ce3ab-d172-455c-9989-f10facae9784">
-      <UserInfo>
-        <DisplayName/>
-        <AccountId xsi:nil="true"/>
-        <AccountType/>
-      </UserInfo>
-    </Student_Groups>
-    <Math_Settings xmlns="833ce3ab-d172-455c-9989-f10facae9784" xsi:nil="true"/>
-    <Is_Collaboration_Space_Locked xmlns="833ce3ab-d172-455c-9989-f10facae9784" xsi:nil="true"/>
-    <AppVersion xmlns="833ce3ab-d172-455c-9989-f10facae9784" xsi:nil="true"/>
-    <Owner xmlns="833ce3ab-d172-455c-9989-f10facae9784">
-      <UserInfo>
-        <DisplayName/>
-        <AccountId xsi:nil="true"/>
-        <AccountType/>
-      </UserInfo>
-    </Owner>
-    <Has_Teacher_Only_SectionGroup xmlns="833ce3ab-d172-455c-9989-f10facae9784" xsi:nil="true"/>
-    <NotebookType xmlns="833ce3ab-d172-455c-9989-f10facae9784" xsi:nil="true"/>
-    <Teachers xmlns="833ce3ab-d172-455c-9989-f10facae9784">
-      <UserInfo>
-        <DisplayName/>
-        <AccountId xsi:nil="true"/>
-        <AccountType/>
-      </UserInfo>
-    </Teachers>
-    <Templates xmlns="833ce3ab-d172-455c-9989-f10facae9784" xsi:nil="true"/>
-    <DefaultSectionNames xmlns="833ce3ab-d172-455c-9989-f10facae9784" xsi:nil="true"/>
-    <CultureName xmlns="833ce3ab-d172-455c-9989-f10facae9784" xsi:nil="true"/>
-    <Distribution_Groups xmlns="833ce3ab-d172-455c-9989-f10facae9784" xsi:nil="true"/>
-    <Self_Registration_Enabled xmlns="833ce3ab-d172-455c-9989-f10facae9784" xsi:nil="true"/>
-    <LMS_Mappings xmlns="833ce3ab-d172-455c-9989-f10facae9784" xsi:nil="true"/>
-    <Invited_Teachers xmlns="833ce3ab-d172-455c-9989-f10facae9784" xsi:nil="true"/>
-    <Invited_Students xmlns="833ce3ab-d172-455c-9989-f10facae9784" xsi:nil="true"/>
-    <IsNotebookLocked xmlns="833ce3ab-d172-455c-9989-f10facae9784" xsi:nil="true"/>
-  </documentManagement>
-</p:properties>
+<b:Sources xmlns:b="http://schemas.openxmlformats.org/officeDocument/2006/bibliography" xmlns="http://schemas.openxmlformats.org/officeDocument/2006/bibliography" SelectedStyle="\APA.XSL" StyleName="APA"/>
 </file>
 
 <file path=customXml/item4.xml><?xml version="1.0" encoding="utf-8"?>
@@ -15519,10 +15736,65 @@
 </file>
 
 <file path=customXml/item5.xml><?xml version="1.0" encoding="utf-8"?>
-<b:Sources xmlns:b="http://schemas.openxmlformats.org/officeDocument/2006/bibliography" xmlns="http://schemas.openxmlformats.org/officeDocument/2006/bibliography" SelectedStyle="\APA.XSL" StyleName="APA"/>
+<p:properties xmlns:p="http://schemas.microsoft.com/office/2006/metadata/properties" xmlns:xsi="http://www.w3.org/2001/XMLSchema-instance" xmlns:pc="http://schemas.microsoft.com/office/infopath/2007/PartnerControls">
+  <documentManagement>
+    <FolderType xmlns="833ce3ab-d172-455c-9989-f10facae9784" xsi:nil="true"/>
+    <Students xmlns="833ce3ab-d172-455c-9989-f10facae9784">
+      <UserInfo>
+        <DisplayName/>
+        <AccountId xsi:nil="true"/>
+        <AccountType/>
+      </UserInfo>
+    </Students>
+    <TeamsChannelId xmlns="833ce3ab-d172-455c-9989-f10facae9784" xsi:nil="true"/>
+    <Student_Groups xmlns="833ce3ab-d172-455c-9989-f10facae9784">
+      <UserInfo>
+        <DisplayName/>
+        <AccountId xsi:nil="true"/>
+        <AccountType/>
+      </UserInfo>
+    </Student_Groups>
+    <Math_Settings xmlns="833ce3ab-d172-455c-9989-f10facae9784" xsi:nil="true"/>
+    <Is_Collaboration_Space_Locked xmlns="833ce3ab-d172-455c-9989-f10facae9784" xsi:nil="true"/>
+    <AppVersion xmlns="833ce3ab-d172-455c-9989-f10facae9784" xsi:nil="true"/>
+    <Owner xmlns="833ce3ab-d172-455c-9989-f10facae9784">
+      <UserInfo>
+        <DisplayName/>
+        <AccountId xsi:nil="true"/>
+        <AccountType/>
+      </UserInfo>
+    </Owner>
+    <Has_Teacher_Only_SectionGroup xmlns="833ce3ab-d172-455c-9989-f10facae9784" xsi:nil="true"/>
+    <NotebookType xmlns="833ce3ab-d172-455c-9989-f10facae9784" xsi:nil="true"/>
+    <Teachers xmlns="833ce3ab-d172-455c-9989-f10facae9784">
+      <UserInfo>
+        <DisplayName/>
+        <AccountId xsi:nil="true"/>
+        <AccountType/>
+      </UserInfo>
+    </Teachers>
+    <Templates xmlns="833ce3ab-d172-455c-9989-f10facae9784" xsi:nil="true"/>
+    <DefaultSectionNames xmlns="833ce3ab-d172-455c-9989-f10facae9784" xsi:nil="true"/>
+    <CultureName xmlns="833ce3ab-d172-455c-9989-f10facae9784" xsi:nil="true"/>
+    <Distribution_Groups xmlns="833ce3ab-d172-455c-9989-f10facae9784" xsi:nil="true"/>
+    <Self_Registration_Enabled xmlns="833ce3ab-d172-455c-9989-f10facae9784" xsi:nil="true"/>
+    <LMS_Mappings xmlns="833ce3ab-d172-455c-9989-f10facae9784" xsi:nil="true"/>
+    <Invited_Teachers xmlns="833ce3ab-d172-455c-9989-f10facae9784" xsi:nil="true"/>
+    <Invited_Students xmlns="833ce3ab-d172-455c-9989-f10facae9784" xsi:nil="true"/>
+    <IsNotebookLocked xmlns="833ce3ab-d172-455c-9989-f10facae9784" xsi:nil="true"/>
+  </documentManagement>
+</p:properties>
 </file>
 
 <file path=customXml/itemProps1.xml><?xml version="1.0" encoding="utf-8"?>
+<ds:datastoreItem xmlns:ds="http://schemas.openxmlformats.org/officeDocument/2006/customXml" ds:itemID="{96001339-1F25-4BDD-94F9-AA3400008571}">
+  <ds:schemaRefs>
+    <ds:schemaRef ds:uri="http://schemas.microsoft.com/sharepoint/v3/contenttype/forms"/>
+  </ds:schemaRefs>
+</ds:datastoreItem>
+</file>
+
+<file path=customXml/itemProps2.xml><?xml version="1.0" encoding="utf-8"?>
 <ds:datastoreItem xmlns:ds="http://schemas.openxmlformats.org/officeDocument/2006/customXml" ds:itemID="{ED9C3AC7-65F6-444B-AAD9-BED76FF91658}">
   <ds:schemaRefs>
     <ds:schemaRef ds:uri="http://schemas.microsoft.com/office/2006/metadata/longProperties"/>
@@ -15530,20 +15802,10 @@
 </ds:datastoreItem>
 </file>
 
-<file path=customXml/itemProps2.xml><?xml version="1.0" encoding="utf-8"?>
-<ds:datastoreItem xmlns:ds="http://schemas.openxmlformats.org/officeDocument/2006/customXml" ds:itemID="{96001339-1F25-4BDD-94F9-AA3400008571}">
+<file path=customXml/itemProps3.xml><?xml version="1.0" encoding="utf-8"?>
+<ds:datastoreItem xmlns:ds="http://schemas.openxmlformats.org/officeDocument/2006/customXml" ds:itemID="{AEB8602F-F59E-4BE7-8019-D40782C0FCB3}">
   <ds:schemaRefs>
-    <ds:schemaRef ds:uri="http://schemas.microsoft.com/sharepoint/v3/contenttype/forms"/>
-  </ds:schemaRefs>
-</ds:datastoreItem>
-</file>
-
-<file path=customXml/itemProps3.xml><?xml version="1.0" encoding="utf-8"?>
-<ds:datastoreItem xmlns:ds="http://schemas.openxmlformats.org/officeDocument/2006/customXml" ds:itemID="{A16F99D5-FAF9-47B7-BB2E-CAC1EF9F3B71}">
-  <ds:schemaRefs>
-    <ds:schemaRef ds:uri="http://schemas.microsoft.com/office/2006/metadata/properties"/>
-    <ds:schemaRef ds:uri="http://schemas.microsoft.com/office/infopath/2007/PartnerControls"/>
-    <ds:schemaRef ds:uri="833ce3ab-d172-455c-9989-f10facae9784"/>
+    <ds:schemaRef ds:uri="http://schemas.openxmlformats.org/officeDocument/2006/bibliography"/>
   </ds:schemaRefs>
 </ds:datastoreItem>
 </file>
@@ -15568,9 +15830,11 @@
 </file>
 
 <file path=customXml/itemProps5.xml><?xml version="1.0" encoding="utf-8"?>
-<ds:datastoreItem xmlns:ds="http://schemas.openxmlformats.org/officeDocument/2006/customXml" ds:itemID="{AEB8602F-F59E-4BE7-8019-D40782C0FCB3}">
+<ds:datastoreItem xmlns:ds="http://schemas.openxmlformats.org/officeDocument/2006/customXml" ds:itemID="{A16F99D5-FAF9-47B7-BB2E-CAC1EF9F3B71}">
   <ds:schemaRefs>
-    <ds:schemaRef ds:uri="http://schemas.openxmlformats.org/officeDocument/2006/bibliography"/>
+    <ds:schemaRef ds:uri="http://schemas.microsoft.com/office/2006/metadata/properties"/>
+    <ds:schemaRef ds:uri="http://schemas.microsoft.com/office/infopath/2007/PartnerControls"/>
+    <ds:schemaRef ds:uri="833ce3ab-d172-455c-9989-f10facae9784"/>
   </ds:schemaRefs>
 </ds:datastoreItem>
 </file>
</xml_diff>

<commit_message>
fixed the typo, ready for submission
</commit_message>
<xml_diff>
--- a/AT2 POR-Task-5 Assessment.docx
+++ b/AT2 POR-Task-5 Assessment.docx
@@ -762,8 +762,17 @@
                 <w:rFonts w:cstheme="minorHAnsi"/>
                 <w:color w:val="000000"/>
               </w:rPr>
-              <w:t xml:space="preserve"> with SenseHat</w:t>
-            </w:r>
+              <w:t xml:space="preserve"> with </w:t>
+            </w:r>
+            <w:proofErr w:type="spellStart"/>
+            <w:r>
+              <w:rPr>
+                <w:rFonts w:cstheme="minorHAnsi"/>
+                <w:color w:val="000000"/>
+              </w:rPr>
+              <w:t>SenseHat</w:t>
+            </w:r>
+            <w:proofErr w:type="spellEnd"/>
             <w:r>
               <w:rPr>
                 <w:rFonts w:cstheme="minorHAnsi"/>
@@ -1533,6 +1542,7 @@
               </w:rPr>
               <w:t xml:space="preserve">Install the package </w:t>
             </w:r>
+            <w:proofErr w:type="spellStart"/>
             <w:r>
               <w:rPr>
                 <w:rStyle w:val="Emphasis"/>
@@ -1544,6 +1554,7 @@
               </w:rPr>
               <w:t>fastapi-authz</w:t>
             </w:r>
+            <w:proofErr w:type="spellEnd"/>
             <w:r>
               <w:rPr>
                 <w:rStyle w:val="Emphasis"/>
@@ -1562,6 +1573,7 @@
               </w:rPr>
               <w:t xml:space="preserve">Install the package </w:t>
             </w:r>
+            <w:proofErr w:type="spellStart"/>
             <w:r>
               <w:rPr>
                 <w:rStyle w:val="Emphasis"/>
@@ -1572,6 +1584,7 @@
               </w:rPr>
               <w:t>uvicorn</w:t>
             </w:r>
+            <w:proofErr w:type="spellEnd"/>
             <w:r>
               <w:rPr>
                 <w:rStyle w:val="Emphasis"/>
@@ -1592,6 +1605,7 @@
               </w:rPr>
               <w:t xml:space="preserve">Create a new folder called </w:t>
             </w:r>
+            <w:proofErr w:type="spellStart"/>
             <w:r>
               <w:rPr>
                 <w:rStyle w:val="Emphasis"/>
@@ -1603,6 +1617,7 @@
               </w:rPr>
               <w:t>api</w:t>
             </w:r>
+            <w:proofErr w:type="spellEnd"/>
             <w:r>
               <w:rPr>
                 <w:rStyle w:val="Emphasis"/>
@@ -1781,6 +1796,7 @@
               </w:rPr>
               <w:t xml:space="preserve">Open a terminal in PyCharm and run the following command from within the </w:t>
             </w:r>
+            <w:proofErr w:type="spellStart"/>
             <w:r>
               <w:rPr>
                 <w:rStyle w:val="Emphasis"/>
@@ -1789,7 +1805,18 @@
                 <w:i w:val="0"/>
                 <w:iCs w:val="0"/>
               </w:rPr>
-              <w:t>api/</w:t>
+              <w:t>api</w:t>
+            </w:r>
+            <w:proofErr w:type="spellEnd"/>
+            <w:r>
+              <w:rPr>
+                <w:rStyle w:val="Emphasis"/>
+                <w:rFonts w:ascii="Consolas" w:hAnsi="Consolas" w:cs="Consolas"/>
+                <w:b/>
+                <w:i w:val="0"/>
+                <w:iCs w:val="0"/>
+              </w:rPr>
+              <w:t>/</w:t>
             </w:r>
             <w:r>
               <w:rPr>
@@ -2099,54 +2126,39 @@
             <w:r>
               <w:t xml:space="preserve">To enable PBAC (more precisely, Role-based Access Control, or RBAC – this is a subset of PBAC), we will first create two files in the </w:t>
             </w:r>
+            <w:proofErr w:type="spellStart"/>
             <w:r>
               <w:rPr>
                 <w:rFonts w:ascii="Consolas" w:hAnsi="Consolas" w:cs="Consolas"/>
                 <w:b/>
                 <w:color w:val="C00000"/>
               </w:rPr>
-              <w:t>api/</w:t>
-            </w:r>
-            <w:r>
-              <w:t xml:space="preserve"> folder: </w:t>
-            </w:r>
+              <w:t>api</w:t>
+            </w:r>
+            <w:proofErr w:type="spellEnd"/>
             <w:r>
               <w:rPr>
                 <w:rFonts w:ascii="Consolas" w:hAnsi="Consolas" w:cs="Consolas"/>
                 <w:b/>
                 <w:color w:val="C00000"/>
               </w:rPr>
-              <w:t>rbac_model.conf</w:t>
-            </w:r>
-            <w:r>
-              <w:t xml:space="preserve"> and </w:t>
-            </w:r>
+              <w:t>/</w:t>
+            </w:r>
+            <w:r>
+              <w:t xml:space="preserve"> folder: </w:t>
+            </w:r>
+            <w:proofErr w:type="spellStart"/>
             <w:r>
               <w:rPr>
                 <w:rFonts w:ascii="Consolas" w:hAnsi="Consolas" w:cs="Consolas"/>
                 <w:b/>
                 <w:color w:val="C00000"/>
               </w:rPr>
-              <w:t>rbac_policy.csv</w:t>
-            </w:r>
-            <w:r>
-              <w:t xml:space="preserve">. </w:t>
-            </w:r>
-          </w:p>
-          <w:p>
-            <w:pPr>
-              <w:cnfStyle w:val="000000000000" w:firstRow="0" w:lastRow="0" w:firstColumn="0" w:lastColumn="0" w:oddVBand="0" w:evenVBand="0" w:oddHBand="0" w:evenHBand="0" w:firstRowFirstColumn="0" w:firstRowLastColumn="0" w:lastRowFirstColumn="0" w:lastRowLastColumn="0"/>
-            </w:pPr>
-            <w:r>
-              <w:t>Add the following lines to the files:</w:t>
-            </w:r>
-          </w:p>
-          <w:p>
-            <w:pPr>
-              <w:cnfStyle w:val="000000000000" w:firstRow="0" w:lastRow="0" w:firstColumn="0" w:lastColumn="0" w:oddVBand="0" w:evenVBand="0" w:oddHBand="0" w:evenHBand="0" w:firstRowFirstColumn="0" w:firstRowLastColumn="0" w:lastRowFirstColumn="0" w:lastRowLastColumn="0"/>
-            </w:pPr>
-            <w:r>
-              <w:t>[</w:t>
+              <w:t>rbac_model.conf</w:t>
+            </w:r>
+            <w:proofErr w:type="spellEnd"/>
+            <w:r>
+              <w:t xml:space="preserve"> and </w:t>
             </w:r>
             <w:r>
               <w:rPr>
@@ -2154,8 +2166,37 @@
                 <w:b/>
                 <w:color w:val="C00000"/>
               </w:rPr>
+              <w:t>rbac_policy.csv</w:t>
+            </w:r>
+            <w:r>
+              <w:t xml:space="preserve">. </w:t>
+            </w:r>
+          </w:p>
+          <w:p>
+            <w:pPr>
+              <w:cnfStyle w:val="000000000000" w:firstRow="0" w:lastRow="0" w:firstColumn="0" w:lastColumn="0" w:oddVBand="0" w:evenVBand="0" w:oddHBand="0" w:evenHBand="0" w:firstRowFirstColumn="0" w:firstRowLastColumn="0" w:lastRowFirstColumn="0" w:lastRowLastColumn="0"/>
+            </w:pPr>
+            <w:r>
+              <w:t>Add the following lines to the files:</w:t>
+            </w:r>
+          </w:p>
+          <w:p>
+            <w:pPr>
+              <w:cnfStyle w:val="000000000000" w:firstRow="0" w:lastRow="0" w:firstColumn="0" w:lastColumn="0" w:oddVBand="0" w:evenVBand="0" w:oddHBand="0" w:evenHBand="0" w:firstRowFirstColumn="0" w:firstRowLastColumn="0" w:lastRowFirstColumn="0" w:lastRowLastColumn="0"/>
+            </w:pPr>
+            <w:r>
+              <w:t>[</w:t>
+            </w:r>
+            <w:proofErr w:type="spellStart"/>
+            <w:r>
+              <w:rPr>
+                <w:rFonts w:ascii="Consolas" w:hAnsi="Consolas" w:cs="Consolas"/>
+                <w:b/>
+                <w:color w:val="C00000"/>
+              </w:rPr>
               <w:t>rbac_model.conf</w:t>
             </w:r>
+            <w:proofErr w:type="spellEnd"/>
             <w:r>
               <w:t>]</w:t>
             </w:r>
@@ -2694,6 +2735,7 @@
               </w:rPr>
               <w:t xml:space="preserve">Monitor the output of the </w:t>
             </w:r>
+            <w:proofErr w:type="spellStart"/>
             <w:r>
               <w:rPr>
                 <w:rStyle w:val="Emphasis"/>
@@ -2704,6 +2746,7 @@
               </w:rPr>
               <w:t>uvicorn</w:t>
             </w:r>
+            <w:proofErr w:type="spellEnd"/>
             <w:r>
               <w:rPr>
                 <w:rStyle w:val="Emphasis"/>
@@ -3154,7 +3197,23 @@
                 <w:rFonts w:eastAsiaTheme="minorEastAsia" w:hint="eastAsia"/>
                 <w:lang w:eastAsia="ko-KR"/>
               </w:rPr>
-              <w:t>he second column is either alice or bob. It refers to the subject(sub).</w:t>
+              <w:t xml:space="preserve">he second column is either </w:t>
+            </w:r>
+            <w:proofErr w:type="spellStart"/>
+            <w:r>
+              <w:rPr>
+                <w:rFonts w:eastAsiaTheme="minorEastAsia" w:hint="eastAsia"/>
+                <w:lang w:eastAsia="ko-KR"/>
+              </w:rPr>
+              <w:t>alice</w:t>
+            </w:r>
+            <w:proofErr w:type="spellEnd"/>
+            <w:r>
+              <w:rPr>
+                <w:rFonts w:eastAsiaTheme="minorEastAsia" w:hint="eastAsia"/>
+                <w:lang w:eastAsia="ko-KR"/>
+              </w:rPr>
+              <w:t xml:space="preserve"> or bob. It refers to the subject(sub).</w:t>
             </w:r>
           </w:p>
           <w:p>
@@ -3377,6 +3436,7 @@
               </w:rPr>
               <w:t xml:space="preserve">. It should reside in the </w:t>
             </w:r>
+            <w:proofErr w:type="spellStart"/>
             <w:r>
               <w:rPr>
                 <w:rStyle w:val="Emphasis"/>
@@ -3385,7 +3445,18 @@
                 <w:i w:val="0"/>
                 <w:iCs w:val="0"/>
               </w:rPr>
-              <w:t>api/</w:t>
+              <w:t>api</w:t>
+            </w:r>
+            <w:proofErr w:type="spellEnd"/>
+            <w:r>
+              <w:rPr>
+                <w:rStyle w:val="Emphasis"/>
+                <w:rFonts w:ascii="Consolas" w:hAnsi="Consolas" w:cs="Consolas"/>
+                <w:b/>
+                <w:i w:val="0"/>
+                <w:iCs w:val="0"/>
+              </w:rPr>
+              <w:t>/</w:t>
             </w:r>
             <w:r>
               <w:rPr>
@@ -3843,7 +3914,23 @@
               <w:t xml:space="preserve"> from classes</w:t>
             </w:r>
             <w:r>
-              <w:t>, AuthCredentials and SimpleUser.</w:t>
+              <w:t xml:space="preserve">, </w:t>
+            </w:r>
+            <w:proofErr w:type="spellStart"/>
+            <w:r>
+              <w:t>AuthCredentials</w:t>
+            </w:r>
+            <w:proofErr w:type="spellEnd"/>
+            <w:r>
+              <w:t xml:space="preserve"> and </w:t>
+            </w:r>
+            <w:proofErr w:type="spellStart"/>
+            <w:r>
+              <w:t>SimpleUser</w:t>
+            </w:r>
+            <w:proofErr w:type="spellEnd"/>
+            <w:r>
+              <w:t>.</w:t>
             </w:r>
           </w:p>
           <w:p>
@@ -3918,7 +4005,15 @@
               <w:cnfStyle w:val="000000000000" w:firstRow="0" w:lastRow="0" w:firstColumn="0" w:lastColumn="0" w:oddVBand="0" w:evenVBand="0" w:oddHBand="0" w:evenHBand="0" w:firstRowFirstColumn="0" w:firstRowLastColumn="0" w:lastRowFirstColumn="0" w:lastRowLastColumn="0"/>
             </w:pPr>
             <w:r>
-              <w:t xml:space="preserve">For the access control to work properly, we need to add the appropriate middleware to the api. </w:t>
+              <w:t xml:space="preserve">For the access control to work properly, we need to add the appropriate middleware to the </w:t>
+            </w:r>
+            <w:proofErr w:type="spellStart"/>
+            <w:r>
+              <w:t>api</w:t>
+            </w:r>
+            <w:proofErr w:type="spellEnd"/>
+            <w:r>
+              <w:t xml:space="preserve">. </w:t>
             </w:r>
           </w:p>
           <w:p>
@@ -4516,14 +4611,9 @@
                 <w:i w:val="0"/>
                 <w:iCs w:val="0"/>
               </w:rPr>
-              <w:t>/openapi.json</w:t>
-            </w:r>
-            <w:r>
-              <w:rPr>
-                <w:rStyle w:val="Emphasis"/>
-              </w:rPr>
-              <w:t xml:space="preserve">, restart the </w:t>
-            </w:r>
+              <w:t>/</w:t>
+            </w:r>
+            <w:proofErr w:type="spellStart"/>
             <w:r>
               <w:rPr>
                 <w:rStyle w:val="Emphasis"/>
@@ -4532,8 +4622,27 @@
                 <w:i w:val="0"/>
                 <w:iCs w:val="0"/>
               </w:rPr>
+              <w:t>openapi.json</w:t>
+            </w:r>
+            <w:proofErr w:type="spellEnd"/>
+            <w:r>
+              <w:rPr>
+                <w:rStyle w:val="Emphasis"/>
+              </w:rPr>
+              <w:t xml:space="preserve">, restart the </w:t>
+            </w:r>
+            <w:proofErr w:type="spellStart"/>
+            <w:r>
+              <w:rPr>
+                <w:rStyle w:val="Emphasis"/>
+                <w:rFonts w:ascii="Consolas" w:hAnsi="Consolas" w:cs="Consolas"/>
+                <w:b/>
+                <w:i w:val="0"/>
+                <w:iCs w:val="0"/>
+              </w:rPr>
               <w:t>uvicorn</w:t>
             </w:r>
+            <w:proofErr w:type="spellEnd"/>
             <w:r>
               <w:rPr>
                 <w:rStyle w:val="Emphasis"/>
@@ -4842,6 +4951,7 @@
             <w:r>
               <w:t xml:space="preserve">Screenshot after the policy updates and </w:t>
             </w:r>
+            <w:proofErr w:type="spellStart"/>
             <w:r>
               <w:rPr>
                 <w:b/>
@@ -4849,6 +4959,7 @@
               </w:rPr>
               <w:t>uvicorn</w:t>
             </w:r>
+            <w:proofErr w:type="spellEnd"/>
             <w:r>
               <w:t xml:space="preserve"> restart</w:t>
             </w:r>
@@ -5030,7 +5141,15 @@
               <w:cnfStyle w:val="000000100000" w:firstRow="0" w:lastRow="0" w:firstColumn="0" w:lastColumn="0" w:oddVBand="0" w:evenVBand="0" w:oddHBand="1" w:evenHBand="0" w:firstRowFirstColumn="0" w:firstRowLastColumn="0" w:lastRowFirstColumn="0" w:lastRowLastColumn="0"/>
             </w:pPr>
             <w:r>
-              <w:t>Describe in your own words why you got the result shown in the post policy update and uvicorn restart screenshot above. [1 – 5  sentences]</w:t>
+              <w:t xml:space="preserve">Describe in your own words why you got the result shown in the post policy update and </w:t>
+            </w:r>
+            <w:proofErr w:type="spellStart"/>
+            <w:r>
+              <w:t>uvicorn</w:t>
+            </w:r>
+            <w:proofErr w:type="spellEnd"/>
+            <w:r>
+              <w:t xml:space="preserve"> restart screenshot above. [1 – 5  sentences]</w:t>
             </w:r>
           </w:p>
           <w:p>
@@ -5038,7 +5157,13 @@
               <w:cnfStyle w:val="000000100000" w:firstRow="0" w:lastRow="0" w:firstColumn="0" w:lastColumn="0" w:oddVBand="0" w:evenVBand="0" w:oddHBand="1" w:evenHBand="0" w:firstRowFirstColumn="0" w:firstRowLastColumn="0" w:lastRowFirstColumn="0" w:lastRowLastColumn="0"/>
             </w:pPr>
             <w:r>
-              <w:t>We updated the policy file by providing access to ourselves to those resources. The server now successfully responds to GET requests for those resouces.</w:t>
+              <w:t>We updated the policy file by providing access to ourselves to those resources. The server now successfully responds to GET requests for those resou</w:t>
+            </w:r>
+            <w:r>
+              <w:t>r</w:t>
+            </w:r>
+            <w:r>
+              <w:t>ces.</w:t>
             </w:r>
           </w:p>
           <w:p>
@@ -5328,6 +5453,7 @@
               </w:rPr>
               <w:t xml:space="preserve">Restart the </w:t>
             </w:r>
+            <w:proofErr w:type="spellStart"/>
             <w:r>
               <w:rPr>
                 <w:rStyle w:val="Emphasis"/>
@@ -5338,6 +5464,7 @@
               </w:rPr>
               <w:t>uvicorn</w:t>
             </w:r>
+            <w:proofErr w:type="spellEnd"/>
             <w:r>
               <w:rPr>
                 <w:rStyle w:val="Emphasis"/>
@@ -5482,7 +5609,23 @@
               <w:cnfStyle w:val="000000100000" w:firstRow="0" w:lastRow="0" w:firstColumn="0" w:lastColumn="0" w:oddVBand="0" w:evenVBand="0" w:oddHBand="1" w:evenHBand="0" w:firstRowFirstColumn="0" w:firstRowLastColumn="0" w:lastRowFirstColumn="0" w:lastRowLastColumn="0"/>
             </w:pPr>
             <w:r>
-              <w:t>it is forbidden. alice is trying to access the index page, but alice doesn’t have access to GET the data.</w:t>
+              <w:t xml:space="preserve">it is forbidden. </w:t>
+            </w:r>
+            <w:proofErr w:type="spellStart"/>
+            <w:r>
+              <w:t>alice</w:t>
+            </w:r>
+            <w:proofErr w:type="spellEnd"/>
+            <w:r>
+              <w:t xml:space="preserve"> is trying to access the index page, but </w:t>
+            </w:r>
+            <w:proofErr w:type="spellStart"/>
+            <w:r>
+              <w:t>alice</w:t>
+            </w:r>
+            <w:proofErr w:type="spellEnd"/>
+            <w:r>
+              <w:t xml:space="preserve"> doesn’t have access to GET the data.</w:t>
             </w:r>
           </w:p>
           <w:p>
@@ -5565,8 +5708,13 @@
             <w:r>
               <w:t xml:space="preserve">The server is connected, but </w:t>
             </w:r>
-            <w:r>
-              <w:t>alice is unable to access the index page due to her lack of permission for the index page</w:t>
+            <w:proofErr w:type="spellStart"/>
+            <w:r>
+              <w:t>alice</w:t>
+            </w:r>
+            <w:proofErr w:type="spellEnd"/>
+            <w:r>
+              <w:t xml:space="preserve"> is unable to access the index page due to her lack of permission for the index page</w:t>
             </w:r>
             <w:r>
               <w:t>.</w:t>
@@ -5584,7 +5732,15 @@
               <w:cnfStyle w:val="000000100000" w:firstRow="0" w:lastRow="0" w:firstColumn="0" w:lastColumn="0" w:oddVBand="0" w:evenVBand="0" w:oddHBand="1" w:evenHBand="0" w:firstRowFirstColumn="0" w:firstRowLastColumn="0" w:lastRowFirstColumn="0" w:lastRowLastColumn="0"/>
             </w:pPr>
             <w:r>
-              <w:t>After updating the policy file, and restarting uvicorn server, what is the result of the same curl command?</w:t>
+              <w:t xml:space="preserve">After updating the policy file, and restarting </w:t>
+            </w:r>
+            <w:proofErr w:type="spellStart"/>
+            <w:r>
+              <w:t>uvicorn</w:t>
+            </w:r>
+            <w:proofErr w:type="spellEnd"/>
+            <w:r>
+              <w:t xml:space="preserve"> server, what is the result of the same curl command?</w:t>
             </w:r>
           </w:p>
           <w:p>
@@ -5692,7 +5848,15 @@
               <w:cnfStyle w:val="000000100000" w:firstRow="0" w:lastRow="0" w:firstColumn="0" w:lastColumn="0" w:oddVBand="0" w:evenVBand="0" w:oddHBand="1" w:evenHBand="0" w:firstRowFirstColumn="0" w:firstRowLastColumn="0" w:lastRowFirstColumn="0" w:lastRowLastColumn="0"/>
             </w:pPr>
             <w:r>
-              <w:t>by giving alice the access to</w:t>
+              <w:t xml:space="preserve">by giving </w:t>
+            </w:r>
+            <w:proofErr w:type="spellStart"/>
+            <w:r>
+              <w:t>alice</w:t>
+            </w:r>
+            <w:proofErr w:type="spellEnd"/>
+            <w:r>
+              <w:t xml:space="preserve"> the access to</w:t>
             </w:r>
             <w:r>
               <w:t xml:space="preserve"> the root directory ‘/’. </w:t>
@@ -6543,6 +6707,7 @@
                       <w:iCs w:val="0"/>
                     </w:rPr>
                   </w:pPr>
+                  <w:proofErr w:type="spellStart"/>
                   <w:r>
                     <w:rPr>
                       <w:rStyle w:val="Emphasis"/>
@@ -6553,6 +6718,7 @@
                     </w:rPr>
                     <w:t>alice</w:t>
                   </w:r>
+                  <w:proofErr w:type="spellEnd"/>
                 </w:p>
               </w:tc>
               <w:tc>
@@ -6669,6 +6835,7 @@
                       <w:iCs w:val="0"/>
                     </w:rPr>
                   </w:pPr>
+                  <w:proofErr w:type="spellStart"/>
                   <w:r>
                     <w:rPr>
                       <w:rStyle w:val="Emphasis"/>
@@ -6679,6 +6846,7 @@
                     </w:rPr>
                     <w:t>alice</w:t>
                   </w:r>
+                  <w:proofErr w:type="spellEnd"/>
                 </w:p>
               </w:tc>
               <w:tc>
@@ -7765,7 +7933,35 @@
         <w:rPr>
           <w:rFonts w:asciiTheme="minorHAnsi" w:hAnsiTheme="minorHAnsi" w:cstheme="minorHAnsi"/>
         </w:rPr>
-        <w:t xml:space="preserve">“Casbin/Pycasbin.” </w:t>
+        <w:t>“</w:t>
+      </w:r>
+      <w:proofErr w:type="spellStart"/>
+      <w:r>
+        <w:rPr>
+          <w:rFonts w:asciiTheme="minorHAnsi" w:hAnsiTheme="minorHAnsi" w:cstheme="minorHAnsi"/>
+        </w:rPr>
+        <w:t>Casbin</w:t>
+      </w:r>
+      <w:proofErr w:type="spellEnd"/>
+      <w:r>
+        <w:rPr>
+          <w:rFonts w:asciiTheme="minorHAnsi" w:hAnsiTheme="minorHAnsi" w:cstheme="minorHAnsi"/>
+        </w:rPr>
+        <w:t>/</w:t>
+      </w:r>
+      <w:proofErr w:type="spellStart"/>
+      <w:r>
+        <w:rPr>
+          <w:rFonts w:asciiTheme="minorHAnsi" w:hAnsiTheme="minorHAnsi" w:cstheme="minorHAnsi"/>
+        </w:rPr>
+        <w:t>Pycasbin</w:t>
+      </w:r>
+      <w:proofErr w:type="spellEnd"/>
+      <w:r>
+        <w:rPr>
+          <w:rFonts w:asciiTheme="minorHAnsi" w:hAnsiTheme="minorHAnsi" w:cstheme="minorHAnsi"/>
+        </w:rPr>
+        <w:t xml:space="preserve">.” </w:t>
       </w:r>
       <w:r>
         <w:rPr>
@@ -7779,7 +7975,35 @@
         <w:rPr>
           <w:rFonts w:asciiTheme="minorHAnsi" w:hAnsiTheme="minorHAnsi" w:cstheme="minorHAnsi"/>
         </w:rPr>
-        <w:t>, 27 Mar. 2024, github.com/casbin/pycasbin. Accessed 27 Mar. 2024.</w:t>
+        <w:t>, 27 Mar. 2024, github.com/</w:t>
+      </w:r>
+      <w:proofErr w:type="spellStart"/>
+      <w:r>
+        <w:rPr>
+          <w:rFonts w:asciiTheme="minorHAnsi" w:hAnsiTheme="minorHAnsi" w:cstheme="minorHAnsi"/>
+        </w:rPr>
+        <w:t>casbin</w:t>
+      </w:r>
+      <w:proofErr w:type="spellEnd"/>
+      <w:r>
+        <w:rPr>
+          <w:rFonts w:asciiTheme="minorHAnsi" w:hAnsiTheme="minorHAnsi" w:cstheme="minorHAnsi"/>
+        </w:rPr>
+        <w:t>/</w:t>
+      </w:r>
+      <w:proofErr w:type="spellStart"/>
+      <w:r>
+        <w:rPr>
+          <w:rFonts w:asciiTheme="minorHAnsi" w:hAnsiTheme="minorHAnsi" w:cstheme="minorHAnsi"/>
+        </w:rPr>
+        <w:t>pycasbin</w:t>
+      </w:r>
+      <w:proofErr w:type="spellEnd"/>
+      <w:r>
+        <w:rPr>
+          <w:rFonts w:asciiTheme="minorHAnsi" w:hAnsiTheme="minorHAnsi" w:cstheme="minorHAnsi"/>
+        </w:rPr>
+        <w:t>. Accessed 27 Mar. 2024.</w:t>
       </w:r>
     </w:p>
     <w:p>
@@ -7804,8 +8028,18 @@
           <w:i/>
           <w:iCs/>
         </w:rPr>
-        <w:t>How to Implement Role-Based Access Control RBAC in Python: A Comprehensive Guide - Quickread</w:t>
+        <w:t xml:space="preserve">How to Implement Role-Based Access Control RBAC in Python: A Comprehensive Guide - </w:t>
       </w:r>
+      <w:proofErr w:type="spellStart"/>
+      <w:r>
+        <w:rPr>
+          <w:rFonts w:asciiTheme="minorHAnsi" w:hAnsiTheme="minorHAnsi" w:cstheme="minorHAnsi"/>
+          <w:i/>
+          <w:iCs/>
+        </w:rPr>
+        <w:t>Quickread</w:t>
+      </w:r>
+      <w:proofErr w:type="spellEnd"/>
       <w:r>
         <w:rPr>
           <w:rFonts w:asciiTheme="minorHAnsi" w:hAnsiTheme="minorHAnsi" w:cstheme="minorHAnsi"/>

</xml_diff>